<commit_message>
updated bios beep codes doku
</commit_message>
<xml_diff>
--- a/M114/doku-bios-beep-codes/BIOS Beep Codes.docx
+++ b/M114/doku-bios-beep-codes/BIOS Beep Codes.docx
@@ -773,21 +773,23 @@
     </w:p>
     <w:p>
       <w:r>
-        <w:t xml:space="preserve">In dieser </w:t>
-      </w:r>
-      <w:proofErr w:type="spellStart"/>
-      <w:r>
-        <w:t>Dokumention</w:t>
-      </w:r>
-      <w:proofErr w:type="spellEnd"/>
-      <w:r>
-        <w:t xml:space="preserve"> geht es um die verschiedenen BIOS Beep Codes von den unterschiedlichen Hersteller und </w:t>
-      </w:r>
-      <w:proofErr w:type="gramStart"/>
-      <w:r>
-        <w:t>auch</w:t>
-      </w:r>
-      <w:proofErr w:type="gramEnd"/>
+        <w:t>In dieser Dokument</w:t>
+      </w:r>
+      <w:r>
+        <w:t>at</w:t>
+      </w:r>
+      <w:r>
+        <w:t xml:space="preserve">ion geht es um die verschiedenen BIOS Beep Codes </w:t>
+      </w:r>
+      <w:r>
+        <w:t>von dem unterschiedlichen Hersteller</w:t>
+      </w:r>
+      <w:r>
+        <w:t xml:space="preserve"> und </w:t>
+      </w:r>
+      <w:r>
+        <w:t>auch,</w:t>
+      </w:r>
       <w:r>
         <w:t xml:space="preserve"> was diese bedeuten</w:t>
       </w:r>
@@ -807,51 +809,35 @@
       <w:r>
         <w:t xml:space="preserve">In diesem Teil der </w:t>
       </w:r>
-      <w:proofErr w:type="spellStart"/>
-      <w:r>
-        <w:t>dokumentation</w:t>
-      </w:r>
-      <w:proofErr w:type="spellEnd"/>
-      <w:r>
-        <w:t xml:space="preserve"> werde ich erklären was ein </w:t>
-      </w:r>
-      <w:proofErr w:type="spellStart"/>
-      <w:r>
-        <w:t>bios</w:t>
-      </w:r>
-      <w:proofErr w:type="spellEnd"/>
+      <w:r>
+        <w:t>D</w:t>
+      </w:r>
+      <w:r>
+        <w:t xml:space="preserve">okumentation werde ich erklären was ein </w:t>
+      </w:r>
+      <w:r>
+        <w:t>BIOS</w:t>
+      </w:r>
       <w:r>
         <w:t xml:space="preserve"> und </w:t>
       </w:r>
-      <w:proofErr w:type="spellStart"/>
-      <w:r>
-        <w:t>efi</w:t>
-      </w:r>
-      <w:proofErr w:type="spellEnd"/>
-      <w:r>
-        <w:t xml:space="preserve"> ist und deren unterschiede darstellen.</w:t>
-      </w:r>
-      <w:r>
-        <w:t xml:space="preserve"> </w:t>
-      </w:r>
-      <w:r>
-        <w:t xml:space="preserve">Beide sind Firmwaretypen, die </w:t>
-      </w:r>
-      <w:proofErr w:type="spellStart"/>
-      <w:r>
-        <w:t>hardware</w:t>
-      </w:r>
-      <w:proofErr w:type="spellEnd"/>
+      <w:r>
+        <w:t>EFI</w:t>
+      </w:r>
+      <w:r>
+        <w:t xml:space="preserve"> ist und deren unterschiede darstellen. Beide sind Firmwaretypen, die </w:t>
+      </w:r>
+      <w:r>
+        <w:t>Hardware</w:t>
+      </w:r>
       <w:r>
         <w:t xml:space="preserve"> initialisieren und danach ein </w:t>
       </w:r>
-      <w:proofErr w:type="spellStart"/>
-      <w:r>
-        <w:t>betriebssystem</w:t>
-      </w:r>
-      <w:proofErr w:type="spellEnd"/>
-      <w:r>
-        <w:t xml:space="preserve"> starten.</w:t>
+      <w:r>
+        <w:t>B</w:t>
+      </w:r>
+      <w:r>
+        <w:t>etriebssystem starten.</w:t>
       </w:r>
     </w:p>
     <w:p>
@@ -864,54 +850,43 @@
     </w:p>
     <w:p>
       <w:r>
-        <w:t>BIOS steht für Basic Input / Output System</w:t>
-      </w:r>
-      <w:r>
-        <w:t xml:space="preserve">. Das BIOS ist ein älterer Firmwarestandart, der vor dem EFI benutzt wurde, primär auf </w:t>
+        <w:t xml:space="preserve">BIOS steht für Basic Input / Output System. Das BIOS ist ein älterer Firmwarestandart, der vor dem EFI benutzt wurde, primär auf </w:t>
+      </w:r>
+      <w:r>
+        <w:t>Systemen</w:t>
+      </w:r>
+      <w:r>
+        <w:t xml:space="preserve"> vor 2010. BIOS nutzt das Master Boot </w:t>
       </w:r>
       <w:proofErr w:type="spellStart"/>
       <w:r>
-        <w:t>systemen</w:t>
+        <w:t>Record</w:t>
       </w:r>
       <w:proofErr w:type="spellEnd"/>
       <w:r>
-        <w:t xml:space="preserve"> vor 2010. BIOS nutzt das Master Boot </w:t>
-      </w:r>
-      <w:proofErr w:type="spellStart"/>
-      <w:r>
-        <w:t>Record</w:t>
-      </w:r>
-      <w:proofErr w:type="spellEnd"/>
-      <w:r>
         <w:t xml:space="preserve"> (MRB)</w:t>
       </w:r>
       <w:r>
         <w:t xml:space="preserve">, Partitionsschema, was eine maximale Festplattengrösse von 2 Terrabyte und limitiert auf 4 Primärpartitionen. Das BIOS operiert in einem 16-Bit-Real-Modus, was die </w:t>
       </w:r>
-      <w:proofErr w:type="spellStart"/>
-      <w:r>
-        <w:t>leistungsfähigkeit</w:t>
-      </w:r>
-      <w:proofErr w:type="spellEnd"/>
+      <w:r>
+        <w:t>Leistungsfähigkeit</w:t>
+      </w:r>
       <w:r>
         <w:t xml:space="preserve"> bedeutend einschränkt</w:t>
       </w:r>
       <w:r>
         <w:t xml:space="preserve">. Das </w:t>
       </w:r>
-      <w:proofErr w:type="spellStart"/>
-      <w:r>
-        <w:t>bios</w:t>
-      </w:r>
-      <w:proofErr w:type="spellEnd"/>
+      <w:r>
+        <w:t>BIOS</w:t>
+      </w:r>
       <w:r>
         <w:t xml:space="preserve"> verfügt über eine textbasierte Benutzeroberfläche. Eine textbasierte Benutzeroberfläche bedeutet, dass man nur mit der </w:t>
       </w:r>
-      <w:proofErr w:type="spellStart"/>
-      <w:r>
-        <w:t>tastatur</w:t>
-      </w:r>
-      <w:proofErr w:type="spellEnd"/>
+      <w:r>
+        <w:t>Tastatur</w:t>
+      </w:r>
       <w:r>
         <w:t xml:space="preserve"> ohne Maus mit dem PC interagieren kann. Das BIOS verwendet Bootsektoren zum Starten des Betriebssystems und beinhaltet keinen Secure-Boot, was es erheblich anfälliger auf Schadsoftware macht. Das BIOS führt immer einen POST, Power-On-Self-Test, durch, bevor das Betriebssystem gestartet werden kann.</w:t>
       </w:r>
@@ -944,11 +919,9 @@
       <w:r>
         <w:t xml:space="preserve">Hier ist eine Tabelle, die die Unterschiede </w:t>
       </w:r>
-      <w:proofErr w:type="gramStart"/>
-      <w:r>
-        <w:t>vom BIOS</w:t>
-      </w:r>
-      <w:proofErr w:type="gramEnd"/>
+      <w:r>
+        <w:t>des BIOS</w:t>
+      </w:r>
       <w:r>
         <w:t xml:space="preserve"> und EFI zusammenfasst:</w:t>
       </w:r>
@@ -1478,38 +1451,30 @@
       <w:r>
         <w:t xml:space="preserve">BIOS Beep Codes sind akustische Signale, die von dem </w:t>
       </w:r>
-      <w:proofErr w:type="gramStart"/>
-      <w:r>
-        <w:t>BIOS</w:t>
-      </w:r>
-      <w:proofErr w:type="gramEnd"/>
+      <w:r>
+        <w:t>BIOS,</w:t>
+      </w:r>
       <w:r>
         <w:t xml:space="preserve"> während dem Systemstart ausgegeben werden. Diese Signale beschreiben Fehlercodes in der Software oder Hardware</w:t>
       </w:r>
       <w:r>
         <w:t xml:space="preserve">. Diese Beep Codes bestehen aus einer bestimmten </w:t>
       </w:r>
-      <w:proofErr w:type="spellStart"/>
-      <w:r>
-        <w:t>anzahl</w:t>
-      </w:r>
-      <w:proofErr w:type="spellEnd"/>
+      <w:r>
+        <w:t>Anzahl</w:t>
+      </w:r>
       <w:r>
         <w:t xml:space="preserve"> und </w:t>
       </w:r>
-      <w:proofErr w:type="spellStart"/>
-      <w:r>
-        <w:t>abfolgen</w:t>
-      </w:r>
-      <w:proofErr w:type="spellEnd"/>
+      <w:r>
+        <w:t>Abfolgen</w:t>
+      </w:r>
       <w:r>
         <w:t xml:space="preserve"> von Pieptönen. Diese Codes </w:t>
       </w:r>
-      <w:proofErr w:type="spellStart"/>
-      <w:r>
-        <w:t>vaarieren</w:t>
-      </w:r>
-      <w:proofErr w:type="spellEnd"/>
+      <w:r>
+        <w:t>variieren</w:t>
+      </w:r>
       <w:r>
         <w:t xml:space="preserve"> jedoch von jedem Hersteller.</w:t>
       </w:r>
@@ -1523,10 +1488,7 @@
         <w:t xml:space="preserve"> (POST)</w:t>
       </w:r>
       <w:r>
-        <w:t xml:space="preserve"> ist ein Diagnosevorgang, der</w:t>
-      </w:r>
-      <w:r>
-        <w:t xml:space="preserve"> das BIOS direkt nach dem Aufstarten durchführt, um anfällige Fehler in den Systemeigenschaften oder Hardwarekomponente wie RAM, Prozessor oder Grafikkarte zu erkennen und diese Komponente auf ihre Funktionalität zu überprüfen.</w:t>
+        <w:t xml:space="preserve"> ist ein Diagnosevorgang, der das BIOS direkt nach dem Aufstarten durchführt, um anfällige Fehler in den Systemeigenschaften oder Hardwarekomponente wie RAM, Prozessor oder Grafikkarte zu erkennen und diese Komponente auf ihre Funktionalität zu überprüfen.</w:t>
       </w:r>
     </w:p>
     <w:p/>
@@ -1535,7 +1497,13 @@
         <w:t>Beep Codes werden verwendet</w:t>
       </w:r>
       <w:r>
-        <w:t xml:space="preserve"> anstatt eine Ausgabe auf den Bildschirm, da es beim Aufstarten zu einem Fehler bei der Monitorinitialisierung kommen kann. In diesem Fall können keine Fehlercodes dargestellt werden, wodurch man eine genaue Fehlerbehebung nicht durchführen kann.</w:t>
+        <w:t xml:space="preserve"> </w:t>
+      </w:r>
+      <w:r>
+        <w:t>anstatt einer Ausgabe</w:t>
+      </w:r>
+      <w:r>
+        <w:t xml:space="preserve"> auf den Bildschirm, da es beim Aufstarten zu einem Fehler bei der Monitorinitialisierung kommen kann. In diesem Fall können keine Fehlercodes dargestellt werden, wodurch man eine genaue Fehlerbehebung nicht durchführen kann.</w:t>
       </w:r>
     </w:p>
     <w:p>
@@ -1579,135 +1547,814 @@
       </w:r>
       <w:proofErr w:type="spellEnd"/>
       <w:r>
-        <w:t xml:space="preserve"> code; </w:t>
+        <w:t xml:space="preserve"> code; What </w:t>
       </w:r>
       <w:proofErr w:type="spellStart"/>
       <w:r>
-        <w:t>What</w:t>
+        <w:t>is</w:t>
       </w:r>
       <w:proofErr w:type="spellEnd"/>
       <w:r>
-        <w:t xml:space="preserve"> </w:t>
+        <w:t xml:space="preserve"> a </w:t>
       </w:r>
       <w:proofErr w:type="spellStart"/>
       <w:r>
-        <w:t>is</w:t>
+        <w:t>beep</w:t>
       </w:r>
       <w:proofErr w:type="spellEnd"/>
       <w:r>
-        <w:t xml:space="preserve"> a </w:t>
-      </w:r>
-      <w:proofErr w:type="spellStart"/>
-      <w:r>
-        <w:t>beep</w:t>
-      </w:r>
-      <w:proofErr w:type="spellEnd"/>
-      <w:r>
         <w:t xml:space="preserve"> code?</w:t>
+      </w:r>
+      <w:r>
+        <w:rPr>
+          <w:rStyle w:val="Funotenzeichen"/>
+        </w:rPr>
+        <w:footnoteReference w:id="1"/>
       </w:r>
     </w:p>
     <w:p>
       <w:r>
-        <w:t>Ein Beep-Code ist ein Signal, das ein Computer beim Einschalten ausgibt, um das Ergebnis des Power-On Self-Test (POST) mitzuteilen. Ein kurzer Piepton zeigt in der Regel an, dass der Test erfolgreich war, während bestimmte Piepstöne auf Hardwareprobleme hindeuten. Bei schweren Fehlern kann der Computer kein Videosignal senden und nutzt Beep-Codes zur Diagnose. Die genaue Bedeutung der Töne steht in der BIOS-Dokumentation des Herstellers. Häufig sind neue oder entfernte Hardwareteile die Ursache des Problems und sollten überprüft werden. Wenn keine Schäden sichtbar sind, helfen Beep-Codes, um die Fehlerquelle zu finden.</w:t>
+        <w:t>Ein Beep-Code ist ein Signal, das ein Computer beim Einschalten sendet, um das Ergebnis des Power-On Self-Test (POST) zu zeigen. Ein kurzer Piepton bedeutet oft, dass der Test erfolgreich war, während spezifische Piepstöne auf Hardwareprobleme hinweisen. Bei schweren Fehlern kann der Computer kein Bild senden und nutzt Beep-Codes zur Diagnose. Die Bedeutung der Töne steht in der BIOS-Dokumentation des Herstellers. Oft sind neue oder entfernte Hardwareteile die Ursache und sollten überprüft werden. Wenn keine Schäden sichtbar sind, helfen Beep-Codes, um den Fehler zu finden.</w:t>
       </w:r>
     </w:p>
     <w:p>
       <w:pPr>
         <w:pStyle w:val="berschrift3"/>
       </w:pPr>
+      <w:r>
+        <w:t xml:space="preserve">What </w:t>
+      </w:r>
       <w:proofErr w:type="spellStart"/>
       <w:r>
-        <w:t>What</w:t>
+        <w:t>is</w:t>
       </w:r>
       <w:proofErr w:type="spellEnd"/>
       <w:r>
-        <w:t xml:space="preserve"> </w:t>
-      </w:r>
-      <w:proofErr w:type="spellStart"/>
-      <w:r>
-        <w:t>is</w:t>
-      </w:r>
-      <w:proofErr w:type="spellEnd"/>
-      <w:r>
         <w:t xml:space="preserve"> Beep Code?</w:t>
+      </w:r>
+      <w:r>
+        <w:rPr>
+          <w:rStyle w:val="Funotenzeichen"/>
+        </w:rPr>
+        <w:footnoteReference w:id="2"/>
       </w:r>
     </w:p>
     <w:p>
       <w:r>
-        <w:t xml:space="preserve">Ein Beep-Code ist eine Tonfolge, die das BIOS beim Computerstart abspielt, um auf Hardwareprobleme hinzuweisen. Diese Codes helfen, Fehler in wichtigen Teilen wie Arbeitsspeicher, Grafikkarte oder Mainboard zu diagnostizieren. Jeder BIOS-Hersteller hat ein eigenes System von Beep-Codes, das sich in Mustern und Bedeutungen unterscheidet. Ein einzelner Piepton bedeutet meist einen erfolgreichen Start, während bestimmte Abfolgen auf spezifische Fehler hinweisen. Die genaue Bedeutung der Beep-Codes kann im Handbuch des Mainboards oder auf der Website des Herstellers nachgelesen werden. Bekannte BIOS-Hersteller wie AMI, Award, Dell, </w:t>
-      </w:r>
+        <w:t>Ein Beep-Code ist eine Tonfolge, die das BIOS beim Start abspielt, um Hardware-Probleme anzuzeigen. Jeder BIOS-Hersteller nutzt eigene Beep-Codes zur Diagnose von Fehlern in Komponenten wie Arbeitsspeicher oder Mainboard. Ein einzelner Piepton signalisiert meist einen erfolgreichen Start, während spezielle Muster auf Probleme hinweisen. Die genaue Bedeutung steht im Mainboard-Handbuch oder auf der Hersteller-Website. Bekannte BIOS-Hersteller sind AMI, Award, Dell, Macintosh und Phoenix.</w:t>
+      </w:r>
+    </w:p>
+    <w:p>
+      <w:pPr>
+        <w:pStyle w:val="berschrift3"/>
+      </w:pPr>
       <w:proofErr w:type="spellStart"/>
       <w:r>
-        <w:t>McIntosh</w:t>
+        <w:t>PhoenixBIOS</w:t>
       </w:r>
       <w:proofErr w:type="spellEnd"/>
       <w:r>
-        <w:t xml:space="preserve"> und Phoenix haben jeweils eigene Beep-Code-Systeme.</w:t>
+        <w:t xml:space="preserve"> Beep Code Troubleshooting</w:t>
+      </w:r>
+      <w:r>
+        <w:rPr>
+          <w:rStyle w:val="Funotenzeichen"/>
+        </w:rPr>
+        <w:footnoteReference w:id="3"/>
+      </w:r>
+    </w:p>
+    <w:p>
+      <w:proofErr w:type="spellStart"/>
+      <w:r>
+        <w:t>PhoenixBIOS</w:t>
+      </w:r>
+      <w:proofErr w:type="spellEnd"/>
+      <w:r>
+        <w:t xml:space="preserve"> ist eine Art von BIOS welche von Phoenix Technologies hergestellt und verwaltet wird. Die meisten, modernen Mainboard-Hersteller integrieren heutzutage das </w:t>
+      </w:r>
+      <w:proofErr w:type="spellStart"/>
+      <w:r>
+        <w:t>PhoenixBIOS</w:t>
+      </w:r>
+      <w:proofErr w:type="spellEnd"/>
+      <w:r>
+        <w:t xml:space="preserve"> in deren Systemen. Es gibt jedoch mehrere eigenständige Implementationen des </w:t>
+      </w:r>
+      <w:proofErr w:type="spellStart"/>
+      <w:r>
+        <w:t>PhoenixBIOS’s</w:t>
+      </w:r>
+      <w:proofErr w:type="spellEnd"/>
+      <w:r>
+        <w:t>, wodurch gewisse Beep Codes</w:t>
+      </w:r>
+      <w:r>
+        <w:t>, die meisten Hersteller nutzen jedoch dieselben Beep Codes. Hier ist eine Tabelle gewisser</w:t>
+      </w:r>
+      <w:r>
+        <w:t xml:space="preserve"> </w:t>
+      </w:r>
+      <w:proofErr w:type="spellStart"/>
+      <w:r>
+        <w:t>PhoenixBIOS</w:t>
+      </w:r>
+      <w:proofErr w:type="spellEnd"/>
+      <w:r>
+        <w:t xml:space="preserve"> Beep Codes von der Seite:</w:t>
+      </w:r>
+    </w:p>
+    <w:tbl>
+      <w:tblPr>
+        <w:tblStyle w:val="Gitternetztabelle4"/>
+        <w:tblW w:w="0" w:type="auto"/>
+        <w:tblInd w:w="108" w:type="dxa"/>
+        <w:tblLook w:val="04A0" w:firstRow="1" w:lastRow="0" w:firstColumn="1" w:lastColumn="0" w:noHBand="0" w:noVBand="1"/>
+      </w:tblPr>
+      <w:tblGrid>
+        <w:gridCol w:w="4923"/>
+        <w:gridCol w:w="5031"/>
+      </w:tblGrid>
+      <w:tr>
+        <w:trPr>
+          <w:cnfStyle w:val="100000000000" w:firstRow="1" w:lastRow="0" w:firstColumn="0" w:lastColumn="0" w:oddVBand="0" w:evenVBand="0" w:oddHBand="0" w:evenHBand="0" w:firstRowFirstColumn="0" w:firstRowLastColumn="0" w:lastRowFirstColumn="0" w:lastRowLastColumn="0"/>
+        </w:trPr>
+        <w:tc>
+          <w:tcPr>
+            <w:cnfStyle w:val="001000000000" w:firstRow="0" w:lastRow="0" w:firstColumn="1" w:lastColumn="0" w:oddVBand="0" w:evenVBand="0" w:oddHBand="0" w:evenHBand="0" w:firstRowFirstColumn="0" w:firstRowLastColumn="0" w:lastRowFirstColumn="0" w:lastRowLastColumn="0"/>
+            <w:tcW w:w="4923" w:type="dxa"/>
+          </w:tcPr>
+          <w:p>
+            <w:r>
+              <w:t>Beep Code</w:t>
+            </w:r>
+          </w:p>
+        </w:tc>
+        <w:tc>
+          <w:tcPr>
+            <w:tcW w:w="5031" w:type="dxa"/>
+          </w:tcPr>
+          <w:p>
+            <w:pPr>
+              <w:cnfStyle w:val="100000000000" w:firstRow="1" w:lastRow="0" w:firstColumn="0" w:lastColumn="0" w:oddVBand="0" w:evenVBand="0" w:oddHBand="0" w:evenHBand="0" w:firstRowFirstColumn="0" w:firstRowLastColumn="0" w:lastRowFirstColumn="0" w:lastRowLastColumn="0"/>
+            </w:pPr>
+            <w:r>
+              <w:t>Bedeutung</w:t>
+            </w:r>
+          </w:p>
+        </w:tc>
+      </w:tr>
+      <w:tr>
+        <w:trPr>
+          <w:cnfStyle w:val="000000100000" w:firstRow="0" w:lastRow="0" w:firstColumn="0" w:lastColumn="0" w:oddVBand="0" w:evenVBand="0" w:oddHBand="1" w:evenHBand="0" w:firstRowFirstColumn="0" w:firstRowLastColumn="0" w:lastRowFirstColumn="0" w:lastRowLastColumn="0"/>
+        </w:trPr>
+        <w:tc>
+          <w:tcPr>
+            <w:cnfStyle w:val="001000000000" w:firstRow="0" w:lastRow="0" w:firstColumn="1" w:lastColumn="0" w:oddVBand="0" w:evenVBand="0" w:oddHBand="0" w:evenHBand="0" w:firstRowFirstColumn="0" w:firstRowLastColumn="0" w:lastRowFirstColumn="0" w:lastRowLastColumn="0"/>
+            <w:tcW w:w="4923" w:type="dxa"/>
+          </w:tcPr>
+          <w:p>
+            <w:r>
+              <w:t>1-2-2-3 Pattern</w:t>
+            </w:r>
+          </w:p>
+        </w:tc>
+        <w:tc>
+          <w:tcPr>
+            <w:tcW w:w="5031" w:type="dxa"/>
+          </w:tcPr>
+          <w:p>
+            <w:pPr>
+              <w:cnfStyle w:val="000000100000" w:firstRow="0" w:lastRow="0" w:firstColumn="0" w:lastColumn="0" w:oddVBand="0" w:evenVBand="0" w:oddHBand="1" w:evenHBand="0" w:firstRowFirstColumn="0" w:firstRowLastColumn="0" w:lastRowFirstColumn="0" w:lastRowLastColumn="0"/>
+            </w:pPr>
+            <w:r>
+              <w:t xml:space="preserve">BIOS ROM </w:t>
+            </w:r>
+            <w:proofErr w:type="spellStart"/>
+            <w:r>
+              <w:t>Checksum</w:t>
+            </w:r>
+            <w:proofErr w:type="spellEnd"/>
+            <w:r>
+              <w:t xml:space="preserve"> Error</w:t>
+            </w:r>
+          </w:p>
+        </w:tc>
+      </w:tr>
+      <w:tr>
+        <w:tc>
+          <w:tcPr>
+            <w:cnfStyle w:val="001000000000" w:firstRow="0" w:lastRow="0" w:firstColumn="1" w:lastColumn="0" w:oddVBand="0" w:evenVBand="0" w:oddHBand="0" w:evenHBand="0" w:firstRowFirstColumn="0" w:firstRowLastColumn="0" w:lastRowFirstColumn="0" w:lastRowLastColumn="0"/>
+            <w:tcW w:w="4923" w:type="dxa"/>
+          </w:tcPr>
+          <w:p>
+            <w:r>
+              <w:t>1-3-1-1 Pattern</w:t>
+            </w:r>
+          </w:p>
+        </w:tc>
+        <w:tc>
+          <w:tcPr>
+            <w:tcW w:w="5031" w:type="dxa"/>
+          </w:tcPr>
+          <w:p>
+            <w:pPr>
+              <w:cnfStyle w:val="000000000000" w:firstRow="0" w:lastRow="0" w:firstColumn="0" w:lastColumn="0" w:oddVBand="0" w:evenVBand="0" w:oddHBand="0" w:evenHBand="0" w:firstRowFirstColumn="0" w:firstRowLastColumn="0" w:lastRowFirstColumn="0" w:lastRowLastColumn="0"/>
+            </w:pPr>
+            <w:r>
+              <w:t>DRAM Refresh Error</w:t>
+            </w:r>
+          </w:p>
+        </w:tc>
+      </w:tr>
+      <w:tr>
+        <w:trPr>
+          <w:cnfStyle w:val="000000100000" w:firstRow="0" w:lastRow="0" w:firstColumn="0" w:lastColumn="0" w:oddVBand="0" w:evenVBand="0" w:oddHBand="1" w:evenHBand="0" w:firstRowFirstColumn="0" w:firstRowLastColumn="0" w:lastRowFirstColumn="0" w:lastRowLastColumn="0"/>
+        </w:trPr>
+        <w:tc>
+          <w:tcPr>
+            <w:cnfStyle w:val="001000000000" w:firstRow="0" w:lastRow="0" w:firstColumn="1" w:lastColumn="0" w:oddVBand="0" w:evenVBand="0" w:oddHBand="0" w:evenHBand="0" w:firstRowFirstColumn="0" w:firstRowLastColumn="0" w:lastRowFirstColumn="0" w:lastRowLastColumn="0"/>
+            <w:tcW w:w="4923" w:type="dxa"/>
+          </w:tcPr>
+          <w:p>
+            <w:r>
+              <w:t>1-3-1-3 Pattern</w:t>
+            </w:r>
+          </w:p>
+        </w:tc>
+        <w:tc>
+          <w:tcPr>
+            <w:tcW w:w="5031" w:type="dxa"/>
+          </w:tcPr>
+          <w:p>
+            <w:pPr>
+              <w:cnfStyle w:val="000000100000" w:firstRow="0" w:lastRow="0" w:firstColumn="0" w:lastColumn="0" w:oddVBand="0" w:evenVBand="0" w:oddHBand="1" w:evenHBand="0" w:firstRowFirstColumn="0" w:firstRowLastColumn="0" w:lastRowFirstColumn="0" w:lastRowLastColumn="0"/>
+            </w:pPr>
+            <w:r>
+              <w:t>8742 Keyboard Controller Error</w:t>
+            </w:r>
+          </w:p>
+        </w:tc>
+      </w:tr>
+      <w:tr>
+        <w:tc>
+          <w:tcPr>
+            <w:cnfStyle w:val="001000000000" w:firstRow="0" w:lastRow="0" w:firstColumn="1" w:lastColumn="0" w:oddVBand="0" w:evenVBand="0" w:oddHBand="0" w:evenHBand="0" w:firstRowFirstColumn="0" w:firstRowLastColumn="0" w:lastRowFirstColumn="0" w:lastRowLastColumn="0"/>
+            <w:tcW w:w="4923" w:type="dxa"/>
+          </w:tcPr>
+          <w:p>
+            <w:r>
+              <w:t>1-4-1-1 Pattern</w:t>
+            </w:r>
+          </w:p>
+        </w:tc>
+        <w:tc>
+          <w:tcPr>
+            <w:tcW w:w="5031" w:type="dxa"/>
+          </w:tcPr>
+          <w:p>
+            <w:pPr>
+              <w:cnfStyle w:val="000000000000" w:firstRow="0" w:lastRow="0" w:firstColumn="0" w:lastColumn="0" w:oddVBand="0" w:evenVBand="0" w:oddHBand="0" w:evenHBand="0" w:firstRowFirstColumn="0" w:firstRowLastColumn="0" w:lastRowFirstColumn="0" w:lastRowLastColumn="0"/>
+            </w:pPr>
+            <w:r>
+              <w:t>System Memory Error</w:t>
+            </w:r>
+          </w:p>
+        </w:tc>
+      </w:tr>
+      <w:tr>
+        <w:trPr>
+          <w:cnfStyle w:val="000000100000" w:firstRow="0" w:lastRow="0" w:firstColumn="0" w:lastColumn="0" w:oddVBand="0" w:evenVBand="0" w:oddHBand="1" w:evenHBand="0" w:firstRowFirstColumn="0" w:firstRowLastColumn="0" w:lastRowFirstColumn="0" w:lastRowLastColumn="0"/>
+        </w:trPr>
+        <w:tc>
+          <w:tcPr>
+            <w:cnfStyle w:val="001000000000" w:firstRow="0" w:lastRow="0" w:firstColumn="1" w:lastColumn="0" w:oddVBand="0" w:evenVBand="0" w:oddHBand="0" w:evenHBand="0" w:firstRowFirstColumn="0" w:firstRowLastColumn="0" w:lastRowFirstColumn="0" w:lastRowLastColumn="0"/>
+            <w:tcW w:w="4923" w:type="dxa"/>
+          </w:tcPr>
+          <w:p>
+            <w:r>
+              <w:t>2-1-2-3 Pattern</w:t>
+            </w:r>
+          </w:p>
+        </w:tc>
+        <w:tc>
+          <w:tcPr>
+            <w:tcW w:w="5031" w:type="dxa"/>
+          </w:tcPr>
+          <w:p>
+            <w:pPr>
+              <w:cnfStyle w:val="000000100000" w:firstRow="0" w:lastRow="0" w:firstColumn="0" w:lastColumn="0" w:oddVBand="0" w:evenVBand="0" w:oddHBand="1" w:evenHBand="0" w:firstRowFirstColumn="0" w:firstRowLastColumn="0" w:lastRowFirstColumn="0" w:lastRowLastColumn="0"/>
+            </w:pPr>
+            <w:r>
+              <w:t xml:space="preserve">BIOS </w:t>
+            </w:r>
+            <w:r>
+              <w:t>Chip Error</w:t>
+            </w:r>
+          </w:p>
+        </w:tc>
+      </w:tr>
+    </w:tbl>
+    <w:p>
+      <w:pPr>
+        <w:pStyle w:val="berschrift3"/>
+      </w:pPr>
+      <w:r>
+        <w:t>Liste der BIOS-Signaltöne</w:t>
+      </w:r>
+      <w:r>
+        <w:rPr>
+          <w:rStyle w:val="Funotenzeichen"/>
+        </w:rPr>
+        <w:footnoteReference w:id="4"/>
+      </w:r>
+    </w:p>
+    <w:p>
+      <w:r>
+        <w:t>Der Power-On-Self-Test wird bei dem Start des Computers vom</w:t>
+      </w:r>
+      <w:r>
+        <w:t xml:space="preserve"> BIOS ausgeführt. Dadurch werden Fehler festgestellt, welche eine Ausgabe des Fehlertextes auf den Bildschirm unmöglich machen. Diese Codes werden von dem Systemlautsprecher ausgegeben. Unten steht wieder eine Liste bezüglich den Beep Codes von </w:t>
+      </w:r>
+      <w:proofErr w:type="spellStart"/>
+      <w:r>
+        <w:t>PhoenixBIOS</w:t>
+      </w:r>
+      <w:proofErr w:type="spellEnd"/>
+      <w:r>
+        <w:t>:</w:t>
+      </w:r>
+    </w:p>
+    <w:tbl>
+      <w:tblPr>
+        <w:tblStyle w:val="Gitternetztabelle4"/>
+        <w:tblW w:w="0" w:type="auto"/>
+        <w:tblInd w:w="108" w:type="dxa"/>
+        <w:tblLook w:val="04A0" w:firstRow="1" w:lastRow="0" w:firstColumn="1" w:lastColumn="0" w:noHBand="0" w:noVBand="1"/>
+      </w:tblPr>
+      <w:tblGrid>
+        <w:gridCol w:w="4923"/>
+        <w:gridCol w:w="5031"/>
+      </w:tblGrid>
+      <w:tr>
+        <w:trPr>
+          <w:cnfStyle w:val="100000000000" w:firstRow="1" w:lastRow="0" w:firstColumn="0" w:lastColumn="0" w:oddVBand="0" w:evenVBand="0" w:oddHBand="0" w:evenHBand="0" w:firstRowFirstColumn="0" w:firstRowLastColumn="0" w:lastRowFirstColumn="0" w:lastRowLastColumn="0"/>
+        </w:trPr>
+        <w:tc>
+          <w:tcPr>
+            <w:cnfStyle w:val="001000000000" w:firstRow="0" w:lastRow="0" w:firstColumn="1" w:lastColumn="0" w:oddVBand="0" w:evenVBand="0" w:oddHBand="0" w:evenHBand="0" w:firstRowFirstColumn="0" w:firstRowLastColumn="0" w:lastRowFirstColumn="0" w:lastRowLastColumn="0"/>
+            <w:tcW w:w="4923" w:type="dxa"/>
+          </w:tcPr>
+          <w:p>
+            <w:r>
+              <w:t>Beep Code</w:t>
+            </w:r>
+          </w:p>
+        </w:tc>
+        <w:tc>
+          <w:tcPr>
+            <w:tcW w:w="5031" w:type="dxa"/>
+          </w:tcPr>
+          <w:p>
+            <w:pPr>
+              <w:cnfStyle w:val="100000000000" w:firstRow="1" w:lastRow="0" w:firstColumn="0" w:lastColumn="0" w:oddVBand="0" w:evenVBand="0" w:oddHBand="0" w:evenHBand="0" w:firstRowFirstColumn="0" w:firstRowLastColumn="0" w:lastRowFirstColumn="0" w:lastRowLastColumn="0"/>
+            </w:pPr>
+            <w:r>
+              <w:t>Bedeutung</w:t>
+            </w:r>
+          </w:p>
+        </w:tc>
+      </w:tr>
+      <w:tr>
+        <w:trPr>
+          <w:cnfStyle w:val="000000100000" w:firstRow="0" w:lastRow="0" w:firstColumn="0" w:lastColumn="0" w:oddVBand="0" w:evenVBand="0" w:oddHBand="1" w:evenHBand="0" w:firstRowFirstColumn="0" w:firstRowLastColumn="0" w:lastRowFirstColumn="0" w:lastRowLastColumn="0"/>
+        </w:trPr>
+        <w:tc>
+          <w:tcPr>
+            <w:cnfStyle w:val="001000000000" w:firstRow="0" w:lastRow="0" w:firstColumn="1" w:lastColumn="0" w:oddVBand="0" w:evenVBand="0" w:oddHBand="0" w:evenHBand="0" w:firstRowFirstColumn="0" w:firstRowLastColumn="0" w:lastRowFirstColumn="0" w:lastRowLastColumn="0"/>
+            <w:tcW w:w="4923" w:type="dxa"/>
+          </w:tcPr>
+          <w:p>
+            <w:r>
+              <w:t>1× 1× 4× kurz</w:t>
+            </w:r>
+          </w:p>
+        </w:tc>
+        <w:tc>
+          <w:tcPr>
+            <w:tcW w:w="5031" w:type="dxa"/>
+          </w:tcPr>
+          <w:p>
+            <w:pPr>
+              <w:cnfStyle w:val="000000100000" w:firstRow="0" w:lastRow="0" w:firstColumn="0" w:lastColumn="0" w:oddVBand="0" w:evenVBand="0" w:oddHBand="1" w:evenHBand="0" w:firstRowFirstColumn="0" w:firstRowLastColumn="0" w:lastRowFirstColumn="0" w:lastRowLastColumn="0"/>
+            </w:pPr>
+            <w:r>
+              <w:t xml:space="preserve">BIOS ROM </w:t>
+            </w:r>
+            <w:proofErr w:type="spellStart"/>
+            <w:r>
+              <w:t>Checksum</w:t>
+            </w:r>
+            <w:proofErr w:type="spellEnd"/>
+            <w:r>
+              <w:t xml:space="preserve"> Error</w:t>
+            </w:r>
+          </w:p>
+        </w:tc>
+      </w:tr>
+      <w:tr>
+        <w:tc>
+          <w:tcPr>
+            <w:cnfStyle w:val="001000000000" w:firstRow="0" w:lastRow="0" w:firstColumn="1" w:lastColumn="0" w:oddVBand="0" w:evenVBand="0" w:oddHBand="0" w:evenHBand="0" w:firstRowFirstColumn="0" w:firstRowLastColumn="0" w:lastRowFirstColumn="0" w:lastRowLastColumn="0"/>
+            <w:tcW w:w="4923" w:type="dxa"/>
+          </w:tcPr>
+          <w:p>
+            <w:r>
+              <w:t>1× 3× 1× kurz</w:t>
+            </w:r>
+          </w:p>
+        </w:tc>
+        <w:tc>
+          <w:tcPr>
+            <w:tcW w:w="5031" w:type="dxa"/>
+          </w:tcPr>
+          <w:p>
+            <w:pPr>
+              <w:cnfStyle w:val="000000000000" w:firstRow="0" w:lastRow="0" w:firstColumn="0" w:lastColumn="0" w:oddVBand="0" w:evenVBand="0" w:oddHBand="0" w:evenHBand="0" w:firstRowFirstColumn="0" w:firstRowLastColumn="0" w:lastRowFirstColumn="0" w:lastRowLastColumn="0"/>
+            </w:pPr>
+            <w:r>
+              <w:t>DRAM</w:t>
+            </w:r>
+            <w:r>
+              <w:t>/Motherboard Error</w:t>
+            </w:r>
+          </w:p>
+        </w:tc>
+      </w:tr>
+      <w:tr>
+        <w:trPr>
+          <w:cnfStyle w:val="000000100000" w:firstRow="0" w:lastRow="0" w:firstColumn="0" w:lastColumn="0" w:oddVBand="0" w:evenVBand="0" w:oddHBand="1" w:evenHBand="0" w:firstRowFirstColumn="0" w:firstRowLastColumn="0" w:lastRowFirstColumn="0" w:lastRowLastColumn="0"/>
+        </w:trPr>
+        <w:tc>
+          <w:tcPr>
+            <w:cnfStyle w:val="001000000000" w:firstRow="0" w:lastRow="0" w:firstColumn="1" w:lastColumn="0" w:oddVBand="0" w:evenVBand="0" w:oddHBand="0" w:evenHBand="0" w:firstRowFirstColumn="0" w:firstRowLastColumn="0" w:lastRowFirstColumn="0" w:lastRowLastColumn="0"/>
+            <w:tcW w:w="4923" w:type="dxa"/>
+          </w:tcPr>
+          <w:p>
+            <w:r>
+              <w:t>3× 2× 4× kurz</w:t>
+            </w:r>
+          </w:p>
+        </w:tc>
+        <w:tc>
+          <w:tcPr>
+            <w:tcW w:w="5031" w:type="dxa"/>
+          </w:tcPr>
+          <w:p>
+            <w:pPr>
+              <w:cnfStyle w:val="000000100000" w:firstRow="0" w:lastRow="0" w:firstColumn="0" w:lastColumn="0" w:oddVBand="0" w:evenVBand="0" w:oddHBand="1" w:evenHBand="0" w:firstRowFirstColumn="0" w:firstRowLastColumn="0" w:lastRowFirstColumn="0" w:lastRowLastColumn="0"/>
+            </w:pPr>
+            <w:r>
+              <w:t>Keyboard Controller Error</w:t>
+            </w:r>
+          </w:p>
+        </w:tc>
+      </w:tr>
+      <w:tr>
+        <w:tc>
+          <w:tcPr>
+            <w:cnfStyle w:val="001000000000" w:firstRow="0" w:lastRow="0" w:firstColumn="1" w:lastColumn="0" w:oddVBand="0" w:evenVBand="0" w:oddHBand="0" w:evenHBand="0" w:firstRowFirstColumn="0" w:firstRowLastColumn="0" w:lastRowFirstColumn="0" w:lastRowLastColumn="0"/>
+            <w:tcW w:w="4923" w:type="dxa"/>
+          </w:tcPr>
+          <w:p>
+            <w:r>
+              <w:t>1× 4× 2× kurz</w:t>
+            </w:r>
+          </w:p>
+        </w:tc>
+        <w:tc>
+          <w:tcPr>
+            <w:tcW w:w="5031" w:type="dxa"/>
+          </w:tcPr>
+          <w:p>
+            <w:pPr>
+              <w:cnfStyle w:val="000000000000" w:firstRow="0" w:lastRow="0" w:firstColumn="0" w:lastColumn="0" w:oddVBand="0" w:evenVBand="0" w:oddHBand="0" w:evenHBand="0" w:firstRowFirstColumn="0" w:firstRowLastColumn="0" w:lastRowFirstColumn="0" w:lastRowLastColumn="0"/>
+            </w:pPr>
+            <w:r>
+              <w:t>64KB-Parity-Fehler</w:t>
+            </w:r>
+          </w:p>
+        </w:tc>
+      </w:tr>
+      <w:tr>
+        <w:trPr>
+          <w:cnfStyle w:val="000000100000" w:firstRow="0" w:lastRow="0" w:firstColumn="0" w:lastColumn="0" w:oddVBand="0" w:evenVBand="0" w:oddHBand="1" w:evenHBand="0" w:firstRowFirstColumn="0" w:firstRowLastColumn="0" w:lastRowFirstColumn="0" w:lastRowLastColumn="0"/>
+        </w:trPr>
+        <w:tc>
+          <w:tcPr>
+            <w:cnfStyle w:val="001000000000" w:firstRow="0" w:lastRow="0" w:firstColumn="1" w:lastColumn="0" w:oddVBand="0" w:evenVBand="0" w:oddHBand="0" w:evenHBand="0" w:firstRowFirstColumn="0" w:firstRowLastColumn="0" w:lastRowFirstColumn="0" w:lastRowLastColumn="0"/>
+            <w:tcW w:w="4923" w:type="dxa"/>
+          </w:tcPr>
+          <w:p>
+            <w:r>
+              <w:t>1× 1× 3× kurz</w:t>
+            </w:r>
+          </w:p>
+        </w:tc>
+        <w:tc>
+          <w:tcPr>
+            <w:tcW w:w="5031" w:type="dxa"/>
+          </w:tcPr>
+          <w:p>
+            <w:pPr>
+              <w:cnfStyle w:val="000000100000" w:firstRow="0" w:lastRow="0" w:firstColumn="0" w:lastColumn="0" w:oddVBand="0" w:evenVBand="0" w:oddHBand="1" w:evenHBand="0" w:firstRowFirstColumn="0" w:firstRowLastColumn="0" w:lastRowFirstColumn="0" w:lastRowLastColumn="0"/>
+            </w:pPr>
+            <w:r>
+              <w:t>CMOS-Fehler schreiben/lesen</w:t>
+            </w:r>
+          </w:p>
+        </w:tc>
+      </w:tr>
+    </w:tbl>
+    <w:p>
+      <w:pPr>
+        <w:pStyle w:val="berschrift2"/>
+      </w:pPr>
+      <w:r>
+        <w:lastRenderedPageBreak/>
+        <w:t>Fazit</w:t>
+      </w:r>
+    </w:p>
+    <w:p>
+      <w:pPr>
+        <w:spacing w:after="0"/>
+        <w:jc w:val="left"/>
+      </w:pPr>
+      <w:r>
+        <w:t xml:space="preserve">Die Untersuchung der verschiedenen Online-Quellen zu Beep-Codes zeigt deutliche Unterschiede in der Präsentation und Strukturierung der Informationen. Während einige Quellen allgemeine Definitionen und Erläuterungen zu Beep-Codes bieten, konzentrieren sich andere speziell auf </w:t>
+      </w:r>
+      <w:proofErr w:type="spellStart"/>
+      <w:r>
+        <w:t>PhoenixBIOS</w:t>
+      </w:r>
+      <w:proofErr w:type="spellEnd"/>
+      <w:r>
+        <w:t xml:space="preserve"> und listen konkrete Fehlermeldungen auf.</w:t>
+      </w:r>
+    </w:p>
+    <w:p>
+      <w:pPr>
+        <w:spacing w:after="0"/>
+        <w:jc w:val="left"/>
+      </w:pPr>
+    </w:p>
+    <w:p>
+      <w:pPr>
+        <w:spacing w:after="0"/>
+        <w:jc w:val="left"/>
+      </w:pPr>
+      <w:r>
+        <w:t xml:space="preserve">Ein markanter Unterschied besteht in der Notation der </w:t>
+      </w:r>
+      <w:proofErr w:type="spellStart"/>
+      <w:r>
+        <w:t>PhoenixBIOS</w:t>
+      </w:r>
+      <w:proofErr w:type="spellEnd"/>
+      <w:r>
+        <w:t xml:space="preserve">-Beep-Codes: Während einige Quellen die traditionelle Schreibweise "1-2-2-3" verwenden, nutzt Wikipedia eine alternative Darstellung wie "1× 1× 4× kurz". Diese Abweichungen könnten auf unterschiedliche Dokumentationsstandards, Interpretationen oder sogar verschiedene Versionen des </w:t>
+      </w:r>
+      <w:proofErr w:type="spellStart"/>
+      <w:r>
+        <w:t>PhoenixBIOS</w:t>
+      </w:r>
+      <w:proofErr w:type="spellEnd"/>
+      <w:r>
+        <w:t xml:space="preserve"> zurückzuführen sein. In beiden Fällen bleibt jedoch die grundlegende Bedeutung der Codes unverändert.</w:t>
+      </w:r>
+    </w:p>
+    <w:p>
+      <w:pPr>
+        <w:spacing w:after="0"/>
+        <w:jc w:val="left"/>
+      </w:pPr>
+    </w:p>
+    <w:p>
+      <w:pPr>
+        <w:spacing w:after="0"/>
+        <w:jc w:val="left"/>
+      </w:pPr>
+      <w:r>
+        <w:t>Dies hebt die Wichtigkeit einer sorgfältigen Überprüfung der Quellen hervor, insbesondere wenn es um technische Diagnosen geht. Bei der Fehlersuche sollte daher die offizielle Dokumentation des BIOS-Herstellers oder des Mainboard-Herstellers herangezogen werden, um Missverständnisse oder Fehlinterpretationen zu vermeiden.</w:t>
+      </w:r>
+    </w:p>
+    <w:p>
+      <w:pPr>
+        <w:spacing w:after="0"/>
+        <w:jc w:val="left"/>
+      </w:pPr>
+      <w:r>
+        <w:br w:type="page"/>
+      </w:r>
+    </w:p>
+    <w:p>
+      <w:pPr>
+        <w:pStyle w:val="berschrift1"/>
+      </w:pPr>
+      <w:r>
+        <w:lastRenderedPageBreak/>
+        <w:t>Beep Codes verschiedener BIOS</w:t>
+      </w:r>
+    </w:p>
+    <w:p>
+      <w:pPr>
+        <w:spacing w:after="0"/>
+        <w:jc w:val="left"/>
+      </w:pPr>
+    </w:p>
+    <w:p>
+      <w:pPr>
+        <w:spacing w:after="0"/>
+        <w:jc w:val="left"/>
+      </w:pPr>
+      <w:r>
+        <w:br w:type="page"/>
+      </w:r>
+    </w:p>
+    <w:p>
+      <w:pPr>
+        <w:pStyle w:val="berschrift1"/>
+      </w:pPr>
+      <w:r>
+        <w:lastRenderedPageBreak/>
+        <w:t>Literaturverzeichnis</w:t>
+      </w:r>
+    </w:p>
+    <w:p>
+      <w:pPr>
+        <w:pStyle w:val="Literaturverzeichnis"/>
+      </w:pPr>
+      <w:r>
+        <w:fldChar w:fldCharType="begin"/>
+      </w:r>
+      <w:r>
+        <w:rPr>
+          <w:lang w:val="en-US"/>
+        </w:rPr>
+        <w:instrText xml:space="preserve"> ADDIN ZOTERO_BIBL {"uncited":[],"omitted":[],"custom":[]} CSL_BIBLIOGRAPHY </w:instrText>
+      </w:r>
+      <w:r>
+        <w:fldChar w:fldCharType="separate"/>
+      </w:r>
+      <w:proofErr w:type="spellStart"/>
+      <w:r>
+        <w:rPr>
+          <w:lang w:val="en-US"/>
+        </w:rPr>
+        <w:t>Lifewire</w:t>
+      </w:r>
+      <w:proofErr w:type="spellEnd"/>
+      <w:r>
+        <w:rPr>
+          <w:lang w:val="en-US"/>
+        </w:rPr>
+        <w:t xml:space="preserve">. „The Beginner’s Guide to </w:t>
+      </w:r>
+      <w:proofErr w:type="spellStart"/>
+      <w:r>
+        <w:rPr>
+          <w:lang w:val="en-US"/>
+        </w:rPr>
+        <w:t>PhoenixBIOS</w:t>
+      </w:r>
+      <w:proofErr w:type="spellEnd"/>
+      <w:r>
+        <w:rPr>
+          <w:lang w:val="en-US"/>
+        </w:rPr>
+        <w:t xml:space="preserve"> Beep </w:t>
+      </w:r>
+      <w:proofErr w:type="gramStart"/>
+      <w:r>
+        <w:rPr>
+          <w:lang w:val="en-US"/>
+        </w:rPr>
+        <w:t>Codes“</w:t>
+      </w:r>
+      <w:proofErr w:type="gramEnd"/>
+      <w:r>
+        <w:rPr>
+          <w:lang w:val="en-US"/>
+        </w:rPr>
+        <w:t xml:space="preserve">. </w:t>
+      </w:r>
+      <w:r>
+        <w:t>Zugegriffen 4. März 2025. https://www.lifewire.com/phoenixbios-beep-codes-2624547.</w:t>
+      </w:r>
+    </w:p>
+    <w:p>
+      <w:pPr>
+        <w:pStyle w:val="Literaturverzeichnis"/>
+      </w:pPr>
+    </w:p>
+    <w:p>
+      <w:pPr>
+        <w:pStyle w:val="Literaturverzeichnis"/>
+        <w:rPr>
+          <w:lang w:val="en-US"/>
+        </w:rPr>
+      </w:pPr>
+      <w:r>
+        <w:t xml:space="preserve">„Liste der BIOS-Signaltöne“. </w:t>
+      </w:r>
+      <w:r>
+        <w:rPr>
+          <w:lang w:val="en-US"/>
+        </w:rPr>
+        <w:t xml:space="preserve">In </w:t>
+      </w:r>
+      <w:r>
+        <w:rPr>
+          <w:i/>
+          <w:iCs/>
+          <w:lang w:val="en-US"/>
+        </w:rPr>
+        <w:t>Wikipedia</w:t>
+      </w:r>
+      <w:r>
+        <w:rPr>
+          <w:lang w:val="en-US"/>
+        </w:rPr>
+        <w:t>, 2. August 2023. https://de.wikipedia.org/w/index.php?title=Liste_der_BIOS-Signalt%C3%B6ne&amp;oldid=236048112.</w:t>
+      </w:r>
+    </w:p>
+    <w:p>
+      <w:pPr>
+        <w:rPr>
+          <w:lang w:val="en-US"/>
+        </w:rPr>
+      </w:pPr>
+    </w:p>
+    <w:p>
+      <w:pPr>
+        <w:pStyle w:val="Literaturverzeichnis"/>
+      </w:pPr>
+      <w:r>
+        <w:t xml:space="preserve">„What </w:t>
+      </w:r>
+      <w:proofErr w:type="spellStart"/>
+      <w:r>
+        <w:t>is</w:t>
+      </w:r>
+      <w:proofErr w:type="spellEnd"/>
+      <w:r>
+        <w:t xml:space="preserve"> Beep Code?“ Zugegriffen 4. März 2025. https://www.geeksforgeeks.org/what-is-beep-code/.</w:t>
       </w:r>
     </w:p>
     <w:p/>
     <w:p>
-      <w:r>
-        <w:rPr>
-          <w:highlight w:val="yellow"/>
-        </w:rPr>
-        <w:t>// Links</w:t>
+      <w:pPr>
+        <w:pStyle w:val="Literaturverzeichnis"/>
+      </w:pPr>
+      <w:r>
+        <w:rPr>
+          <w:lang w:val="en-US"/>
+        </w:rPr>
+        <w:t xml:space="preserve">„What is beep code? | Definition from </w:t>
+      </w:r>
+      <w:proofErr w:type="gramStart"/>
+      <w:r>
+        <w:rPr>
+          <w:lang w:val="en-US"/>
+        </w:rPr>
+        <w:t>TechTarget“</w:t>
+      </w:r>
+      <w:proofErr w:type="gramEnd"/>
+      <w:r>
+        <w:rPr>
+          <w:lang w:val="en-US"/>
+        </w:rPr>
+        <w:t xml:space="preserve">. </w:t>
+      </w:r>
+      <w:r>
+        <w:t>Zugegriffen 4. März 2025. https://www.techtarget.com/whatis/definition/beep-code.</w:t>
       </w:r>
     </w:p>
     <w:p>
       <w:pPr>
-        <w:pStyle w:val="Listenabsatz"/>
-        <w:numPr>
-          <w:ilvl w:val="0"/>
-          <w:numId w:val="25"/>
-        </w:numPr>
         <w:jc w:val="left"/>
       </w:pPr>
-      <w:hyperlink r:id="rId11" w:history="1">
-        <w:r>
-          <w:rPr>
-            <w:rStyle w:val="Hyperlink"/>
-          </w:rPr>
-          <w:t>https://www.techtarget.com/whatis/definition/beep-code#:~:text=A%20beep%20code%20is%20the,wrong%20with%20the%20computer%20hardware</w:t>
-        </w:r>
-      </w:hyperlink>
+      <w:r>
+        <w:fldChar w:fldCharType="end"/>
+      </w:r>
     </w:p>
     <w:p>
       <w:pPr>
-        <w:pStyle w:val="Listenabsatz"/>
-        <w:numPr>
-          <w:ilvl w:val="0"/>
-          <w:numId w:val="25"/>
-        </w:numPr>
-        <w:jc w:val="left"/>
-      </w:pPr>
-      <w:hyperlink r:id="rId12" w:history="1">
-        <w:r>
-          <w:rPr>
-            <w:rStyle w:val="Hyperlink"/>
-          </w:rPr>
-          <w:t>https://www.geeksforgeeks.org/what-is-beep-code/</w:t>
-        </w:r>
-      </w:hyperlink>
-    </w:p>
-    <w:p>
-      <w:pPr>
-        <w:pStyle w:val="Listenabsatz"/>
-        <w:numPr>
-          <w:ilvl w:val="0"/>
-          <w:numId w:val="25"/>
-        </w:numPr>
-        <w:jc w:val="left"/>
-      </w:pPr>
-    </w:p>
-    <w:p>
-      <w:pPr>
         <w:jc w:val="left"/>
       </w:pPr>
     </w:p>
     <w:sectPr>
-      <w:headerReference w:type="default" r:id="rId13"/>
-      <w:footerReference w:type="default" r:id="rId14"/>
+      <w:headerReference w:type="default" r:id="rId11"/>
+      <w:footerReference w:type="default" r:id="rId12"/>
       <w:pgSz w:w="11907" w:h="16840" w:code="9"/>
       <w:pgMar w:top="567" w:right="851" w:bottom="567" w:left="1134" w:header="720" w:footer="205" w:gutter="0"/>
       <w:cols w:space="720"/>
@@ -1930,7 +2577,7 @@
               <w:sz w:val="16"/>
               <w:szCs w:val="16"/>
             </w:rPr>
-            <w:t>02.03.2025</w:t>
+            <w:t>04.03.2025</w:t>
           </w:r>
           <w:r>
             <w:rPr>
@@ -1956,7 +2603,6 @@
               <w:lang w:val="it-IT"/>
             </w:rPr>
           </w:pPr>
-          <w:proofErr w:type="spellStart"/>
           <w:r>
             <w:rPr>
               <w:rFonts w:ascii="Verdana" w:hAnsi="Verdana"/>
@@ -1965,18 +2611,7 @@
               <w:szCs w:val="16"/>
               <w:lang w:val="it-IT"/>
             </w:rPr>
-            <w:t>bbw</w:t>
-          </w:r>
-          <w:proofErr w:type="spellEnd"/>
-          <w:r>
-            <w:rPr>
-              <w:rFonts w:ascii="Verdana" w:hAnsi="Verdana"/>
-              <w:b w:val="0"/>
-              <w:sz w:val="16"/>
-              <w:szCs w:val="16"/>
-              <w:lang w:val="it-IT"/>
-            </w:rPr>
-            <w:t xml:space="preserve"> </w:t>
+            <w:t xml:space="preserve">bbw </w:t>
           </w:r>
           <w:r>
             <w:rPr>
@@ -1986,9 +2621,8 @@
               <w:szCs w:val="16"/>
               <w:lang w:val="it-IT"/>
             </w:rPr>
-            <w:t xml:space="preserve">P. </w:t>
+            <w:t>P. Rutschmann</w:t>
           </w:r>
-          <w:proofErr w:type="spellStart"/>
           <w:r>
             <w:rPr>
               <w:rFonts w:ascii="Verdana" w:hAnsi="Verdana"/>
@@ -1997,40 +2631,7 @@
               <w:szCs w:val="16"/>
               <w:lang w:val="it-IT"/>
             </w:rPr>
-            <w:t>Rutschmann</w:t>
-          </w:r>
-          <w:proofErr w:type="spellEnd"/>
-          <w:r>
-            <w:rPr>
-              <w:rFonts w:ascii="Verdana" w:hAnsi="Verdana"/>
-              <w:b w:val="0"/>
-              <w:sz w:val="16"/>
-              <w:szCs w:val="16"/>
-              <w:lang w:val="it-IT"/>
-            </w:rPr>
-            <w:t xml:space="preserve"> / </w:t>
-          </w:r>
-          <w:proofErr w:type="spellStart"/>
-          <w:r>
-            <w:rPr>
-              <w:rFonts w:ascii="Verdana" w:hAnsi="Verdana"/>
-              <w:b w:val="0"/>
-              <w:sz w:val="16"/>
-              <w:szCs w:val="16"/>
-              <w:lang w:val="it-IT"/>
-            </w:rPr>
-            <w:t>Basis</w:t>
-          </w:r>
-          <w:proofErr w:type="spellEnd"/>
-          <w:r>
-            <w:rPr>
-              <w:rFonts w:ascii="Verdana" w:hAnsi="Verdana"/>
-              <w:b w:val="0"/>
-              <w:sz w:val="16"/>
-              <w:szCs w:val="16"/>
-              <w:lang w:val="it-IT"/>
-            </w:rPr>
-            <w:t xml:space="preserve"> R. Lanza</w:t>
+            <w:t xml:space="preserve"> / Basis R. Lanza</w:t>
           </w:r>
         </w:p>
       </w:tc>
@@ -2167,6 +2768,204 @@
       </w:r>
     </w:p>
   </w:footnote>
+  <w:footnote w:id="1">
+    <w:p>
+      <w:pPr>
+        <w:pStyle w:val="Funotentext"/>
+        <w:rPr>
+          <w:lang w:val="en-US"/>
+        </w:rPr>
+      </w:pPr>
+      <w:r>
+        <w:rPr>
+          <w:rStyle w:val="Funotenzeichen"/>
+        </w:rPr>
+        <w:footnoteRef/>
+      </w:r>
+      <w:r>
+        <w:rPr>
+          <w:lang w:val="en-US"/>
+        </w:rPr>
+        <w:t xml:space="preserve"> </w:t>
+      </w:r>
+      <w:r>
+        <w:fldChar w:fldCharType="begin"/>
+      </w:r>
+      <w:r>
+        <w:rPr>
+          <w:lang w:val="en-US"/>
+        </w:rPr>
+        <w:instrText xml:space="preserve"> ADDIN ZOTERO_ITEM CSL_CITATION {"citationID":"GOl5xNTy","properties":{"formattedCitation":"\\uc0\\u8222{}What is beep code? | Definition from TechTarget\\uc0\\u8220{}.","plainCitation":"„What is beep code? | Definition from TechTarget“.","noteIndex":1},"citationItems":[{"id":81,"uris":["http://zotero.org/users/15676172/items/9FC6EB7V"],"itemData":{"id":81,"type":"webpage","title":"What is beep code? | Definition from TechTarget","URL":"https://www.techtarget.com/whatis/definition/beep-code","accessed":{"date-parts":[["2025",3,4]]}}}],"schema":"https://github.com/citation-style-language/schema/raw/master/csl-citation.json"} </w:instrText>
+      </w:r>
+      <w:r>
+        <w:fldChar w:fldCharType="separate"/>
+      </w:r>
+      <w:r>
+        <w:rPr>
+          <w:lang w:val="en-US"/>
+        </w:rPr>
+        <w:t xml:space="preserve">„What is beep code? | Definition from </w:t>
+      </w:r>
+      <w:proofErr w:type="gramStart"/>
+      <w:r>
+        <w:rPr>
+          <w:lang w:val="en-US"/>
+        </w:rPr>
+        <w:t>TechTarget“</w:t>
+      </w:r>
+      <w:proofErr w:type="gramEnd"/>
+      <w:r>
+        <w:rPr>
+          <w:lang w:val="en-US"/>
+        </w:rPr>
+        <w:t>.</w:t>
+      </w:r>
+      <w:r>
+        <w:fldChar w:fldCharType="end"/>
+      </w:r>
+    </w:p>
+  </w:footnote>
+  <w:footnote w:id="2">
+    <w:p>
+      <w:pPr>
+        <w:pStyle w:val="Funotentext"/>
+      </w:pPr>
+      <w:r>
+        <w:rPr>
+          <w:rStyle w:val="Funotenzeichen"/>
+        </w:rPr>
+        <w:footnoteRef/>
+      </w:r>
+      <w:r>
+        <w:t xml:space="preserve"> </w:t>
+      </w:r>
+      <w:r>
+        <w:fldChar w:fldCharType="begin"/>
+      </w:r>
+      <w:r>
+        <w:instrText xml:space="preserve"> ADDIN ZOTERO_ITEM CSL_CITATION {"citationID":"oTMSxegA","properties":{"formattedCitation":"\\uc0\\u8222{}What is Beep Code?\\uc0\\u8220{}","plainCitation":"„What is Beep Code?“","noteIndex":2},"citationItems":[{"id":83,"uris":["http://zotero.org/users/15676172/items/KXH4R2L5"],"itemData":{"id":83,"type":"webpage","title":"What is Beep Code?","URL":"https://www.geeksforgeeks.org/what-is-beep-code/","accessed":{"date-parts":[["2025",3,4]]}}}],"schema":"https://github.com/citation-style-language/schema/raw/master/csl-citation.json"} </w:instrText>
+      </w:r>
+      <w:r>
+        <w:fldChar w:fldCharType="separate"/>
+      </w:r>
+      <w:r>
+        <w:t xml:space="preserve">„What </w:t>
+      </w:r>
+      <w:proofErr w:type="spellStart"/>
+      <w:r>
+        <w:t>is</w:t>
+      </w:r>
+      <w:proofErr w:type="spellEnd"/>
+      <w:r>
+        <w:t xml:space="preserve"> Beep Code?“</w:t>
+      </w:r>
+      <w:r>
+        <w:fldChar w:fldCharType="end"/>
+      </w:r>
+    </w:p>
+  </w:footnote>
+  <w:footnote w:id="3">
+    <w:p>
+      <w:pPr>
+        <w:pStyle w:val="Funotentext"/>
+        <w:rPr>
+          <w:lang w:val="en-US"/>
+        </w:rPr>
+      </w:pPr>
+      <w:r>
+        <w:rPr>
+          <w:rStyle w:val="Funotenzeichen"/>
+        </w:rPr>
+        <w:footnoteRef/>
+      </w:r>
+      <w:r>
+        <w:rPr>
+          <w:lang w:val="en-US"/>
+        </w:rPr>
+        <w:t xml:space="preserve"> </w:t>
+      </w:r>
+      <w:r>
+        <w:fldChar w:fldCharType="begin"/>
+      </w:r>
+      <w:r>
+        <w:rPr>
+          <w:lang w:val="en-US"/>
+        </w:rPr>
+        <w:instrText xml:space="preserve"> ADDIN ZOTERO_ITEM CSL_CITATION {"citationID":"rKlCL51Q","properties":{"formattedCitation":"\\uc0\\u8222{}The Beginner\\uc0\\u8217{}s Guide to PhoenixBIOS Beep Codes\\uc0\\u8220{}.","plainCitation":"„The Beginner’s Guide to PhoenixBIOS Beep Codes“.","noteIndex":3},"citationItems":[{"id":84,"uris":["http://zotero.org/users/15676172/items/S6VGQ7RS"],"itemData":{"id":84,"type":"webpage","abstract":"A list of common Phoenix beep codes, the causes they represent, and troubleshooting steps to take to fix the issues that cause the beep codes.","container-title":"Lifewire","language":"en","note":"section: Lifewire","title":"The Beginner's Guide to PhoenixBIOS Beep Codes","URL":"https://www.lifewire.com/phoenixbios-beep-codes-2624547","accessed":{"date-parts":[["2025",3,4]]}}}],"schema":"https://github.com/citation-style-language/schema/raw/master/csl-citation.json"} </w:instrText>
+      </w:r>
+      <w:r>
+        <w:fldChar w:fldCharType="separate"/>
+      </w:r>
+      <w:r>
+        <w:rPr>
+          <w:lang w:val="en-US"/>
+        </w:rPr>
+        <w:t xml:space="preserve">„The Beginner’s Guide to </w:t>
+      </w:r>
+      <w:proofErr w:type="spellStart"/>
+      <w:r>
+        <w:rPr>
+          <w:lang w:val="en-US"/>
+        </w:rPr>
+        <w:t>PhoenixBIOS</w:t>
+      </w:r>
+      <w:proofErr w:type="spellEnd"/>
+      <w:r>
+        <w:rPr>
+          <w:lang w:val="en-US"/>
+        </w:rPr>
+        <w:t xml:space="preserve"> Beep </w:t>
+      </w:r>
+      <w:proofErr w:type="gramStart"/>
+      <w:r>
+        <w:rPr>
+          <w:lang w:val="en-US"/>
+        </w:rPr>
+        <w:t>Codes“</w:t>
+      </w:r>
+      <w:proofErr w:type="gramEnd"/>
+      <w:r>
+        <w:rPr>
+          <w:lang w:val="en-US"/>
+        </w:rPr>
+        <w:t>.</w:t>
+      </w:r>
+      <w:r>
+        <w:fldChar w:fldCharType="end"/>
+      </w:r>
+    </w:p>
+  </w:footnote>
+  <w:footnote w:id="4">
+    <w:p>
+      <w:pPr>
+        <w:pStyle w:val="Funotentext"/>
+      </w:pPr>
+      <w:r>
+        <w:rPr>
+          <w:rStyle w:val="Funotenzeichen"/>
+        </w:rPr>
+        <w:footnoteRef/>
+      </w:r>
+      <w:r>
+        <w:t xml:space="preserve"> </w:t>
+      </w:r>
+      <w:r>
+        <w:fldChar w:fldCharType="begin"/>
+      </w:r>
+      <w:r>
+        <w:instrText xml:space="preserve"> ADDIN ZOTERO_ITEM CSL_CITATION {"citationID":"VrFF21aL","properties":{"formattedCitation":"\\uc0\\u8222{}Liste der BIOS-Signalt\\uc0\\u246{}ne\\uc0\\u8220{}.","plainCitation":"„Liste der BIOS-Signaltöne“.","noteIndex":4},"citationItems":[{"id":79,"uris":["http://zotero.org/users/15676172/items/M4WY77G2"],"itemData":{"id":79,"type":"entry-encyclopedia","abstract":"Die Liste der BIOS-Signaltöne beschreibt die möglichen Signaltöne, die von einem BIOS eines IBM-kompatiblen x86-PCs ausgegeben werden können.\nBeim Start des Computers führt das BIOS einen Power On Self-Test (POST) durch. Werden dabei Fehler festgestellt, die ein Starten des Computers und eine Bildschirmausgabe eines Fehlertextes unmöglich machen, wird der Fehler durch Signaltöne, einer für den jeweiligen Fehler charakteristischen Folge von Piepstönen, über den Systemlautsprecher (Pieper) kenntlich gemacht.\nDie Form und Bedeutung dieser Töne ist von BIOS zu BIOS unterschiedlich.","container-title":"Wikipedia","language":"de","license":"Creative Commons Attribution-ShareAlike License","note":"Page Version ID: 236048112","source":"Wikipedia","title":"Liste der BIOS-Signaltöne","URL":"https://de.wikipedia.org/w/index.php?title=Liste_der_BIOS-Signalt%C3%B6ne&amp;oldid=236048112","accessed":{"date-parts":[["2025",3,4]]},"issued":{"date-parts":[["2023",8,2]]}}}],"schema":"https://github.com/citation-style-language/schema/raw/master/csl-citation.json"} </w:instrText>
+      </w:r>
+      <w:r>
+        <w:fldChar w:fldCharType="separate"/>
+      </w:r>
+      <w:r>
+        <w:t>„Liste der BIOS-Signaltöne“.</w:t>
+      </w:r>
+      <w:r>
+        <w:fldChar w:fldCharType="end"/>
+      </w:r>
+    </w:p>
+  </w:footnote>
 </w:footnotes>
 </file>
 
@@ -2211,7 +3010,13 @@
             <w:t xml:space="preserve">Dokumentation </w:t>
           </w:r>
           <w:r>
-            <w:t>zu &lt;Hier ergänzen&gt;</w:t>
+            <w:t xml:space="preserve">zu </w:t>
+          </w:r>
+          <w:r>
+            <w:t>M</w:t>
+          </w:r>
+          <w:r>
+            <w:t>odul 114 – BIOS Beep Codes</w:t>
           </w:r>
         </w:p>
         <w:p>
@@ -5639,7 +6444,6 @@
   <w:style w:type="character" w:default="1" w:styleId="Absatz-Standardschriftart">
     <w:name w:val="Default Paragraph Font"/>
     <w:uiPriority w:val="1"/>
-    <w:semiHidden/>
     <w:unhideWhenUsed/>
   </w:style>
   <w:style w:type="table" w:default="1" w:styleId="NormaleTabelle">
@@ -6636,6 +7440,53 @@
     <w:pPr>
       <w:ind w:left="720"/>
       <w:contextualSpacing/>
+    </w:pPr>
+  </w:style>
+  <w:style w:type="paragraph" w:styleId="Funotentext">
+    <w:name w:val="footnote text"/>
+    <w:basedOn w:val="Standard"/>
+    <w:link w:val="FunotentextZchn"/>
+    <w:uiPriority w:val="99"/>
+    <w:semiHidden/>
+    <w:unhideWhenUsed/>
+    <w:rsid w:val="00A200D2"/>
+    <w:pPr>
+      <w:spacing w:after="0"/>
+    </w:pPr>
+  </w:style>
+  <w:style w:type="character" w:customStyle="1" w:styleId="FunotentextZchn">
+    <w:name w:val="Fußnotentext Zchn"/>
+    <w:basedOn w:val="Absatz-Standardschriftart"/>
+    <w:link w:val="Funotentext"/>
+    <w:uiPriority w:val="99"/>
+    <w:semiHidden/>
+    <w:rsid w:val="00A200D2"/>
+    <w:rPr>
+      <w:rFonts w:ascii="Verdana" w:hAnsi="Verdana"/>
+      <w:lang w:val="de-CH"/>
+    </w:rPr>
+  </w:style>
+  <w:style w:type="character" w:styleId="Funotenzeichen">
+    <w:name w:val="footnote reference"/>
+    <w:basedOn w:val="Absatz-Standardschriftart"/>
+    <w:uiPriority w:val="99"/>
+    <w:semiHidden/>
+    <w:unhideWhenUsed/>
+    <w:rsid w:val="00A200D2"/>
+    <w:rPr>
+      <w:vertAlign w:val="superscript"/>
+    </w:rPr>
+  </w:style>
+  <w:style w:type="paragraph" w:styleId="Literaturverzeichnis">
+    <w:name w:val="Bibliography"/>
+    <w:basedOn w:val="Standard"/>
+    <w:next w:val="Standard"/>
+    <w:uiPriority w:val="37"/>
+    <w:unhideWhenUsed/>
+    <w:rsid w:val="00A200D2"/>
+    <w:pPr>
+      <w:spacing w:after="0"/>
+      <w:ind w:left="720" w:hanging="720"/>
     </w:pPr>
   </w:style>
 </w:styles>
@@ -6962,21 +7813,6 @@
 </file>
 
 <file path=customXml/item1.xml><?xml version="1.0" encoding="utf-8"?>
-<p:properties xmlns:p="http://schemas.microsoft.com/office/2006/metadata/properties" xmlns:xsi="http://www.w3.org/2001/XMLSchema-instance" xmlns:pc="http://schemas.microsoft.com/office/infopath/2007/PartnerControls">
-  <documentManagement/>
-</p:properties>
-</file>
-
-<file path=customXml/item2.xml><?xml version="1.0" encoding="utf-8"?>
-<?mso-contentType ?>
-<FormTemplates xmlns="http://schemas.microsoft.com/sharepoint/v3/contenttype/forms">
-  <Display>DocumentLibraryForm</Display>
-  <Edit>DocumentLibraryForm</Edit>
-  <New>DocumentLibraryForm</New>
-</FormTemplates>
-</file>
-
-<file path=customXml/item3.xml><?xml version="1.0" encoding="utf-8"?>
 <ct:contentTypeSchema xmlns:ct="http://schemas.microsoft.com/office/2006/metadata/contentType" xmlns:ma="http://schemas.microsoft.com/office/2006/metadata/properties/metaAttributes" ct:_="" ma:_="" ma:contentTypeName="Dokument" ma:contentTypeID="0x0101004A73300F91204B408A2707C6EEEE7EDB" ma:contentTypeVersion="4" ma:contentTypeDescription="Ein neues Dokument erstellen." ma:contentTypeScope="" ma:versionID="d0d82ce1d4280cf86cf522818e0510e6">
   <xsd:schema xmlns:xsd="http://www.w3.org/2001/XMLSchema" xmlns:xs="http://www.w3.org/2001/XMLSchema" xmlns:p="http://schemas.microsoft.com/office/2006/metadata/properties" xmlns:ns2="4f00c431-e04c-47cf-aa17-59156105580a" targetNamespace="http://schemas.microsoft.com/office/2006/metadata/properties" ma:root="true" ma:fieldsID="c39749a8c523cb6571b8a9ad608baca4" ns2:_="">
     <xsd:import namespace="4f00c431-e04c-47cf-aa17-59156105580a"/>
@@ -7120,24 +7956,22 @@
 </ct:contentTypeSchema>
 </file>
 
-<file path=customXml/itemProps1.xml><?xml version="1.0" encoding="utf-8"?>
-<ds:datastoreItem xmlns:ds="http://schemas.openxmlformats.org/officeDocument/2006/customXml" ds:itemID="{D11DF967-7429-4377-A743-8B212279CA77}">
-  <ds:schemaRefs>
-    <ds:schemaRef ds:uri="http://schemas.microsoft.com/office/2006/metadata/properties"/>
-    <ds:schemaRef ds:uri="http://schemas.microsoft.com/office/infopath/2007/PartnerControls"/>
-  </ds:schemaRefs>
-</ds:datastoreItem>
+<file path=customXml/item2.xml><?xml version="1.0" encoding="utf-8"?>
+<?mso-contentType ?>
+<FormTemplates xmlns="http://schemas.microsoft.com/sharepoint/v3/contenttype/forms">
+  <Display>DocumentLibraryForm</Display>
+  <Edit>DocumentLibraryForm</Edit>
+  <New>DocumentLibraryForm</New>
+</FormTemplates>
 </file>
 
-<file path=customXml/itemProps2.xml><?xml version="1.0" encoding="utf-8"?>
-<ds:datastoreItem xmlns:ds="http://schemas.openxmlformats.org/officeDocument/2006/customXml" ds:itemID="{598DFE44-7ABC-4D47-8002-03E2BE3B71FD}">
-  <ds:schemaRefs>
-    <ds:schemaRef ds:uri="http://schemas.microsoft.com/sharepoint/v3/contenttype/forms"/>
-  </ds:schemaRefs>
-</ds:datastoreItem>
+<file path=customXml/item3.xml><?xml version="1.0" encoding="utf-8"?>
+<p:properties xmlns:p="http://schemas.microsoft.com/office/2006/metadata/properties" xmlns:xsi="http://www.w3.org/2001/XMLSchema-instance" xmlns:pc="http://schemas.microsoft.com/office/infopath/2007/PartnerControls">
+  <documentManagement/>
+</p:properties>
 </file>
 
-<file path=customXml/itemProps3.xml><?xml version="1.0" encoding="utf-8"?>
+<file path=customXml/itemProps1.xml><?xml version="1.0" encoding="utf-8"?>
 <ds:datastoreItem xmlns:ds="http://schemas.openxmlformats.org/officeDocument/2006/customXml" ds:itemID="{F7AFF338-1913-40F2-B088-B9146861D798}">
   <ds:schemaRefs>
     <ds:schemaRef ds:uri="http://schemas.microsoft.com/office/2006/metadata/contentType"/>
@@ -7153,4 +7987,21 @@
     <ds:schemaRef ds:uri="http://schemas.microsoft.com/internal/obd"/>
   </ds:schemaRefs>
 </ds:datastoreItem>
+</file>
+
+<file path=customXml/itemProps2.xml><?xml version="1.0" encoding="utf-8"?>
+<ds:datastoreItem xmlns:ds="http://schemas.openxmlformats.org/officeDocument/2006/customXml" ds:itemID="{598DFE44-7ABC-4D47-8002-03E2BE3B71FD}">
+  <ds:schemaRefs>
+    <ds:schemaRef ds:uri="http://schemas.microsoft.com/sharepoint/v3/contenttype/forms"/>
+  </ds:schemaRefs>
+</ds:datastoreItem>
+</file>
+
+<file path=customXml/itemProps3.xml><?xml version="1.0" encoding="utf-8"?>
+<ds:datastoreItem xmlns:ds="http://schemas.openxmlformats.org/officeDocument/2006/customXml" ds:itemID="{D11DF967-7429-4377-A743-8B212279CA77}">
+  <ds:schemaRefs>
+    <ds:schemaRef ds:uri="http://schemas.microsoft.com/office/2006/metadata/properties"/>
+    <ds:schemaRef ds:uri="http://schemas.microsoft.com/office/infopath/2007/PartnerControls"/>
+  </ds:schemaRefs>
+</ds:datastoreItem>
 </file>
</xml_diff>

<commit_message>
100% finished bios beep code doku
</commit_message>
<xml_diff>
--- a/M114/doku-bios-beep-codes/BIOS Beep Codes.docx
+++ b/M114/doku-bios-beep-codes/BIOS Beep Codes.docx
@@ -12,85 +12,6 @@
           <w:sz w:val="40"/>
         </w:rPr>
       </w:pPr>
-    </w:p>
-    <w:p>
-      <w:pPr>
-        <w:pStyle w:val="Titel"/>
-        <w:spacing w:before="240"/>
-        <w:jc w:val="left"/>
-        <w:rPr>
-          <w:b/>
-          <w:sz w:val="40"/>
-        </w:rPr>
-      </w:pPr>
-      <w:r>
-        <w:rPr>
-          <w:noProof/>
-          <w:lang w:eastAsia="de-CH"/>
-        </w:rPr>
-        <w:drawing>
-          <wp:anchor distT="0" distB="0" distL="114300" distR="114300" simplePos="0" relativeHeight="251657728" behindDoc="0" locked="0" layoutInCell="1" allowOverlap="1" wp14:anchorId="49DE77ED" wp14:editId="6FE416C2">
-            <wp:simplePos x="0" y="0"/>
-            <wp:positionH relativeFrom="column">
-              <wp:posOffset>4998085</wp:posOffset>
-            </wp:positionH>
-            <wp:positionV relativeFrom="paragraph">
-              <wp:posOffset>130810</wp:posOffset>
-            </wp:positionV>
-            <wp:extent cx="1189990" cy="711200"/>
-            <wp:effectExtent l="0" t="0" r="0" b="0"/>
-            <wp:wrapSquare wrapText="bothSides"/>
-            <wp:docPr id="45" name="Bild 45" descr="Security-Book"/>
-            <wp:cNvGraphicFramePr>
-              <a:graphicFrameLocks xmlns:a="http://schemas.openxmlformats.org/drawingml/2006/main" noChangeAspect="1"/>
-            </wp:cNvGraphicFramePr>
-            <a:graphic xmlns:a="http://schemas.openxmlformats.org/drawingml/2006/main">
-              <a:graphicData uri="http://schemas.openxmlformats.org/drawingml/2006/picture">
-                <pic:pic xmlns:pic="http://schemas.openxmlformats.org/drawingml/2006/picture">
-                  <pic:nvPicPr>
-                    <pic:cNvPr id="0" name="Picture 45" descr="Security-Book"/>
-                    <pic:cNvPicPr>
-                      <a:picLocks noChangeAspect="1" noChangeArrowheads="1"/>
-                    </pic:cNvPicPr>
-                  </pic:nvPicPr>
-                  <pic:blipFill>
-                    <a:blip r:embed="rId11" cstate="print">
-                      <a:extLst>
-                        <a:ext uri="{28A0092B-C50C-407E-A947-70E740481C1C}">
-                          <a14:useLocalDpi xmlns:a14="http://schemas.microsoft.com/office/drawing/2010/main" val="0"/>
-                        </a:ext>
-                      </a:extLst>
-                    </a:blip>
-                    <a:srcRect/>
-                    <a:stretch>
-                      <a:fillRect/>
-                    </a:stretch>
-                  </pic:blipFill>
-                  <pic:spPr bwMode="auto">
-                    <a:xfrm>
-                      <a:off x="0" y="0"/>
-                      <a:ext cx="1189990" cy="711200"/>
-                    </a:xfrm>
-                    <a:prstGeom prst="rect">
-                      <a:avLst/>
-                    </a:prstGeom>
-                    <a:noFill/>
-                    <a:ln>
-                      <a:noFill/>
-                    </a:ln>
-                  </pic:spPr>
-                </pic:pic>
-              </a:graphicData>
-            </a:graphic>
-            <wp14:sizeRelH relativeFrom="page">
-              <wp14:pctWidth>0</wp14:pctWidth>
-            </wp14:sizeRelH>
-            <wp14:sizeRelV relativeFrom="page">
-              <wp14:pctHeight>0</wp14:pctHeight>
-            </wp14:sizeRelV>
-          </wp:anchor>
-        </w:drawing>
-      </w:r>
       <w:r>
         <w:rPr>
           <w:b/>
@@ -102,7 +23,7 @@
     <w:p/>
     <w:tbl>
       <w:tblPr>
-        <w:tblW w:w="6663" w:type="dxa"/>
+        <w:tblW w:w="9923" w:type="dxa"/>
         <w:tblInd w:w="108" w:type="dxa"/>
         <w:tblBorders>
           <w:top w:val="single" w:sz="4" w:space="0" w:color="auto"/>
@@ -116,7 +37,7 @@
       </w:tblPr>
       <w:tblGrid>
         <w:gridCol w:w="1985"/>
-        <w:gridCol w:w="4678"/>
+        <w:gridCol w:w="7938"/>
       </w:tblGrid>
       <w:tr>
         <w:trPr>
@@ -149,7 +70,7 @@
         </w:tc>
         <w:tc>
           <w:tcPr>
-            <w:tcW w:w="4678" w:type="dxa"/>
+            <w:tcW w:w="7938" w:type="dxa"/>
             <w:tcBorders>
               <w:top w:val="single" w:sz="12" w:space="0" w:color="auto"/>
               <w:left w:val="single" w:sz="12" w:space="0" w:color="auto"/>
@@ -201,7 +122,7 @@
         </w:tc>
         <w:tc>
           <w:tcPr>
-            <w:tcW w:w="4678" w:type="dxa"/>
+            <w:tcW w:w="7938" w:type="dxa"/>
             <w:tcBorders>
               <w:top w:val="single" w:sz="12" w:space="0" w:color="auto"/>
               <w:left w:val="single" w:sz="12" w:space="0" w:color="auto"/>
@@ -342,53 +263,51 @@
                 <w:b/>
               </w:rPr>
             </w:pPr>
+            <w:r>
+              <w:rPr>
+                <w:b/>
+              </w:rPr>
+              <w:t>05.03.2025</w:t>
+            </w:r>
           </w:p>
         </w:tc>
       </w:tr>
     </w:tbl>
     <w:p>
       <w:pPr>
+        <w:spacing w:after="0"/>
         <w:jc w:val="left"/>
+        <w:rPr>
+          <w:b/>
+        </w:rPr>
       </w:pPr>
     </w:p>
     <w:p>
       <w:pPr>
-        <w:spacing w:after="0"/>
-        <w:jc w:val="left"/>
+        <w:pStyle w:val="Untertitel"/>
+        <w:tabs>
+          <w:tab w:val="left" w:pos="8445"/>
+        </w:tabs>
         <w:rPr>
           <w:b/>
+          <w:sz w:val="20"/>
         </w:rPr>
       </w:pPr>
       <w:r>
         <w:rPr>
           <w:b/>
-        </w:rPr>
-        <w:br w:type="page"/>
+          <w:sz w:val="20"/>
+        </w:rPr>
+        <w:t>Inhaltsverzeichnis</w:t>
       </w:r>
     </w:p>
     <w:p>
       <w:pPr>
-        <w:pStyle w:val="Untertitel"/>
-        <w:tabs>
-          <w:tab w:val="left" w:pos="8445"/>
-        </w:tabs>
-        <w:rPr>
-          <w:b/>
-          <w:sz w:val="20"/>
-        </w:rPr>
-      </w:pPr>
-      <w:r>
-        <w:rPr>
-          <w:b/>
-          <w:sz w:val="20"/>
-        </w:rPr>
-        <w:lastRenderedPageBreak/>
-        <w:t>Inhaltsverzeichnis</w:t>
-      </w:r>
-    </w:p>
-    <w:p>
-      <w:pPr>
         <w:pStyle w:val="Verzeichnis1"/>
+        <w:tabs>
+          <w:tab w:val="left" w:pos="411"/>
+          <w:tab w:val="right" w:leader="dot" w:pos="9912"/>
+        </w:tabs>
         <w:rPr>
           <w:rFonts w:asciiTheme="minorHAnsi" w:eastAsiaTheme="minorEastAsia" w:hAnsiTheme="minorHAnsi" w:cstheme="minorBidi"/>
           <w:b w:val="0"/>
@@ -396,13 +315,14 @@
           <w:kern w:val="2"/>
           <w:szCs w:val="24"/>
           <w:u w:val="none"/>
-          <w:lang w:eastAsia="de-CH"/>
+          <w:lang w:val="de-CH" w:eastAsia="de-CH"/>
           <w14:ligatures w14:val="standardContextual"/>
         </w:rPr>
       </w:pPr>
       <w:r>
         <w:rPr>
           <w:rFonts w:ascii="Cambria" w:hAnsi="Cambria"/>
+          <w:b w:val="0"/>
           <w:caps/>
           <w:sz w:val="20"/>
         </w:rPr>
@@ -411,6 +331,7 @@
       <w:r>
         <w:rPr>
           <w:rFonts w:ascii="Cambria" w:hAnsi="Cambria"/>
+          <w:b w:val="0"/>
           <w:caps/>
           <w:sz w:val="20"/>
         </w:rPr>
@@ -419,6 +340,7 @@
       <w:r>
         <w:rPr>
           <w:rFonts w:ascii="Cambria" w:hAnsi="Cambria"/>
+          <w:b w:val="0"/>
           <w:caps/>
           <w:sz w:val="20"/>
         </w:rPr>
@@ -438,7 +360,7 @@
           <w:kern w:val="2"/>
           <w:szCs w:val="24"/>
           <w:u w:val="none"/>
-          <w:lang w:eastAsia="de-CH"/>
+          <w:lang w:val="de-CH" w:eastAsia="de-CH"/>
           <w14:ligatures w14:val="standardContextual"/>
         </w:rPr>
         <w:tab/>
@@ -465,7 +387,7 @@
         <w:rPr>
           <w:noProof/>
         </w:rPr>
-        <w:instrText xml:space="preserve"> PAGEREF _Toc192018151 \h </w:instrText>
+        <w:instrText xml:space="preserve"> PAGEREF _Toc192018777 \h </w:instrText>
       </w:r>
       <w:r>
         <w:rPr>
@@ -482,7 +404,7 @@
         <w:rPr>
           <w:noProof/>
         </w:rPr>
-        <w:t>3</w:t>
+        <w:t>2</w:t>
       </w:r>
       <w:r>
         <w:rPr>
@@ -494,6 +416,10 @@
     <w:p>
       <w:pPr>
         <w:pStyle w:val="Verzeichnis1"/>
+        <w:tabs>
+          <w:tab w:val="left" w:pos="411"/>
+          <w:tab w:val="right" w:leader="dot" w:pos="9912"/>
+        </w:tabs>
         <w:rPr>
           <w:rFonts w:asciiTheme="minorHAnsi" w:eastAsiaTheme="minorEastAsia" w:hAnsiTheme="minorHAnsi" w:cstheme="minorBidi"/>
           <w:b w:val="0"/>
@@ -501,7 +427,7 @@
           <w:kern w:val="2"/>
           <w:szCs w:val="24"/>
           <w:u w:val="none"/>
-          <w:lang w:eastAsia="de-CH"/>
+          <w:lang w:val="de-CH" w:eastAsia="de-CH"/>
           <w14:ligatures w14:val="standardContextual"/>
         </w:rPr>
       </w:pPr>
@@ -519,7 +445,7 @@
           <w:kern w:val="2"/>
           <w:szCs w:val="24"/>
           <w:u w:val="none"/>
-          <w:lang w:eastAsia="de-CH"/>
+          <w:lang w:val="de-CH" w:eastAsia="de-CH"/>
           <w14:ligatures w14:val="standardContextual"/>
         </w:rPr>
         <w:tab/>
@@ -546,7 +472,7 @@
         <w:rPr>
           <w:noProof/>
         </w:rPr>
-        <w:instrText xml:space="preserve"> PAGEREF _Toc192018152 \h </w:instrText>
+        <w:instrText xml:space="preserve"> PAGEREF _Toc192018778 \h </w:instrText>
       </w:r>
       <w:r>
         <w:rPr>
@@ -563,7 +489,7 @@
         <w:rPr>
           <w:noProof/>
         </w:rPr>
-        <w:t>4</w:t>
+        <w:t>3</w:t>
       </w:r>
       <w:r>
         <w:rPr>
@@ -576,12 +502,11 @@
       <w:pPr>
         <w:pStyle w:val="Verzeichnis2"/>
         <w:tabs>
-          <w:tab w:val="left" w:pos="632"/>
-          <w:tab w:val="right" w:pos="9912"/>
+          <w:tab w:val="left" w:pos="567"/>
+          <w:tab w:val="right" w:leader="dot" w:pos="9912"/>
         </w:tabs>
         <w:rPr>
           <w:rFonts w:asciiTheme="minorHAnsi" w:eastAsiaTheme="minorEastAsia" w:hAnsiTheme="minorHAnsi" w:cstheme="minorBidi"/>
-          <w:b w:val="0"/>
           <w:noProof/>
           <w:kern w:val="2"/>
           <w:sz w:val="24"/>
@@ -599,7 +524,6 @@
       <w:r>
         <w:rPr>
           <w:rFonts w:asciiTheme="minorHAnsi" w:eastAsiaTheme="minorEastAsia" w:hAnsiTheme="minorHAnsi" w:cstheme="minorBidi"/>
-          <w:b w:val="0"/>
           <w:noProof/>
           <w:kern w:val="2"/>
           <w:sz w:val="24"/>
@@ -631,7 +555,7 @@
         <w:rPr>
           <w:noProof/>
         </w:rPr>
-        <w:instrText xml:space="preserve"> PAGEREF _Toc192018153 \h </w:instrText>
+        <w:instrText xml:space="preserve"> PAGEREF _Toc192018779 \h </w:instrText>
       </w:r>
       <w:r>
         <w:rPr>
@@ -648,7 +572,7 @@
         <w:rPr>
           <w:noProof/>
         </w:rPr>
-        <w:t>4</w:t>
+        <w:t>3</w:t>
       </w:r>
       <w:r>
         <w:rPr>
@@ -661,12 +585,11 @@
       <w:pPr>
         <w:pStyle w:val="Verzeichnis2"/>
         <w:tabs>
-          <w:tab w:val="left" w:pos="632"/>
-          <w:tab w:val="right" w:pos="9912"/>
+          <w:tab w:val="left" w:pos="567"/>
+          <w:tab w:val="right" w:leader="dot" w:pos="9912"/>
         </w:tabs>
         <w:rPr>
           <w:rFonts w:asciiTheme="minorHAnsi" w:eastAsiaTheme="minorEastAsia" w:hAnsiTheme="minorHAnsi" w:cstheme="minorBidi"/>
-          <w:b w:val="0"/>
           <w:noProof/>
           <w:kern w:val="2"/>
           <w:sz w:val="24"/>
@@ -684,7 +607,6 @@
       <w:r>
         <w:rPr>
           <w:rFonts w:asciiTheme="minorHAnsi" w:eastAsiaTheme="minorEastAsia" w:hAnsiTheme="minorHAnsi" w:cstheme="minorBidi"/>
-          <w:b w:val="0"/>
           <w:noProof/>
           <w:kern w:val="2"/>
           <w:sz w:val="24"/>
@@ -716,7 +638,7 @@
         <w:rPr>
           <w:noProof/>
         </w:rPr>
-        <w:instrText xml:space="preserve"> PAGEREF _Toc192018154 \h </w:instrText>
+        <w:instrText xml:space="preserve"> PAGEREF _Toc192018780 \h </w:instrText>
       </w:r>
       <w:r>
         <w:rPr>
@@ -733,7 +655,7 @@
         <w:rPr>
           <w:noProof/>
         </w:rPr>
-        <w:t>4</w:t>
+        <w:t>3</w:t>
       </w:r>
       <w:r>
         <w:rPr>
@@ -746,12 +668,11 @@
       <w:pPr>
         <w:pStyle w:val="Verzeichnis2"/>
         <w:tabs>
-          <w:tab w:val="left" w:pos="632"/>
-          <w:tab w:val="right" w:pos="9912"/>
+          <w:tab w:val="left" w:pos="567"/>
+          <w:tab w:val="right" w:leader="dot" w:pos="9912"/>
         </w:tabs>
         <w:rPr>
           <w:rFonts w:asciiTheme="minorHAnsi" w:eastAsiaTheme="minorEastAsia" w:hAnsiTheme="minorHAnsi" w:cstheme="minorBidi"/>
-          <w:b w:val="0"/>
           <w:noProof/>
           <w:kern w:val="2"/>
           <w:sz w:val="24"/>
@@ -769,7 +690,6 @@
       <w:r>
         <w:rPr>
           <w:rFonts w:asciiTheme="minorHAnsi" w:eastAsiaTheme="minorEastAsia" w:hAnsiTheme="minorHAnsi" w:cstheme="minorBidi"/>
-          <w:b w:val="0"/>
           <w:noProof/>
           <w:kern w:val="2"/>
           <w:sz w:val="24"/>
@@ -801,7 +721,7 @@
         <w:rPr>
           <w:noProof/>
         </w:rPr>
-        <w:instrText xml:space="preserve"> PAGEREF _Toc192018155 \h </w:instrText>
+        <w:instrText xml:space="preserve"> PAGEREF _Toc192018781 \h </w:instrText>
       </w:r>
       <w:r>
         <w:rPr>
@@ -818,7 +738,7 @@
         <w:rPr>
           <w:noProof/>
         </w:rPr>
-        <w:t>4</w:t>
+        <w:t>3</w:t>
       </w:r>
       <w:r>
         <w:rPr>
@@ -830,6 +750,10 @@
     <w:p>
       <w:pPr>
         <w:pStyle w:val="Verzeichnis1"/>
+        <w:tabs>
+          <w:tab w:val="left" w:pos="411"/>
+          <w:tab w:val="right" w:leader="dot" w:pos="9912"/>
+        </w:tabs>
         <w:rPr>
           <w:rFonts w:asciiTheme="minorHAnsi" w:eastAsiaTheme="minorEastAsia" w:hAnsiTheme="minorHAnsi" w:cstheme="minorBidi"/>
           <w:b w:val="0"/>
@@ -837,7 +761,7 @@
           <w:kern w:val="2"/>
           <w:szCs w:val="24"/>
           <w:u w:val="none"/>
-          <w:lang w:eastAsia="de-CH"/>
+          <w:lang w:val="de-CH" w:eastAsia="de-CH"/>
           <w14:ligatures w14:val="standardContextual"/>
         </w:rPr>
       </w:pPr>
@@ -855,7 +779,7 @@
           <w:kern w:val="2"/>
           <w:szCs w:val="24"/>
           <w:u w:val="none"/>
-          <w:lang w:eastAsia="de-CH"/>
+          <w:lang w:val="de-CH" w:eastAsia="de-CH"/>
           <w14:ligatures w14:val="standardContextual"/>
         </w:rPr>
         <w:tab/>
@@ -882,7 +806,7 @@
         <w:rPr>
           <w:noProof/>
         </w:rPr>
-        <w:instrText xml:space="preserve"> PAGEREF _Toc192018156 \h </w:instrText>
+        <w:instrText xml:space="preserve"> PAGEREF _Toc192018782 \h </w:instrText>
       </w:r>
       <w:r>
         <w:rPr>
@@ -899,7 +823,7 @@
         <w:rPr>
           <w:noProof/>
         </w:rPr>
-        <w:t>5</w:t>
+        <w:t>4</w:t>
       </w:r>
       <w:r>
         <w:rPr>
@@ -911,6 +835,9 @@
     <w:p>
       <w:pPr>
         <w:pStyle w:val="Verzeichnis1"/>
+        <w:tabs>
+          <w:tab w:val="right" w:leader="dot" w:pos="9912"/>
+        </w:tabs>
         <w:rPr>
           <w:rFonts w:asciiTheme="minorHAnsi" w:eastAsiaTheme="minorEastAsia" w:hAnsiTheme="minorHAnsi" w:cstheme="minorBidi"/>
           <w:b w:val="0"/>
@@ -918,7 +845,7 @@
           <w:kern w:val="2"/>
           <w:szCs w:val="24"/>
           <w:u w:val="none"/>
-          <w:lang w:eastAsia="de-CH"/>
+          <w:lang w:val="de-CH" w:eastAsia="de-CH"/>
           <w14:ligatures w14:val="standardContextual"/>
         </w:rPr>
       </w:pPr>
@@ -944,7 +871,7 @@
         <w:rPr>
           <w:noProof/>
         </w:rPr>
-        <w:instrText xml:space="preserve"> PAGEREF _Toc192018157 \h </w:instrText>
+        <w:instrText xml:space="preserve"> PAGEREF _Toc192018783 \h </w:instrText>
       </w:r>
       <w:r>
         <w:rPr>
@@ -961,7 +888,7 @@
         <w:rPr>
           <w:noProof/>
         </w:rPr>
-        <w:t>6</w:t>
+        <w:t>5</w:t>
       </w:r>
       <w:r>
         <w:rPr>
@@ -974,12 +901,11 @@
       <w:pPr>
         <w:pStyle w:val="Verzeichnis2"/>
         <w:tabs>
-          <w:tab w:val="left" w:pos="632"/>
-          <w:tab w:val="right" w:pos="9912"/>
+          <w:tab w:val="left" w:pos="567"/>
+          <w:tab w:val="right" w:leader="dot" w:pos="9912"/>
         </w:tabs>
         <w:rPr>
           <w:rFonts w:asciiTheme="minorHAnsi" w:eastAsiaTheme="minorEastAsia" w:hAnsiTheme="minorHAnsi" w:cstheme="minorBidi"/>
-          <w:b w:val="0"/>
           <w:noProof/>
           <w:kern w:val="2"/>
           <w:sz w:val="24"/>
@@ -997,7 +923,6 @@
       <w:r>
         <w:rPr>
           <w:rFonts w:asciiTheme="minorHAnsi" w:eastAsiaTheme="minorEastAsia" w:hAnsiTheme="minorHAnsi" w:cstheme="minorBidi"/>
-          <w:b w:val="0"/>
           <w:noProof/>
           <w:kern w:val="2"/>
           <w:sz w:val="24"/>
@@ -1029,7 +954,7 @@
         <w:rPr>
           <w:noProof/>
         </w:rPr>
-        <w:instrText xml:space="preserve"> PAGEREF _Toc192018158 \h </w:instrText>
+        <w:instrText xml:space="preserve"> PAGEREF _Toc192018784 \h </w:instrText>
       </w:r>
       <w:r>
         <w:rPr>
@@ -1046,7 +971,7 @@
         <w:rPr>
           <w:noProof/>
         </w:rPr>
-        <w:t>6</w:t>
+        <w:t>5</w:t>
       </w:r>
       <w:r>
         <w:rPr>
@@ -1059,8 +984,284 @@
       <w:pPr>
         <w:pStyle w:val="Verzeichnis3"/>
         <w:tabs>
-          <w:tab w:val="left" w:pos="820"/>
-          <w:tab w:val="right" w:pos="9912"/>
+          <w:tab w:val="left" w:pos="767"/>
+          <w:tab w:val="right" w:leader="dot" w:pos="9912"/>
+        </w:tabs>
+        <w:rPr>
+          <w:rFonts w:asciiTheme="minorHAnsi" w:eastAsiaTheme="minorEastAsia" w:hAnsiTheme="minorHAnsi" w:cstheme="minorBidi"/>
+          <w:i w:val="0"/>
+          <w:smallCaps w:val="0"/>
+          <w:noProof/>
+          <w:kern w:val="2"/>
+          <w:sz w:val="24"/>
+          <w:szCs w:val="24"/>
+          <w:lang w:val="en-US" w:eastAsia="de-CH"/>
+          <w14:ligatures w14:val="standardContextual"/>
+        </w:rPr>
+      </w:pPr>
+      <w:r>
+        <w:rPr>
+          <w:noProof/>
+          <w:lang w:val="en-US"/>
+        </w:rPr>
+        <w:t>3.1.1</w:t>
+      </w:r>
+      <w:r>
+        <w:rPr>
+          <w:rFonts w:asciiTheme="minorHAnsi" w:eastAsiaTheme="minorEastAsia" w:hAnsiTheme="minorHAnsi" w:cstheme="minorBidi"/>
+          <w:i w:val="0"/>
+          <w:smallCaps w:val="0"/>
+          <w:noProof/>
+          <w:kern w:val="2"/>
+          <w:sz w:val="24"/>
+          <w:szCs w:val="24"/>
+          <w:lang w:val="en-US" w:eastAsia="de-CH"/>
+          <w14:ligatures w14:val="standardContextual"/>
+        </w:rPr>
+        <w:tab/>
+      </w:r>
+      <w:r>
+        <w:rPr>
+          <w:noProof/>
+          <w:lang w:val="en-US"/>
+        </w:rPr>
+        <w:t>DEFINITION: beep code; What is a beep code?</w:t>
+      </w:r>
+      <w:r>
+        <w:rPr>
+          <w:noProof/>
+          <w:lang w:val="en-US"/>
+        </w:rPr>
+        <w:tab/>
+      </w:r>
+      <w:r>
+        <w:rPr>
+          <w:noProof/>
+        </w:rPr>
+        <w:fldChar w:fldCharType="begin"/>
+      </w:r>
+      <w:r>
+        <w:rPr>
+          <w:noProof/>
+          <w:lang w:val="en-US"/>
+        </w:rPr>
+        <w:instrText xml:space="preserve"> PAGEREF _Toc192018785 \h </w:instrText>
+      </w:r>
+      <w:r>
+        <w:rPr>
+          <w:noProof/>
+        </w:rPr>
+      </w:r>
+      <w:r>
+        <w:rPr>
+          <w:noProof/>
+        </w:rPr>
+        <w:fldChar w:fldCharType="separate"/>
+      </w:r>
+      <w:r>
+        <w:rPr>
+          <w:noProof/>
+          <w:lang w:val="en-US"/>
+        </w:rPr>
+        <w:t>5</w:t>
+      </w:r>
+      <w:r>
+        <w:rPr>
+          <w:noProof/>
+        </w:rPr>
+        <w:fldChar w:fldCharType="end"/>
+      </w:r>
+    </w:p>
+    <w:p>
+      <w:pPr>
+        <w:pStyle w:val="Verzeichnis3"/>
+        <w:tabs>
+          <w:tab w:val="left" w:pos="767"/>
+          <w:tab w:val="right" w:leader="dot" w:pos="9912"/>
+        </w:tabs>
+        <w:rPr>
+          <w:rFonts w:asciiTheme="minorHAnsi" w:eastAsiaTheme="minorEastAsia" w:hAnsiTheme="minorHAnsi" w:cstheme="minorBidi"/>
+          <w:i w:val="0"/>
+          <w:smallCaps w:val="0"/>
+          <w:noProof/>
+          <w:kern w:val="2"/>
+          <w:sz w:val="24"/>
+          <w:szCs w:val="24"/>
+          <w:lang w:val="en-US" w:eastAsia="de-CH"/>
+          <w14:ligatures w14:val="standardContextual"/>
+        </w:rPr>
+      </w:pPr>
+      <w:r>
+        <w:rPr>
+          <w:noProof/>
+          <w:lang w:val="en-US"/>
+        </w:rPr>
+        <w:t>3.1.2</w:t>
+      </w:r>
+      <w:r>
+        <w:rPr>
+          <w:rFonts w:asciiTheme="minorHAnsi" w:eastAsiaTheme="minorEastAsia" w:hAnsiTheme="minorHAnsi" w:cstheme="minorBidi"/>
+          <w:i w:val="0"/>
+          <w:smallCaps w:val="0"/>
+          <w:noProof/>
+          <w:kern w:val="2"/>
+          <w:sz w:val="24"/>
+          <w:szCs w:val="24"/>
+          <w:lang w:val="en-US" w:eastAsia="de-CH"/>
+          <w14:ligatures w14:val="standardContextual"/>
+        </w:rPr>
+        <w:tab/>
+      </w:r>
+      <w:r>
+        <w:rPr>
+          <w:noProof/>
+          <w:lang w:val="en-US"/>
+        </w:rPr>
+        <w:t>What is Beep Code?</w:t>
+      </w:r>
+      <w:r>
+        <w:rPr>
+          <w:noProof/>
+          <w:lang w:val="en-US"/>
+        </w:rPr>
+        <w:tab/>
+      </w:r>
+      <w:r>
+        <w:rPr>
+          <w:noProof/>
+        </w:rPr>
+        <w:fldChar w:fldCharType="begin"/>
+      </w:r>
+      <w:r>
+        <w:rPr>
+          <w:noProof/>
+          <w:lang w:val="en-US"/>
+        </w:rPr>
+        <w:instrText xml:space="preserve"> PAGEREF _Toc192018786 \h </w:instrText>
+      </w:r>
+      <w:r>
+        <w:rPr>
+          <w:noProof/>
+        </w:rPr>
+      </w:r>
+      <w:r>
+        <w:rPr>
+          <w:noProof/>
+        </w:rPr>
+        <w:fldChar w:fldCharType="separate"/>
+      </w:r>
+      <w:r>
+        <w:rPr>
+          <w:noProof/>
+          <w:lang w:val="en-US"/>
+        </w:rPr>
+        <w:t>5</w:t>
+      </w:r>
+      <w:r>
+        <w:rPr>
+          <w:noProof/>
+        </w:rPr>
+        <w:fldChar w:fldCharType="end"/>
+      </w:r>
+    </w:p>
+    <w:p>
+      <w:pPr>
+        <w:pStyle w:val="Verzeichnis3"/>
+        <w:tabs>
+          <w:tab w:val="left" w:pos="767"/>
+          <w:tab w:val="right" w:leader="dot" w:pos="9912"/>
+        </w:tabs>
+        <w:rPr>
+          <w:rFonts w:asciiTheme="minorHAnsi" w:eastAsiaTheme="minorEastAsia" w:hAnsiTheme="minorHAnsi" w:cstheme="minorBidi"/>
+          <w:i w:val="0"/>
+          <w:smallCaps w:val="0"/>
+          <w:noProof/>
+          <w:kern w:val="2"/>
+          <w:sz w:val="24"/>
+          <w:szCs w:val="24"/>
+          <w:lang w:val="en-US" w:eastAsia="de-CH"/>
+          <w14:ligatures w14:val="standardContextual"/>
+        </w:rPr>
+      </w:pPr>
+      <w:r>
+        <w:rPr>
+          <w:noProof/>
+          <w:lang w:val="en-US"/>
+        </w:rPr>
+        <w:t>3.1.3</w:t>
+      </w:r>
+      <w:r>
+        <w:rPr>
+          <w:rFonts w:asciiTheme="minorHAnsi" w:eastAsiaTheme="minorEastAsia" w:hAnsiTheme="minorHAnsi" w:cstheme="minorBidi"/>
+          <w:i w:val="0"/>
+          <w:smallCaps w:val="0"/>
+          <w:noProof/>
+          <w:kern w:val="2"/>
+          <w:sz w:val="24"/>
+          <w:szCs w:val="24"/>
+          <w:lang w:val="en-US" w:eastAsia="de-CH"/>
+          <w14:ligatures w14:val="standardContextual"/>
+        </w:rPr>
+        <w:tab/>
+      </w:r>
+      <w:r>
+        <w:rPr>
+          <w:noProof/>
+          <w:lang w:val="en-US"/>
+        </w:rPr>
+        <w:t>Phoenix BIOS Beep Code Troubleshooting</w:t>
+      </w:r>
+      <w:r>
+        <w:rPr>
+          <w:noProof/>
+          <w:lang w:val="en-US"/>
+        </w:rPr>
+        <w:tab/>
+      </w:r>
+      <w:r>
+        <w:rPr>
+          <w:noProof/>
+        </w:rPr>
+        <w:fldChar w:fldCharType="begin"/>
+      </w:r>
+      <w:r>
+        <w:rPr>
+          <w:noProof/>
+          <w:lang w:val="en-US"/>
+        </w:rPr>
+        <w:instrText xml:space="preserve"> PAGEREF _Toc192018787 \h </w:instrText>
+      </w:r>
+      <w:r>
+        <w:rPr>
+          <w:noProof/>
+        </w:rPr>
+      </w:r>
+      <w:r>
+        <w:rPr>
+          <w:noProof/>
+        </w:rPr>
+        <w:fldChar w:fldCharType="separate"/>
+      </w:r>
+      <w:r>
+        <w:rPr>
+          <w:noProof/>
+          <w:lang w:val="en-US"/>
+        </w:rPr>
+        <w:t>5</w:t>
+      </w:r>
+      <w:r>
+        <w:rPr>
+          <w:noProof/>
+        </w:rPr>
+        <w:fldChar w:fldCharType="end"/>
+      </w:r>
+    </w:p>
+    <w:p>
+      <w:pPr>
+        <w:pStyle w:val="Verzeichnis3"/>
+        <w:tabs>
+          <w:tab w:val="left" w:pos="767"/>
+          <w:tab w:val="right" w:leader="dot" w:pos="9912"/>
         </w:tabs>
         <w:rPr>
           <w:rFonts w:asciiTheme="minorHAnsi" w:eastAsiaTheme="minorEastAsia" w:hAnsiTheme="minorHAnsi" w:cstheme="minorBidi"/>
@@ -1078,7 +1279,7 @@
         <w:rPr>
           <w:noProof/>
         </w:rPr>
-        <w:t>3.1.1</w:t>
+        <w:t>3.1.4</w:t>
       </w:r>
       <w:r>
         <w:rPr>
@@ -1098,7 +1299,7 @@
         <w:rPr>
           <w:noProof/>
         </w:rPr>
-        <w:t>DEFINITION: beep code; What is a beep code?</w:t>
+        <w:t>Liste der BIOS-Signaltöne</w:t>
       </w:r>
       <w:r>
         <w:rPr>
@@ -1116,7 +1317,7 @@
         <w:rPr>
           <w:noProof/>
         </w:rPr>
-        <w:instrText xml:space="preserve"> PAGEREF _Toc192018159 \h </w:instrText>
+        <w:instrText xml:space="preserve"> PAGEREF _Toc192018788 \h </w:instrText>
       </w:r>
       <w:r>
         <w:rPr>
@@ -1133,7 +1334,7 @@
         <w:rPr>
           <w:noProof/>
         </w:rPr>
-        <w:t>6</w:t>
+        <w:t>5</w:t>
       </w:r>
       <w:r>
         <w:rPr>
@@ -1144,199 +1345,13 @@
     </w:p>
     <w:p>
       <w:pPr>
-        <w:pStyle w:val="Verzeichnis3"/>
-        <w:tabs>
-          <w:tab w:val="left" w:pos="820"/>
-          <w:tab w:val="right" w:pos="9912"/>
+        <w:pStyle w:val="Verzeichnis2"/>
+        <w:tabs>
+          <w:tab w:val="left" w:pos="567"/>
+          <w:tab w:val="right" w:leader="dot" w:pos="9912"/>
         </w:tabs>
         <w:rPr>
           <w:rFonts w:asciiTheme="minorHAnsi" w:eastAsiaTheme="minorEastAsia" w:hAnsiTheme="minorHAnsi" w:cstheme="minorBidi"/>
-          <w:i w:val="0"/>
-          <w:smallCaps w:val="0"/>
-          <w:noProof/>
-          <w:kern w:val="2"/>
-          <w:sz w:val="24"/>
-          <w:szCs w:val="24"/>
-          <w:lang w:val="fr-CH" w:eastAsia="de-CH"/>
-          <w14:ligatures w14:val="standardContextual"/>
-        </w:rPr>
-      </w:pPr>
-      <w:r>
-        <w:rPr>
-          <w:noProof/>
-          <w:lang w:val="fr-CH"/>
-        </w:rPr>
-        <w:t>3.1.2</w:t>
-      </w:r>
-      <w:r>
-        <w:rPr>
-          <w:rFonts w:asciiTheme="minorHAnsi" w:eastAsiaTheme="minorEastAsia" w:hAnsiTheme="minorHAnsi" w:cstheme="minorBidi"/>
-          <w:i w:val="0"/>
-          <w:smallCaps w:val="0"/>
-          <w:noProof/>
-          <w:kern w:val="2"/>
-          <w:sz w:val="24"/>
-          <w:szCs w:val="24"/>
-          <w:lang w:val="fr-CH" w:eastAsia="de-CH"/>
-          <w14:ligatures w14:val="standardContextual"/>
-        </w:rPr>
-        <w:tab/>
-      </w:r>
-      <w:r>
-        <w:rPr>
-          <w:noProof/>
-          <w:lang w:val="fr-CH"/>
-        </w:rPr>
-        <w:t>What is Beep Code?</w:t>
-      </w:r>
-      <w:r>
-        <w:rPr>
-          <w:noProof/>
-          <w:lang w:val="fr-CH"/>
-        </w:rPr>
-        <w:tab/>
-      </w:r>
-      <w:r>
-        <w:rPr>
-          <w:noProof/>
-        </w:rPr>
-        <w:fldChar w:fldCharType="begin"/>
-      </w:r>
-      <w:r>
-        <w:rPr>
-          <w:noProof/>
-          <w:lang w:val="fr-CH"/>
-        </w:rPr>
-        <w:instrText xml:space="preserve"> PAGEREF _Toc192018160 \h </w:instrText>
-      </w:r>
-      <w:r>
-        <w:rPr>
-          <w:noProof/>
-        </w:rPr>
-      </w:r>
-      <w:r>
-        <w:rPr>
-          <w:noProof/>
-        </w:rPr>
-        <w:fldChar w:fldCharType="separate"/>
-      </w:r>
-      <w:r>
-        <w:rPr>
-          <w:noProof/>
-          <w:lang w:val="fr-CH"/>
-        </w:rPr>
-        <w:t>6</w:t>
-      </w:r>
-      <w:r>
-        <w:rPr>
-          <w:noProof/>
-        </w:rPr>
-        <w:fldChar w:fldCharType="end"/>
-      </w:r>
-    </w:p>
-    <w:p>
-      <w:pPr>
-        <w:pStyle w:val="Verzeichnis3"/>
-        <w:tabs>
-          <w:tab w:val="left" w:pos="820"/>
-          <w:tab w:val="right" w:pos="9912"/>
-        </w:tabs>
-        <w:rPr>
-          <w:rFonts w:asciiTheme="minorHAnsi" w:eastAsiaTheme="minorEastAsia" w:hAnsiTheme="minorHAnsi" w:cstheme="minorBidi"/>
-          <w:i w:val="0"/>
-          <w:smallCaps w:val="0"/>
-          <w:noProof/>
-          <w:kern w:val="2"/>
-          <w:sz w:val="24"/>
-          <w:szCs w:val="24"/>
-          <w:lang w:val="fr-CH" w:eastAsia="de-CH"/>
-          <w14:ligatures w14:val="standardContextual"/>
-        </w:rPr>
-      </w:pPr>
-      <w:r>
-        <w:rPr>
-          <w:noProof/>
-          <w:lang w:val="fr-CH"/>
-        </w:rPr>
-        <w:t>3.1.3</w:t>
-      </w:r>
-      <w:r>
-        <w:rPr>
-          <w:rFonts w:asciiTheme="minorHAnsi" w:eastAsiaTheme="minorEastAsia" w:hAnsiTheme="minorHAnsi" w:cstheme="minorBidi"/>
-          <w:i w:val="0"/>
-          <w:smallCaps w:val="0"/>
-          <w:noProof/>
-          <w:kern w:val="2"/>
-          <w:sz w:val="24"/>
-          <w:szCs w:val="24"/>
-          <w:lang w:val="fr-CH" w:eastAsia="de-CH"/>
-          <w14:ligatures w14:val="standardContextual"/>
-        </w:rPr>
-        <w:tab/>
-      </w:r>
-      <w:r>
-        <w:rPr>
-          <w:noProof/>
-          <w:lang w:val="fr-CH"/>
-        </w:rPr>
-        <w:t>Phoenix BIOS Beep Code Troubleshooting</w:t>
-      </w:r>
-      <w:r>
-        <w:rPr>
-          <w:noProof/>
-          <w:lang w:val="fr-CH"/>
-        </w:rPr>
-        <w:tab/>
-      </w:r>
-      <w:r>
-        <w:rPr>
-          <w:noProof/>
-        </w:rPr>
-        <w:fldChar w:fldCharType="begin"/>
-      </w:r>
-      <w:r>
-        <w:rPr>
-          <w:noProof/>
-          <w:lang w:val="fr-CH"/>
-        </w:rPr>
-        <w:instrText xml:space="preserve"> PAGEREF _Toc192018161 \h </w:instrText>
-      </w:r>
-      <w:r>
-        <w:rPr>
-          <w:noProof/>
-        </w:rPr>
-      </w:r>
-      <w:r>
-        <w:rPr>
-          <w:noProof/>
-        </w:rPr>
-        <w:fldChar w:fldCharType="separate"/>
-      </w:r>
-      <w:r>
-        <w:rPr>
-          <w:noProof/>
-          <w:lang w:val="fr-CH"/>
-        </w:rPr>
-        <w:t>6</w:t>
-      </w:r>
-      <w:r>
-        <w:rPr>
-          <w:noProof/>
-        </w:rPr>
-        <w:fldChar w:fldCharType="end"/>
-      </w:r>
-    </w:p>
-    <w:p>
-      <w:pPr>
-        <w:pStyle w:val="Verzeichnis3"/>
-        <w:tabs>
-          <w:tab w:val="left" w:pos="820"/>
-          <w:tab w:val="right" w:pos="9912"/>
-        </w:tabs>
-        <w:rPr>
-          <w:rFonts w:asciiTheme="minorHAnsi" w:eastAsiaTheme="minorEastAsia" w:hAnsiTheme="minorHAnsi" w:cstheme="minorBidi"/>
-          <w:i w:val="0"/>
-          <w:smallCaps w:val="0"/>
           <w:noProof/>
           <w:kern w:val="2"/>
           <w:sz w:val="24"/>
@@ -1349,13 +1364,11 @@
         <w:rPr>
           <w:noProof/>
         </w:rPr>
-        <w:t>3.1.4</w:t>
+        <w:t>3.2</w:t>
       </w:r>
       <w:r>
         <w:rPr>
           <w:rFonts w:asciiTheme="minorHAnsi" w:eastAsiaTheme="minorEastAsia" w:hAnsiTheme="minorHAnsi" w:cstheme="minorBidi"/>
-          <w:i w:val="0"/>
-          <w:smallCaps w:val="0"/>
           <w:noProof/>
           <w:kern w:val="2"/>
           <w:sz w:val="24"/>
@@ -1369,7 +1382,7 @@
         <w:rPr>
           <w:noProof/>
         </w:rPr>
-        <w:t>Liste der BIOS-Signaltöne</w:t>
+        <w:t>Fazit</w:t>
       </w:r>
       <w:r>
         <w:rPr>
@@ -1387,7 +1400,7 @@
         <w:rPr>
           <w:noProof/>
         </w:rPr>
-        <w:instrText xml:space="preserve"> PAGEREF _Toc192018162 \h </w:instrText>
+        <w:instrText xml:space="preserve"> PAGEREF _Toc192018789 \h </w:instrText>
       </w:r>
       <w:r>
         <w:rPr>
@@ -1415,14 +1428,98 @@
     </w:p>
     <w:p>
       <w:pPr>
-        <w:pStyle w:val="Verzeichnis2"/>
-        <w:tabs>
-          <w:tab w:val="left" w:pos="632"/>
-          <w:tab w:val="right" w:pos="9912"/>
+        <w:pStyle w:val="Verzeichnis1"/>
+        <w:tabs>
+          <w:tab w:val="left" w:pos="411"/>
+          <w:tab w:val="right" w:leader="dot" w:pos="9912"/>
         </w:tabs>
         <w:rPr>
           <w:rFonts w:asciiTheme="minorHAnsi" w:eastAsiaTheme="minorEastAsia" w:hAnsiTheme="minorHAnsi" w:cstheme="minorBidi"/>
           <w:b w:val="0"/>
+          <w:noProof/>
+          <w:kern w:val="2"/>
+          <w:szCs w:val="24"/>
+          <w:u w:val="none"/>
+          <w:lang w:val="de-CH" w:eastAsia="de-CH"/>
+          <w14:ligatures w14:val="standardContextual"/>
+        </w:rPr>
+      </w:pPr>
+      <w:r>
+        <w:rPr>
+          <w:noProof/>
+        </w:rPr>
+        <w:t>4</w:t>
+      </w:r>
+      <w:r>
+        <w:rPr>
+          <w:rFonts w:asciiTheme="minorHAnsi" w:eastAsiaTheme="minorEastAsia" w:hAnsiTheme="minorHAnsi" w:cstheme="minorBidi"/>
+          <w:b w:val="0"/>
+          <w:noProof/>
+          <w:kern w:val="2"/>
+          <w:szCs w:val="24"/>
+          <w:u w:val="none"/>
+          <w:lang w:val="de-CH" w:eastAsia="de-CH"/>
+          <w14:ligatures w14:val="standardContextual"/>
+        </w:rPr>
+        <w:tab/>
+      </w:r>
+      <w:r>
+        <w:rPr>
+          <w:noProof/>
+        </w:rPr>
+        <w:t>Beep Codes verschiedener BIOS</w:t>
+      </w:r>
+      <w:r>
+        <w:rPr>
+          <w:noProof/>
+        </w:rPr>
+        <w:tab/>
+      </w:r>
+      <w:r>
+        <w:rPr>
+          <w:noProof/>
+        </w:rPr>
+        <w:fldChar w:fldCharType="begin"/>
+      </w:r>
+      <w:r>
+        <w:rPr>
+          <w:noProof/>
+        </w:rPr>
+        <w:instrText xml:space="preserve"> PAGEREF _Toc192018790 \h </w:instrText>
+      </w:r>
+      <w:r>
+        <w:rPr>
+          <w:noProof/>
+        </w:rPr>
+      </w:r>
+      <w:r>
+        <w:rPr>
+          <w:noProof/>
+        </w:rPr>
+        <w:fldChar w:fldCharType="separate"/>
+      </w:r>
+      <w:r>
+        <w:rPr>
+          <w:noProof/>
+        </w:rPr>
+        <w:t>7</w:t>
+      </w:r>
+      <w:r>
+        <w:rPr>
+          <w:noProof/>
+        </w:rPr>
+        <w:fldChar w:fldCharType="end"/>
+      </w:r>
+    </w:p>
+    <w:p>
+      <w:pPr>
+        <w:pStyle w:val="Verzeichnis2"/>
+        <w:tabs>
+          <w:tab w:val="left" w:pos="567"/>
+          <w:tab w:val="right" w:leader="dot" w:pos="9912"/>
+        </w:tabs>
+        <w:rPr>
+          <w:rFonts w:asciiTheme="minorHAnsi" w:eastAsiaTheme="minorEastAsia" w:hAnsiTheme="minorHAnsi" w:cstheme="minorBidi"/>
           <w:noProof/>
           <w:kern w:val="2"/>
           <w:sz w:val="24"/>
@@ -1435,12 +1532,11 @@
         <w:rPr>
           <w:noProof/>
         </w:rPr>
-        <w:t>3.2</w:t>
+        <w:t>4.1</w:t>
       </w:r>
       <w:r>
         <w:rPr>
           <w:rFonts w:asciiTheme="minorHAnsi" w:eastAsiaTheme="minorEastAsia" w:hAnsiTheme="minorHAnsi" w:cstheme="minorBidi"/>
-          <w:b w:val="0"/>
           <w:noProof/>
           <w:kern w:val="2"/>
           <w:sz w:val="24"/>
@@ -1454,7 +1550,7 @@
         <w:rPr>
           <w:noProof/>
         </w:rPr>
-        <w:t>Fazit</w:t>
+        <w:t>AMI BIOS</w:t>
       </w:r>
       <w:r>
         <w:rPr>
@@ -1472,7 +1568,7 @@
         <w:rPr>
           <w:noProof/>
         </w:rPr>
-        <w:instrText xml:space="preserve"> PAGEREF _Toc192018163 \h </w:instrText>
+        <w:instrText xml:space="preserve"> PAGEREF _Toc192018791 \h </w:instrText>
       </w:r>
       <w:r>
         <w:rPr>
@@ -1500,95 +1596,15 @@
     </w:p>
     <w:p>
       <w:pPr>
-        <w:pStyle w:val="Verzeichnis1"/>
+        <w:pStyle w:val="Verzeichnis3"/>
+        <w:tabs>
+          <w:tab w:val="left" w:pos="767"/>
+          <w:tab w:val="right" w:leader="dot" w:pos="9912"/>
+        </w:tabs>
         <w:rPr>
           <w:rFonts w:asciiTheme="minorHAnsi" w:eastAsiaTheme="minorEastAsia" w:hAnsiTheme="minorHAnsi" w:cstheme="minorBidi"/>
-          <w:b w:val="0"/>
-          <w:noProof/>
-          <w:kern w:val="2"/>
-          <w:szCs w:val="24"/>
-          <w:u w:val="none"/>
-          <w:lang w:eastAsia="de-CH"/>
-          <w14:ligatures w14:val="standardContextual"/>
-        </w:rPr>
-      </w:pPr>
-      <w:r>
-        <w:rPr>
-          <w:noProof/>
-        </w:rPr>
-        <w:t>4</w:t>
-      </w:r>
-      <w:r>
-        <w:rPr>
-          <w:rFonts w:asciiTheme="minorHAnsi" w:eastAsiaTheme="minorEastAsia" w:hAnsiTheme="minorHAnsi" w:cstheme="minorBidi"/>
-          <w:b w:val="0"/>
-          <w:noProof/>
-          <w:kern w:val="2"/>
-          <w:szCs w:val="24"/>
-          <w:u w:val="none"/>
-          <w:lang w:eastAsia="de-CH"/>
-          <w14:ligatures w14:val="standardContextual"/>
-        </w:rPr>
-        <w:tab/>
-      </w:r>
-      <w:r>
-        <w:rPr>
-          <w:noProof/>
-        </w:rPr>
-        <w:t>Beep Codes verschiedener BIOS</w:t>
-      </w:r>
-      <w:r>
-        <w:rPr>
-          <w:noProof/>
-        </w:rPr>
-        <w:tab/>
-      </w:r>
-      <w:r>
-        <w:rPr>
-          <w:noProof/>
-        </w:rPr>
-        <w:fldChar w:fldCharType="begin"/>
-      </w:r>
-      <w:r>
-        <w:rPr>
-          <w:noProof/>
-        </w:rPr>
-        <w:instrText xml:space="preserve"> PAGEREF _Toc192018164 \h </w:instrText>
-      </w:r>
-      <w:r>
-        <w:rPr>
-          <w:noProof/>
-        </w:rPr>
-      </w:r>
-      <w:r>
-        <w:rPr>
-          <w:noProof/>
-        </w:rPr>
-        <w:fldChar w:fldCharType="separate"/>
-      </w:r>
-      <w:r>
-        <w:rPr>
-          <w:noProof/>
-        </w:rPr>
-        <w:t>8</w:t>
-      </w:r>
-      <w:r>
-        <w:rPr>
-          <w:noProof/>
-        </w:rPr>
-        <w:fldChar w:fldCharType="end"/>
-      </w:r>
-    </w:p>
-    <w:p>
-      <w:pPr>
-        <w:pStyle w:val="Verzeichnis2"/>
-        <w:tabs>
-          <w:tab w:val="left" w:pos="632"/>
-          <w:tab w:val="right" w:pos="9912"/>
-        </w:tabs>
-        <w:rPr>
-          <w:rFonts w:asciiTheme="minorHAnsi" w:eastAsiaTheme="minorEastAsia" w:hAnsiTheme="minorHAnsi" w:cstheme="minorBidi"/>
-          <w:b w:val="0"/>
+          <w:i w:val="0"/>
+          <w:smallCaps w:val="0"/>
           <w:noProof/>
           <w:kern w:val="2"/>
           <w:sz w:val="24"/>
@@ -1601,12 +1617,13 @@
         <w:rPr>
           <w:noProof/>
         </w:rPr>
-        <w:t>4.1</w:t>
+        <w:t>4.1.1</w:t>
       </w:r>
       <w:r>
         <w:rPr>
           <w:rFonts w:asciiTheme="minorHAnsi" w:eastAsiaTheme="minorEastAsia" w:hAnsiTheme="minorHAnsi" w:cstheme="minorBidi"/>
-          <w:b w:val="0"/>
+          <w:i w:val="0"/>
+          <w:smallCaps w:val="0"/>
           <w:noProof/>
           <w:kern w:val="2"/>
           <w:sz w:val="24"/>
@@ -1620,7 +1637,7 @@
         <w:rPr>
           <w:noProof/>
         </w:rPr>
-        <w:t>AMI BIOS</w:t>
+        <w:t>Tabelle der Beep Codes</w:t>
       </w:r>
       <w:r>
         <w:rPr>
@@ -1638,7 +1655,7 @@
         <w:rPr>
           <w:noProof/>
         </w:rPr>
-        <w:instrText xml:space="preserve"> PAGEREF _Toc192018165 \h </w:instrText>
+        <w:instrText xml:space="preserve"> PAGEREF _Toc192018792 \h </w:instrText>
       </w:r>
       <w:r>
         <w:rPr>
@@ -1655,7 +1672,7 @@
         <w:rPr>
           <w:noProof/>
         </w:rPr>
-        <w:t>8</w:t>
+        <w:t>7</w:t>
       </w:r>
       <w:r>
         <w:rPr>
@@ -1668,8 +1685,8 @@
       <w:pPr>
         <w:pStyle w:val="Verzeichnis3"/>
         <w:tabs>
-          <w:tab w:val="left" w:pos="820"/>
-          <w:tab w:val="right" w:pos="9912"/>
+          <w:tab w:val="left" w:pos="767"/>
+          <w:tab w:val="right" w:leader="dot" w:pos="9912"/>
         </w:tabs>
         <w:rPr>
           <w:rFonts w:asciiTheme="minorHAnsi" w:eastAsiaTheme="minorEastAsia" w:hAnsiTheme="minorHAnsi" w:cstheme="minorBidi"/>
@@ -1687,7 +1704,7 @@
         <w:rPr>
           <w:noProof/>
         </w:rPr>
-        <w:t>4.1.1</w:t>
+        <w:t>4.1.2</w:t>
       </w:r>
       <w:r>
         <w:rPr>
@@ -1707,7 +1724,7 @@
         <w:rPr>
           <w:noProof/>
         </w:rPr>
-        <w:t>Tabelle der Beep Codes</w:t>
+        <w:t>Eindeutigkeit der Beep Codes</w:t>
       </w:r>
       <w:r>
         <w:rPr>
@@ -1725,7 +1742,7 @@
         <w:rPr>
           <w:noProof/>
         </w:rPr>
-        <w:instrText xml:space="preserve"> PAGEREF _Toc192018166 \h </w:instrText>
+        <w:instrText xml:space="preserve"> PAGEREF _Toc192018793 \h </w:instrText>
       </w:r>
       <w:r>
         <w:rPr>
@@ -1742,7 +1759,7 @@
         <w:rPr>
           <w:noProof/>
         </w:rPr>
-        <w:t>8</w:t>
+        <w:t>7</w:t>
       </w:r>
       <w:r>
         <w:rPr>
@@ -1753,15 +1770,13 @@
     </w:p>
     <w:p>
       <w:pPr>
-        <w:pStyle w:val="Verzeichnis3"/>
-        <w:tabs>
-          <w:tab w:val="left" w:pos="820"/>
-          <w:tab w:val="right" w:pos="9912"/>
+        <w:pStyle w:val="Verzeichnis2"/>
+        <w:tabs>
+          <w:tab w:val="left" w:pos="567"/>
+          <w:tab w:val="right" w:leader="dot" w:pos="9912"/>
         </w:tabs>
         <w:rPr>
           <w:rFonts w:asciiTheme="minorHAnsi" w:eastAsiaTheme="minorEastAsia" w:hAnsiTheme="minorHAnsi" w:cstheme="minorBidi"/>
-          <w:i w:val="0"/>
-          <w:smallCaps w:val="0"/>
           <w:noProof/>
           <w:kern w:val="2"/>
           <w:sz w:val="24"/>
@@ -1774,13 +1789,11 @@
         <w:rPr>
           <w:noProof/>
         </w:rPr>
-        <w:t>4.1.2</w:t>
+        <w:t>4.2</w:t>
       </w:r>
       <w:r>
         <w:rPr>
           <w:rFonts w:asciiTheme="minorHAnsi" w:eastAsiaTheme="minorEastAsia" w:hAnsiTheme="minorHAnsi" w:cstheme="minorBidi"/>
-          <w:i w:val="0"/>
-          <w:smallCaps w:val="0"/>
           <w:noProof/>
           <w:kern w:val="2"/>
           <w:sz w:val="24"/>
@@ -1794,7 +1807,7 @@
         <w:rPr>
           <w:noProof/>
         </w:rPr>
-        <w:t>Eindeutigkeit der Beep Codes</w:t>
+        <w:t>Award BIOS</w:t>
       </w:r>
       <w:r>
         <w:rPr>
@@ -1812,7 +1825,7 @@
         <w:rPr>
           <w:noProof/>
         </w:rPr>
-        <w:instrText xml:space="preserve"> PAGEREF _Toc192018167 \h </w:instrText>
+        <w:instrText xml:space="preserve"> PAGEREF _Toc192018794 \h </w:instrText>
       </w:r>
       <w:r>
         <w:rPr>
@@ -1829,7 +1842,7 @@
         <w:rPr>
           <w:noProof/>
         </w:rPr>
-        <w:t>8</w:t>
+        <w:t>7</w:t>
       </w:r>
       <w:r>
         <w:rPr>
@@ -1840,14 +1853,15 @@
     </w:p>
     <w:p>
       <w:pPr>
-        <w:pStyle w:val="Verzeichnis2"/>
-        <w:tabs>
-          <w:tab w:val="left" w:pos="632"/>
-          <w:tab w:val="right" w:pos="9912"/>
+        <w:pStyle w:val="Verzeichnis3"/>
+        <w:tabs>
+          <w:tab w:val="left" w:pos="767"/>
+          <w:tab w:val="right" w:leader="dot" w:pos="9912"/>
         </w:tabs>
         <w:rPr>
           <w:rFonts w:asciiTheme="minorHAnsi" w:eastAsiaTheme="minorEastAsia" w:hAnsiTheme="minorHAnsi" w:cstheme="minorBidi"/>
-          <w:b w:val="0"/>
+          <w:i w:val="0"/>
+          <w:smallCaps w:val="0"/>
           <w:noProof/>
           <w:kern w:val="2"/>
           <w:sz w:val="24"/>
@@ -1860,12 +1874,13 @@
         <w:rPr>
           <w:noProof/>
         </w:rPr>
-        <w:t>4.2</w:t>
+        <w:t>4.2.1</w:t>
       </w:r>
       <w:r>
         <w:rPr>
           <w:rFonts w:asciiTheme="minorHAnsi" w:eastAsiaTheme="minorEastAsia" w:hAnsiTheme="minorHAnsi" w:cstheme="minorBidi"/>
-          <w:b w:val="0"/>
+          <w:i w:val="0"/>
+          <w:smallCaps w:val="0"/>
           <w:noProof/>
           <w:kern w:val="2"/>
           <w:sz w:val="24"/>
@@ -1879,7 +1894,7 @@
         <w:rPr>
           <w:noProof/>
         </w:rPr>
-        <w:t>Award BIOS</w:t>
+        <w:t>Tabelle der Beep Codes</w:t>
       </w:r>
       <w:r>
         <w:rPr>
@@ -1897,7 +1912,7 @@
         <w:rPr>
           <w:noProof/>
         </w:rPr>
-        <w:instrText xml:space="preserve"> PAGEREF _Toc192018168 \h </w:instrText>
+        <w:instrText xml:space="preserve"> PAGEREF _Toc192018795 \h </w:instrText>
       </w:r>
       <w:r>
         <w:rPr>
@@ -1914,7 +1929,7 @@
         <w:rPr>
           <w:noProof/>
         </w:rPr>
-        <w:t>8</w:t>
+        <w:t>7</w:t>
       </w:r>
       <w:r>
         <w:rPr>
@@ -1927,8 +1942,8 @@
       <w:pPr>
         <w:pStyle w:val="Verzeichnis3"/>
         <w:tabs>
-          <w:tab w:val="left" w:pos="820"/>
-          <w:tab w:val="right" w:pos="9912"/>
+          <w:tab w:val="left" w:pos="767"/>
+          <w:tab w:val="right" w:leader="dot" w:pos="9912"/>
         </w:tabs>
         <w:rPr>
           <w:rFonts w:asciiTheme="minorHAnsi" w:eastAsiaTheme="minorEastAsia" w:hAnsiTheme="minorHAnsi" w:cstheme="minorBidi"/>
@@ -1946,7 +1961,7 @@
         <w:rPr>
           <w:noProof/>
         </w:rPr>
-        <w:t>4.2.1</w:t>
+        <w:t>4.2.2</w:t>
       </w:r>
       <w:r>
         <w:rPr>
@@ -1966,7 +1981,7 @@
         <w:rPr>
           <w:noProof/>
         </w:rPr>
-        <w:t>Tabelle der Beep Codes</w:t>
+        <w:t>Eindeutigkeit der Beep Codes</w:t>
       </w:r>
       <w:r>
         <w:rPr>
@@ -1984,7 +1999,7 @@
         <w:rPr>
           <w:noProof/>
         </w:rPr>
-        <w:instrText xml:space="preserve"> PAGEREF _Toc192018169 \h </w:instrText>
+        <w:instrText xml:space="preserve"> PAGEREF _Toc192018796 \h </w:instrText>
       </w:r>
       <w:r>
         <w:rPr>
@@ -2001,7 +2016,7 @@
         <w:rPr>
           <w:noProof/>
         </w:rPr>
-        <w:t>8</w:t>
+        <w:t>7</w:t>
       </w:r>
       <w:r>
         <w:rPr>
@@ -2012,15 +2027,13 @@
     </w:p>
     <w:p>
       <w:pPr>
-        <w:pStyle w:val="Verzeichnis3"/>
-        <w:tabs>
-          <w:tab w:val="left" w:pos="820"/>
-          <w:tab w:val="right" w:pos="9912"/>
+        <w:pStyle w:val="Verzeichnis2"/>
+        <w:tabs>
+          <w:tab w:val="left" w:pos="567"/>
+          <w:tab w:val="right" w:leader="dot" w:pos="9912"/>
         </w:tabs>
         <w:rPr>
           <w:rFonts w:asciiTheme="minorHAnsi" w:eastAsiaTheme="minorEastAsia" w:hAnsiTheme="minorHAnsi" w:cstheme="minorBidi"/>
-          <w:i w:val="0"/>
-          <w:smallCaps w:val="0"/>
           <w:noProof/>
           <w:kern w:val="2"/>
           <w:sz w:val="24"/>
@@ -2033,13 +2046,11 @@
         <w:rPr>
           <w:noProof/>
         </w:rPr>
-        <w:t>4.2.2</w:t>
+        <w:t>4.3</w:t>
       </w:r>
       <w:r>
         <w:rPr>
           <w:rFonts w:asciiTheme="minorHAnsi" w:eastAsiaTheme="minorEastAsia" w:hAnsiTheme="minorHAnsi" w:cstheme="minorBidi"/>
-          <w:i w:val="0"/>
-          <w:smallCaps w:val="0"/>
           <w:noProof/>
           <w:kern w:val="2"/>
           <w:sz w:val="24"/>
@@ -2053,7 +2064,7 @@
         <w:rPr>
           <w:noProof/>
         </w:rPr>
-        <w:t>Eindeutigkeit der Beep Codes</w:t>
+        <w:t>Phoenix BIOS</w:t>
       </w:r>
       <w:r>
         <w:rPr>
@@ -2071,7 +2082,7 @@
         <w:rPr>
           <w:noProof/>
         </w:rPr>
-        <w:instrText xml:space="preserve"> PAGEREF _Toc192018170 \h </w:instrText>
+        <w:instrText xml:space="preserve"> PAGEREF _Toc192018797 \h </w:instrText>
       </w:r>
       <w:r>
         <w:rPr>
@@ -2099,14 +2110,15 @@
     </w:p>
     <w:p>
       <w:pPr>
-        <w:pStyle w:val="Verzeichnis2"/>
-        <w:tabs>
-          <w:tab w:val="left" w:pos="632"/>
-          <w:tab w:val="right" w:pos="9912"/>
+        <w:pStyle w:val="Verzeichnis3"/>
+        <w:tabs>
+          <w:tab w:val="left" w:pos="767"/>
+          <w:tab w:val="right" w:leader="dot" w:pos="9912"/>
         </w:tabs>
         <w:rPr>
           <w:rFonts w:asciiTheme="minorHAnsi" w:eastAsiaTheme="minorEastAsia" w:hAnsiTheme="minorHAnsi" w:cstheme="minorBidi"/>
-          <w:b w:val="0"/>
+          <w:i w:val="0"/>
+          <w:smallCaps w:val="0"/>
           <w:noProof/>
           <w:kern w:val="2"/>
           <w:sz w:val="24"/>
@@ -2119,12 +2131,13 @@
         <w:rPr>
           <w:noProof/>
         </w:rPr>
-        <w:t>4.3</w:t>
+        <w:t>4.3.1</w:t>
       </w:r>
       <w:r>
         <w:rPr>
           <w:rFonts w:asciiTheme="minorHAnsi" w:eastAsiaTheme="minorEastAsia" w:hAnsiTheme="minorHAnsi" w:cstheme="minorBidi"/>
-          <w:b w:val="0"/>
+          <w:i w:val="0"/>
+          <w:smallCaps w:val="0"/>
           <w:noProof/>
           <w:kern w:val="2"/>
           <w:sz w:val="24"/>
@@ -2138,7 +2151,7 @@
         <w:rPr>
           <w:noProof/>
         </w:rPr>
-        <w:t>Phoenix BIOS</w:t>
+        <w:t>Tabelle der Beep Codes</w:t>
       </w:r>
       <w:r>
         <w:rPr>
@@ -2156,7 +2169,7 @@
         <w:rPr>
           <w:noProof/>
         </w:rPr>
-        <w:instrText xml:space="preserve"> PAGEREF _Toc192018171 \h </w:instrText>
+        <w:instrText xml:space="preserve"> PAGEREF _Toc192018798 \h </w:instrText>
       </w:r>
       <w:r>
         <w:rPr>
@@ -2173,7 +2186,7 @@
         <w:rPr>
           <w:noProof/>
         </w:rPr>
-        <w:t>9</w:t>
+        <w:t>8</w:t>
       </w:r>
       <w:r>
         <w:rPr>
@@ -2186,8 +2199,8 @@
       <w:pPr>
         <w:pStyle w:val="Verzeichnis3"/>
         <w:tabs>
-          <w:tab w:val="left" w:pos="820"/>
-          <w:tab w:val="right" w:pos="9912"/>
+          <w:tab w:val="left" w:pos="767"/>
+          <w:tab w:val="right" w:leader="dot" w:pos="9912"/>
         </w:tabs>
         <w:rPr>
           <w:rFonts w:asciiTheme="minorHAnsi" w:eastAsiaTheme="minorEastAsia" w:hAnsiTheme="minorHAnsi" w:cstheme="minorBidi"/>
@@ -2205,7 +2218,7 @@
         <w:rPr>
           <w:noProof/>
         </w:rPr>
-        <w:t>4.3.1</w:t>
+        <w:t>4.3.2</w:t>
       </w:r>
       <w:r>
         <w:rPr>
@@ -2225,7 +2238,7 @@
         <w:rPr>
           <w:noProof/>
         </w:rPr>
-        <w:t>Tabelle der Beep Codes</w:t>
+        <w:t>Eindeutigkeit der Beep Codes</w:t>
       </w:r>
       <w:r>
         <w:rPr>
@@ -2243,7 +2256,7 @@
         <w:rPr>
           <w:noProof/>
         </w:rPr>
-        <w:instrText xml:space="preserve"> PAGEREF _Toc192018172 \h </w:instrText>
+        <w:instrText xml:space="preserve"> PAGEREF _Toc192018799 \h </w:instrText>
       </w:r>
       <w:r>
         <w:rPr>
@@ -2260,7 +2273,7 @@
         <w:rPr>
           <w:noProof/>
         </w:rPr>
-        <w:t>9</w:t>
+        <w:t>8</w:t>
       </w:r>
       <w:r>
         <w:rPr>
@@ -2271,15 +2284,13 @@
     </w:p>
     <w:p>
       <w:pPr>
-        <w:pStyle w:val="Verzeichnis3"/>
-        <w:tabs>
-          <w:tab w:val="left" w:pos="820"/>
-          <w:tab w:val="right" w:pos="9912"/>
+        <w:pStyle w:val="Verzeichnis2"/>
+        <w:tabs>
+          <w:tab w:val="left" w:pos="567"/>
+          <w:tab w:val="right" w:leader="dot" w:pos="9912"/>
         </w:tabs>
         <w:rPr>
           <w:rFonts w:asciiTheme="minorHAnsi" w:eastAsiaTheme="minorEastAsia" w:hAnsiTheme="minorHAnsi" w:cstheme="minorBidi"/>
-          <w:i w:val="0"/>
-          <w:smallCaps w:val="0"/>
           <w:noProof/>
           <w:kern w:val="2"/>
           <w:sz w:val="24"/>
@@ -2292,13 +2303,11 @@
         <w:rPr>
           <w:noProof/>
         </w:rPr>
-        <w:t>4.3.2</w:t>
+        <w:t>4.4</w:t>
       </w:r>
       <w:r>
         <w:rPr>
           <w:rFonts w:asciiTheme="minorHAnsi" w:eastAsiaTheme="minorEastAsia" w:hAnsiTheme="minorHAnsi" w:cstheme="minorBidi"/>
-          <w:i w:val="0"/>
-          <w:smallCaps w:val="0"/>
           <w:noProof/>
           <w:kern w:val="2"/>
           <w:sz w:val="24"/>
@@ -2312,7 +2321,7 @@
         <w:rPr>
           <w:noProof/>
         </w:rPr>
-        <w:t>Eindeutigkeit der Beep Codes</w:t>
+        <w:t>IBM BIOS</w:t>
       </w:r>
       <w:r>
         <w:rPr>
@@ -2330,7 +2339,7 @@
         <w:rPr>
           <w:noProof/>
         </w:rPr>
-        <w:instrText xml:space="preserve"> PAGEREF _Toc192018173 \h </w:instrText>
+        <w:instrText xml:space="preserve"> PAGEREF _Toc192018800 \h </w:instrText>
       </w:r>
       <w:r>
         <w:rPr>
@@ -2347,7 +2356,7 @@
         <w:rPr>
           <w:noProof/>
         </w:rPr>
-        <w:t>9</w:t>
+        <w:t>8</w:t>
       </w:r>
       <w:r>
         <w:rPr>
@@ -2358,14 +2367,15 @@
     </w:p>
     <w:p>
       <w:pPr>
-        <w:pStyle w:val="Verzeichnis2"/>
-        <w:tabs>
-          <w:tab w:val="left" w:pos="632"/>
-          <w:tab w:val="right" w:pos="9912"/>
+        <w:pStyle w:val="Verzeichnis3"/>
+        <w:tabs>
+          <w:tab w:val="left" w:pos="767"/>
+          <w:tab w:val="right" w:leader="dot" w:pos="9912"/>
         </w:tabs>
         <w:rPr>
           <w:rFonts w:asciiTheme="minorHAnsi" w:eastAsiaTheme="minorEastAsia" w:hAnsiTheme="minorHAnsi" w:cstheme="minorBidi"/>
-          <w:b w:val="0"/>
+          <w:i w:val="0"/>
+          <w:smallCaps w:val="0"/>
           <w:noProof/>
           <w:kern w:val="2"/>
           <w:sz w:val="24"/>
@@ -2378,12 +2388,13 @@
         <w:rPr>
           <w:noProof/>
         </w:rPr>
-        <w:t>4.4</w:t>
+        <w:t>4.4.1</w:t>
       </w:r>
       <w:r>
         <w:rPr>
           <w:rFonts w:asciiTheme="minorHAnsi" w:eastAsiaTheme="minorEastAsia" w:hAnsiTheme="minorHAnsi" w:cstheme="minorBidi"/>
-          <w:b w:val="0"/>
+          <w:i w:val="0"/>
+          <w:smallCaps w:val="0"/>
           <w:noProof/>
           <w:kern w:val="2"/>
           <w:sz w:val="24"/>
@@ -2397,7 +2408,7 @@
         <w:rPr>
           <w:noProof/>
         </w:rPr>
-        <w:t>IBM BIOS</w:t>
+        <w:t>Tabelle der Beep Codes</w:t>
       </w:r>
       <w:r>
         <w:rPr>
@@ -2415,7 +2426,7 @@
         <w:rPr>
           <w:noProof/>
         </w:rPr>
-        <w:instrText xml:space="preserve"> PAGEREF _Toc192018174 \h </w:instrText>
+        <w:instrText xml:space="preserve"> PAGEREF _Toc192018801 \h </w:instrText>
       </w:r>
       <w:r>
         <w:rPr>
@@ -2432,7 +2443,7 @@
         <w:rPr>
           <w:noProof/>
         </w:rPr>
-        <w:t>9</w:t>
+        <w:t>8</w:t>
       </w:r>
       <w:r>
         <w:rPr>
@@ -2445,8 +2456,8 @@
       <w:pPr>
         <w:pStyle w:val="Verzeichnis3"/>
         <w:tabs>
-          <w:tab w:val="left" w:pos="820"/>
-          <w:tab w:val="right" w:pos="9912"/>
+          <w:tab w:val="left" w:pos="767"/>
+          <w:tab w:val="right" w:leader="dot" w:pos="9912"/>
         </w:tabs>
         <w:rPr>
           <w:rFonts w:asciiTheme="minorHAnsi" w:eastAsiaTheme="minorEastAsia" w:hAnsiTheme="minorHAnsi" w:cstheme="minorBidi"/>
@@ -2464,7 +2475,7 @@
         <w:rPr>
           <w:noProof/>
         </w:rPr>
-        <w:t>4.4.1</w:t>
+        <w:t>4.4.2</w:t>
       </w:r>
       <w:r>
         <w:rPr>
@@ -2484,7 +2495,7 @@
         <w:rPr>
           <w:noProof/>
         </w:rPr>
-        <w:t>Tabelle der Beep Codes</w:t>
+        <w:t>Eindeutigkeit der Beep Codes</w:t>
       </w:r>
       <w:r>
         <w:rPr>
@@ -2502,7 +2513,7 @@
         <w:rPr>
           <w:noProof/>
         </w:rPr>
-        <w:instrText xml:space="preserve"> PAGEREF _Toc192018175 \h </w:instrText>
+        <w:instrText xml:space="preserve"> PAGEREF _Toc192018802 \h </w:instrText>
       </w:r>
       <w:r>
         <w:rPr>
@@ -2519,7 +2530,7 @@
         <w:rPr>
           <w:noProof/>
         </w:rPr>
-        <w:t>9</w:t>
+        <w:t>8</w:t>
       </w:r>
       <w:r>
         <w:rPr>
@@ -2530,15 +2541,13 @@
     </w:p>
     <w:p>
       <w:pPr>
-        <w:pStyle w:val="Verzeichnis3"/>
-        <w:tabs>
-          <w:tab w:val="left" w:pos="820"/>
-          <w:tab w:val="right" w:pos="9912"/>
+        <w:pStyle w:val="Verzeichnis2"/>
+        <w:tabs>
+          <w:tab w:val="left" w:pos="567"/>
+          <w:tab w:val="right" w:leader="dot" w:pos="9912"/>
         </w:tabs>
         <w:rPr>
           <w:rFonts w:asciiTheme="minorHAnsi" w:eastAsiaTheme="minorEastAsia" w:hAnsiTheme="minorHAnsi" w:cstheme="minorBidi"/>
-          <w:i w:val="0"/>
-          <w:smallCaps w:val="0"/>
           <w:noProof/>
           <w:kern w:val="2"/>
           <w:sz w:val="24"/>
@@ -2551,13 +2560,11 @@
         <w:rPr>
           <w:noProof/>
         </w:rPr>
-        <w:t>4.4.2</w:t>
+        <w:t>4.5</w:t>
       </w:r>
       <w:r>
         <w:rPr>
           <w:rFonts w:asciiTheme="minorHAnsi" w:eastAsiaTheme="minorEastAsia" w:hAnsiTheme="minorHAnsi" w:cstheme="minorBidi"/>
-          <w:i w:val="0"/>
-          <w:smallCaps w:val="0"/>
           <w:noProof/>
           <w:kern w:val="2"/>
           <w:sz w:val="24"/>
@@ -2571,7 +2578,7 @@
         <w:rPr>
           <w:noProof/>
         </w:rPr>
-        <w:t>Eindeutigkeit der Beep Codes</w:t>
+        <w:t>MR BIOS</w:t>
       </w:r>
       <w:r>
         <w:rPr>
@@ -2589,7 +2596,7 @@
         <w:rPr>
           <w:noProof/>
         </w:rPr>
-        <w:instrText xml:space="preserve"> PAGEREF _Toc192018176 \h </w:instrText>
+        <w:instrText xml:space="preserve"> PAGEREF _Toc192018803 \h </w:instrText>
       </w:r>
       <w:r>
         <w:rPr>
@@ -2617,14 +2624,15 @@
     </w:p>
     <w:p>
       <w:pPr>
-        <w:pStyle w:val="Verzeichnis2"/>
-        <w:tabs>
-          <w:tab w:val="left" w:pos="632"/>
-          <w:tab w:val="right" w:pos="9912"/>
+        <w:pStyle w:val="Verzeichnis3"/>
+        <w:tabs>
+          <w:tab w:val="left" w:pos="767"/>
+          <w:tab w:val="right" w:leader="dot" w:pos="9912"/>
         </w:tabs>
         <w:rPr>
           <w:rFonts w:asciiTheme="minorHAnsi" w:eastAsiaTheme="minorEastAsia" w:hAnsiTheme="minorHAnsi" w:cstheme="minorBidi"/>
-          <w:b w:val="0"/>
+          <w:i w:val="0"/>
+          <w:smallCaps w:val="0"/>
           <w:noProof/>
           <w:kern w:val="2"/>
           <w:sz w:val="24"/>
@@ -2637,12 +2645,13 @@
         <w:rPr>
           <w:noProof/>
         </w:rPr>
-        <w:t>4.5</w:t>
+        <w:t>4.5.1</w:t>
       </w:r>
       <w:r>
         <w:rPr>
           <w:rFonts w:asciiTheme="minorHAnsi" w:eastAsiaTheme="minorEastAsia" w:hAnsiTheme="minorHAnsi" w:cstheme="minorBidi"/>
-          <w:b w:val="0"/>
+          <w:i w:val="0"/>
+          <w:smallCaps w:val="0"/>
           <w:noProof/>
           <w:kern w:val="2"/>
           <w:sz w:val="24"/>
@@ -2656,7 +2665,7 @@
         <w:rPr>
           <w:noProof/>
         </w:rPr>
-        <w:t>MR BIOS</w:t>
+        <w:t>Tabelle der Beep Codes</w:t>
       </w:r>
       <w:r>
         <w:rPr>
@@ -2674,7 +2683,7 @@
         <w:rPr>
           <w:noProof/>
         </w:rPr>
-        <w:instrText xml:space="preserve"> PAGEREF _Toc192018177 \h </w:instrText>
+        <w:instrText xml:space="preserve"> PAGEREF _Toc192018804 \h </w:instrText>
       </w:r>
       <w:r>
         <w:rPr>
@@ -2691,7 +2700,7 @@
         <w:rPr>
           <w:noProof/>
         </w:rPr>
-        <w:t>10</w:t>
+        <w:t>9</w:t>
       </w:r>
       <w:r>
         <w:rPr>
@@ -2704,8 +2713,8 @@
       <w:pPr>
         <w:pStyle w:val="Verzeichnis3"/>
         <w:tabs>
-          <w:tab w:val="left" w:pos="820"/>
-          <w:tab w:val="right" w:pos="9912"/>
+          <w:tab w:val="left" w:pos="767"/>
+          <w:tab w:val="right" w:leader="dot" w:pos="9912"/>
         </w:tabs>
         <w:rPr>
           <w:rFonts w:asciiTheme="minorHAnsi" w:eastAsiaTheme="minorEastAsia" w:hAnsiTheme="minorHAnsi" w:cstheme="minorBidi"/>
@@ -2723,7 +2732,7 @@
         <w:rPr>
           <w:noProof/>
         </w:rPr>
-        <w:t>4.5.1</w:t>
+        <w:t>4.5.2</w:t>
       </w:r>
       <w:r>
         <w:rPr>
@@ -2743,7 +2752,7 @@
         <w:rPr>
           <w:noProof/>
         </w:rPr>
-        <w:t>Tabelle der Beep Codes</w:t>
+        <w:t>Eindeutigkeit der Beep Codes</w:t>
       </w:r>
       <w:r>
         <w:rPr>
@@ -2761,7 +2770,7 @@
         <w:rPr>
           <w:noProof/>
         </w:rPr>
-        <w:instrText xml:space="preserve"> PAGEREF _Toc192018178 \h </w:instrText>
+        <w:instrText xml:space="preserve"> PAGEREF _Toc192018805 \h </w:instrText>
       </w:r>
       <w:r>
         <w:rPr>
@@ -2778,7 +2787,7 @@
         <w:rPr>
           <w:noProof/>
         </w:rPr>
-        <w:t>10</w:t>
+        <w:t>9</w:t>
       </w:r>
       <w:r>
         <w:rPr>
@@ -2789,15 +2798,98 @@
     </w:p>
     <w:p>
       <w:pPr>
-        <w:pStyle w:val="Verzeichnis3"/>
-        <w:tabs>
-          <w:tab w:val="left" w:pos="820"/>
-          <w:tab w:val="right" w:pos="9912"/>
+        <w:pStyle w:val="Verzeichnis1"/>
+        <w:tabs>
+          <w:tab w:val="left" w:pos="411"/>
+          <w:tab w:val="right" w:leader="dot" w:pos="9912"/>
         </w:tabs>
         <w:rPr>
           <w:rFonts w:asciiTheme="minorHAnsi" w:eastAsiaTheme="minorEastAsia" w:hAnsiTheme="minorHAnsi" w:cstheme="minorBidi"/>
-          <w:i w:val="0"/>
-          <w:smallCaps w:val="0"/>
+          <w:b w:val="0"/>
+          <w:noProof/>
+          <w:kern w:val="2"/>
+          <w:szCs w:val="24"/>
+          <w:u w:val="none"/>
+          <w:lang w:val="de-CH" w:eastAsia="de-CH"/>
+          <w14:ligatures w14:val="standardContextual"/>
+        </w:rPr>
+      </w:pPr>
+      <w:r>
+        <w:rPr>
+          <w:noProof/>
+        </w:rPr>
+        <w:t>5</w:t>
+      </w:r>
+      <w:r>
+        <w:rPr>
+          <w:rFonts w:asciiTheme="minorHAnsi" w:eastAsiaTheme="minorEastAsia" w:hAnsiTheme="minorHAnsi" w:cstheme="minorBidi"/>
+          <w:b w:val="0"/>
+          <w:noProof/>
+          <w:kern w:val="2"/>
+          <w:szCs w:val="24"/>
+          <w:u w:val="none"/>
+          <w:lang w:val="de-CH" w:eastAsia="de-CH"/>
+          <w14:ligatures w14:val="standardContextual"/>
+        </w:rPr>
+        <w:tab/>
+      </w:r>
+      <w:r>
+        <w:rPr>
+          <w:noProof/>
+        </w:rPr>
+        <w:t>Andere akustische Codes</w:t>
+      </w:r>
+      <w:r>
+        <w:rPr>
+          <w:noProof/>
+        </w:rPr>
+        <w:tab/>
+      </w:r>
+      <w:r>
+        <w:rPr>
+          <w:noProof/>
+        </w:rPr>
+        <w:fldChar w:fldCharType="begin"/>
+      </w:r>
+      <w:r>
+        <w:rPr>
+          <w:noProof/>
+        </w:rPr>
+        <w:instrText xml:space="preserve"> PAGEREF _Toc192018806 \h </w:instrText>
+      </w:r>
+      <w:r>
+        <w:rPr>
+          <w:noProof/>
+        </w:rPr>
+      </w:r>
+      <w:r>
+        <w:rPr>
+          <w:noProof/>
+        </w:rPr>
+        <w:fldChar w:fldCharType="separate"/>
+      </w:r>
+      <w:r>
+        <w:rPr>
+          <w:noProof/>
+        </w:rPr>
+        <w:t>10</w:t>
+      </w:r>
+      <w:r>
+        <w:rPr>
+          <w:noProof/>
+        </w:rPr>
+        <w:fldChar w:fldCharType="end"/>
+      </w:r>
+    </w:p>
+    <w:p>
+      <w:pPr>
+        <w:pStyle w:val="Verzeichnis2"/>
+        <w:tabs>
+          <w:tab w:val="left" w:pos="567"/>
+          <w:tab w:val="right" w:leader="dot" w:pos="9912"/>
+        </w:tabs>
+        <w:rPr>
+          <w:rFonts w:asciiTheme="minorHAnsi" w:eastAsiaTheme="minorEastAsia" w:hAnsiTheme="minorHAnsi" w:cstheme="minorBidi"/>
           <w:noProof/>
           <w:kern w:val="2"/>
           <w:sz w:val="24"/>
@@ -2810,13 +2902,11 @@
         <w:rPr>
           <w:noProof/>
         </w:rPr>
-        <w:t>4.5.2</w:t>
+        <w:t>5.1</w:t>
       </w:r>
       <w:r>
         <w:rPr>
           <w:rFonts w:asciiTheme="minorHAnsi" w:eastAsiaTheme="minorEastAsia" w:hAnsiTheme="minorHAnsi" w:cstheme="minorBidi"/>
-          <w:i w:val="0"/>
-          <w:smallCaps w:val="0"/>
           <w:noProof/>
           <w:kern w:val="2"/>
           <w:sz w:val="24"/>
@@ -2830,7 +2920,7 @@
         <w:rPr>
           <w:noProof/>
         </w:rPr>
-        <w:t>Eindeutigkeit der Beep Codes</w:t>
+        <w:t>Im öffentlichen Verkehr</w:t>
       </w:r>
       <w:r>
         <w:rPr>
@@ -2848,7 +2938,7 @@
         <w:rPr>
           <w:noProof/>
         </w:rPr>
-        <w:instrText xml:space="preserve"> PAGEREF _Toc192018179 \h </w:instrText>
+        <w:instrText xml:space="preserve"> PAGEREF _Toc192018807 \h </w:instrText>
       </w:r>
       <w:r>
         <w:rPr>
@@ -2876,95 +2966,13 @@
     </w:p>
     <w:p>
       <w:pPr>
-        <w:pStyle w:val="Verzeichnis1"/>
+        <w:pStyle w:val="Verzeichnis2"/>
+        <w:tabs>
+          <w:tab w:val="left" w:pos="567"/>
+          <w:tab w:val="right" w:leader="dot" w:pos="9912"/>
+        </w:tabs>
         <w:rPr>
           <w:rFonts w:asciiTheme="minorHAnsi" w:eastAsiaTheme="minorEastAsia" w:hAnsiTheme="minorHAnsi" w:cstheme="minorBidi"/>
-          <w:b w:val="0"/>
-          <w:noProof/>
-          <w:kern w:val="2"/>
-          <w:szCs w:val="24"/>
-          <w:u w:val="none"/>
-          <w:lang w:eastAsia="de-CH"/>
-          <w14:ligatures w14:val="standardContextual"/>
-        </w:rPr>
-      </w:pPr>
-      <w:r>
-        <w:rPr>
-          <w:noProof/>
-        </w:rPr>
-        <w:t>5</w:t>
-      </w:r>
-      <w:r>
-        <w:rPr>
-          <w:rFonts w:asciiTheme="minorHAnsi" w:eastAsiaTheme="minorEastAsia" w:hAnsiTheme="minorHAnsi" w:cstheme="minorBidi"/>
-          <w:b w:val="0"/>
-          <w:noProof/>
-          <w:kern w:val="2"/>
-          <w:szCs w:val="24"/>
-          <w:u w:val="none"/>
-          <w:lang w:eastAsia="de-CH"/>
-          <w14:ligatures w14:val="standardContextual"/>
-        </w:rPr>
-        <w:tab/>
-      </w:r>
-      <w:r>
-        <w:rPr>
-          <w:noProof/>
-        </w:rPr>
-        <w:t>Andere akustische Codes</w:t>
-      </w:r>
-      <w:r>
-        <w:rPr>
-          <w:noProof/>
-        </w:rPr>
-        <w:tab/>
-      </w:r>
-      <w:r>
-        <w:rPr>
-          <w:noProof/>
-        </w:rPr>
-        <w:fldChar w:fldCharType="begin"/>
-      </w:r>
-      <w:r>
-        <w:rPr>
-          <w:noProof/>
-        </w:rPr>
-        <w:instrText xml:space="preserve"> PAGEREF _Toc192018180 \h </w:instrText>
-      </w:r>
-      <w:r>
-        <w:rPr>
-          <w:noProof/>
-        </w:rPr>
-      </w:r>
-      <w:r>
-        <w:rPr>
-          <w:noProof/>
-        </w:rPr>
-        <w:fldChar w:fldCharType="separate"/>
-      </w:r>
-      <w:r>
-        <w:rPr>
-          <w:noProof/>
-        </w:rPr>
-        <w:t>11</w:t>
-      </w:r>
-      <w:r>
-        <w:rPr>
-          <w:noProof/>
-        </w:rPr>
-        <w:fldChar w:fldCharType="end"/>
-      </w:r>
-    </w:p>
-    <w:p>
-      <w:pPr>
-        <w:pStyle w:val="Verzeichnis2"/>
-        <w:tabs>
-          <w:tab w:val="left" w:pos="632"/>
-          <w:tab w:val="right" w:pos="9912"/>
-        </w:tabs>
-        <w:rPr>
-          <w:rFonts w:asciiTheme="minorHAnsi" w:eastAsiaTheme="minorEastAsia" w:hAnsiTheme="minorHAnsi" w:cstheme="minorBidi"/>
-          <w:b w:val="0"/>
           <w:noProof/>
           <w:kern w:val="2"/>
           <w:sz w:val="24"/>
@@ -2977,12 +2985,11 @@
         <w:rPr>
           <w:noProof/>
         </w:rPr>
-        <w:t>5.1</w:t>
+        <w:t>5.2</w:t>
       </w:r>
       <w:r>
         <w:rPr>
           <w:rFonts w:asciiTheme="minorHAnsi" w:eastAsiaTheme="minorEastAsia" w:hAnsiTheme="minorHAnsi" w:cstheme="minorBidi"/>
-          <w:b w:val="0"/>
           <w:noProof/>
           <w:kern w:val="2"/>
           <w:sz w:val="24"/>
@@ -2996,7 +3003,7 @@
         <w:rPr>
           <w:noProof/>
         </w:rPr>
-        <w:t>Im öffentlichen Verkehr</w:t>
+        <w:t>Blindenampeln</w:t>
       </w:r>
       <w:r>
         <w:rPr>
@@ -3014,7 +3021,7 @@
         <w:rPr>
           <w:noProof/>
         </w:rPr>
-        <w:instrText xml:space="preserve"> PAGEREF _Toc192018181 \h </w:instrText>
+        <w:instrText xml:space="preserve"> PAGEREF _Toc192018808 \h </w:instrText>
       </w:r>
       <w:r>
         <w:rPr>
@@ -3031,7 +3038,7 @@
         <w:rPr>
           <w:noProof/>
         </w:rPr>
-        <w:t>11</w:t>
+        <w:t>10</w:t>
       </w:r>
       <w:r>
         <w:rPr>
@@ -3044,12 +3051,11 @@
       <w:pPr>
         <w:pStyle w:val="Verzeichnis2"/>
         <w:tabs>
-          <w:tab w:val="left" w:pos="632"/>
-          <w:tab w:val="right" w:pos="9912"/>
+          <w:tab w:val="left" w:pos="567"/>
+          <w:tab w:val="right" w:leader="dot" w:pos="9912"/>
         </w:tabs>
         <w:rPr>
           <w:rFonts w:asciiTheme="minorHAnsi" w:eastAsiaTheme="minorEastAsia" w:hAnsiTheme="minorHAnsi" w:cstheme="minorBidi"/>
-          <w:b w:val="0"/>
           <w:noProof/>
           <w:kern w:val="2"/>
           <w:sz w:val="24"/>
@@ -3062,12 +3068,11 @@
         <w:rPr>
           <w:noProof/>
         </w:rPr>
-        <w:t>5.2</w:t>
+        <w:t>5.3</w:t>
       </w:r>
       <w:r>
         <w:rPr>
           <w:rFonts w:asciiTheme="minorHAnsi" w:eastAsiaTheme="minorEastAsia" w:hAnsiTheme="minorHAnsi" w:cstheme="minorBidi"/>
-          <w:b w:val="0"/>
           <w:noProof/>
           <w:kern w:val="2"/>
           <w:sz w:val="24"/>
@@ -3081,7 +3086,7 @@
         <w:rPr>
           <w:noProof/>
         </w:rPr>
-        <w:t>Blindenampeln</w:t>
+        <w:t>Morsecode</w:t>
       </w:r>
       <w:r>
         <w:rPr>
@@ -3099,7 +3104,7 @@
         <w:rPr>
           <w:noProof/>
         </w:rPr>
-        <w:instrText xml:space="preserve"> PAGEREF _Toc192018182 \h </w:instrText>
+        <w:instrText xml:space="preserve"> PAGEREF _Toc192018809 \h </w:instrText>
       </w:r>
       <w:r>
         <w:rPr>
@@ -3116,7 +3121,7 @@
         <w:rPr>
           <w:noProof/>
         </w:rPr>
-        <w:t>11</w:t>
+        <w:t>10</w:t>
       </w:r>
       <w:r>
         <w:rPr>
@@ -3127,92 +3132,11 @@
     </w:p>
     <w:p>
       <w:pPr>
-        <w:pStyle w:val="Verzeichnis2"/>
-        <w:tabs>
-          <w:tab w:val="left" w:pos="632"/>
-          <w:tab w:val="right" w:pos="9912"/>
-        </w:tabs>
-        <w:rPr>
-          <w:rFonts w:asciiTheme="minorHAnsi" w:eastAsiaTheme="minorEastAsia" w:hAnsiTheme="minorHAnsi" w:cstheme="minorBidi"/>
-          <w:b w:val="0"/>
-          <w:noProof/>
-          <w:kern w:val="2"/>
-          <w:sz w:val="24"/>
-          <w:szCs w:val="24"/>
-          <w:lang w:eastAsia="de-CH"/>
-          <w14:ligatures w14:val="standardContextual"/>
-        </w:rPr>
-      </w:pPr>
-      <w:r>
-        <w:rPr>
-          <w:noProof/>
-        </w:rPr>
-        <w:t>5.3</w:t>
-      </w:r>
-      <w:r>
-        <w:rPr>
-          <w:rFonts w:asciiTheme="minorHAnsi" w:eastAsiaTheme="minorEastAsia" w:hAnsiTheme="minorHAnsi" w:cstheme="minorBidi"/>
-          <w:b w:val="0"/>
-          <w:noProof/>
-          <w:kern w:val="2"/>
-          <w:sz w:val="24"/>
-          <w:szCs w:val="24"/>
-          <w:lang w:eastAsia="de-CH"/>
-          <w14:ligatures w14:val="standardContextual"/>
-        </w:rPr>
-        <w:tab/>
-      </w:r>
-      <w:r>
-        <w:rPr>
-          <w:noProof/>
-        </w:rPr>
-        <w:t>Morsecode</w:t>
-      </w:r>
-      <w:r>
-        <w:rPr>
-          <w:noProof/>
-        </w:rPr>
-        <w:tab/>
-      </w:r>
-      <w:r>
-        <w:rPr>
-          <w:noProof/>
-        </w:rPr>
-        <w:fldChar w:fldCharType="begin"/>
-      </w:r>
-      <w:r>
-        <w:rPr>
-          <w:noProof/>
-        </w:rPr>
-        <w:instrText xml:space="preserve"> PAGEREF _Toc192018183 \h </w:instrText>
-      </w:r>
-      <w:r>
-        <w:rPr>
-          <w:noProof/>
-        </w:rPr>
-      </w:r>
-      <w:r>
-        <w:rPr>
-          <w:noProof/>
-        </w:rPr>
-        <w:fldChar w:fldCharType="separate"/>
-      </w:r>
-      <w:r>
-        <w:rPr>
-          <w:noProof/>
-        </w:rPr>
-        <w:t>11</w:t>
-      </w:r>
-      <w:r>
-        <w:rPr>
-          <w:noProof/>
-        </w:rPr>
-        <w:fldChar w:fldCharType="end"/>
-      </w:r>
-    </w:p>
-    <w:p>
-      <w:pPr>
         <w:pStyle w:val="Verzeichnis1"/>
+        <w:tabs>
+          <w:tab w:val="left" w:pos="411"/>
+          <w:tab w:val="right" w:leader="dot" w:pos="9912"/>
+        </w:tabs>
         <w:rPr>
           <w:rFonts w:asciiTheme="minorHAnsi" w:eastAsiaTheme="minorEastAsia" w:hAnsiTheme="minorHAnsi" w:cstheme="minorBidi"/>
           <w:b w:val="0"/>
@@ -3220,7 +3144,7 @@
           <w:kern w:val="2"/>
           <w:szCs w:val="24"/>
           <w:u w:val="none"/>
-          <w:lang w:eastAsia="de-CH"/>
+          <w:lang w:val="de-CH" w:eastAsia="de-CH"/>
           <w14:ligatures w14:val="standardContextual"/>
         </w:rPr>
       </w:pPr>
@@ -3238,7 +3162,7 @@
           <w:kern w:val="2"/>
           <w:szCs w:val="24"/>
           <w:u w:val="none"/>
-          <w:lang w:eastAsia="de-CH"/>
+          <w:lang w:val="de-CH" w:eastAsia="de-CH"/>
           <w14:ligatures w14:val="standardContextual"/>
         </w:rPr>
         <w:tab/>
@@ -3265,7 +3189,7 @@
         <w:rPr>
           <w:noProof/>
         </w:rPr>
-        <w:instrText xml:space="preserve"> PAGEREF _Toc192018184 \h </w:instrText>
+        <w:instrText xml:space="preserve"> PAGEREF _Toc192018810 \h </w:instrText>
       </w:r>
       <w:r>
         <w:rPr>
@@ -3282,7 +3206,7 @@
         <w:rPr>
           <w:noProof/>
         </w:rPr>
-        <w:t>12</w:t>
+        <w:t>11</w:t>
       </w:r>
       <w:r>
         <w:rPr>
@@ -3304,10 +3228,12 @@
       <w:r>
         <w:rPr>
           <w:rFonts w:ascii="Cambria" w:hAnsi="Cambria"/>
+          <w:b/>
           <w:caps/>
           <w:sz w:val="20"/>
           <w:szCs w:val="22"/>
           <w:u w:val="single"/>
+          <w:lang w:val="de-DE"/>
         </w:rPr>
         <w:fldChar w:fldCharType="end"/>
       </w:r>
@@ -3319,7 +3245,7 @@
       <w:pPr>
         <w:pStyle w:val="berschrift1"/>
       </w:pPr>
-      <w:bookmarkStart w:id="0" w:name="_Toc192018151"/>
+      <w:bookmarkStart w:id="0" w:name="_Toc192018777"/>
       <w:r>
         <w:lastRenderedPageBreak/>
         <w:t>Einleitun</w:t>
@@ -3365,7 +3291,7 @@
       <w:pPr>
         <w:pStyle w:val="berschrift1"/>
       </w:pPr>
-      <w:bookmarkStart w:id="1" w:name="_Toc192018152"/>
+      <w:bookmarkStart w:id="1" w:name="_Toc192018778"/>
       <w:r>
         <w:lastRenderedPageBreak/>
         <w:t>Unterschied BIOS und EFI</w:t>
@@ -3411,7 +3337,7 @@
       <w:pPr>
         <w:pStyle w:val="berschrift2"/>
       </w:pPr>
-      <w:bookmarkStart w:id="2" w:name="_Toc192018153"/>
+      <w:bookmarkStart w:id="2" w:name="_Toc192018779"/>
       <w:r>
         <w:t>BIOS</w:t>
       </w:r>
@@ -3464,7 +3390,7 @@
       <w:pPr>
         <w:pStyle w:val="berschrift2"/>
       </w:pPr>
-      <w:bookmarkStart w:id="3" w:name="_Toc192018154"/>
+      <w:bookmarkStart w:id="3" w:name="_Toc192018780"/>
       <w:r>
         <w:t>EFI</w:t>
       </w:r>
@@ -3482,7 +3408,7 @@
       <w:pPr>
         <w:pStyle w:val="berschrift2"/>
       </w:pPr>
-      <w:bookmarkStart w:id="4" w:name="_Toc192018155"/>
+      <w:bookmarkStart w:id="4" w:name="_Toc192018781"/>
       <w:r>
         <w:t>Zusammenfassung</w:t>
       </w:r>
@@ -4015,7 +3941,7 @@
       <w:pPr>
         <w:pStyle w:val="berschrift1"/>
       </w:pPr>
-      <w:bookmarkStart w:id="5" w:name="_Toc192018156"/>
+      <w:bookmarkStart w:id="5" w:name="_Toc192018782"/>
       <w:r>
         <w:lastRenderedPageBreak/>
         <w:t>BIOS Beep Codes</w:t>
@@ -4093,7 +4019,7 @@
       <w:r>
         <w:br w:type="page"/>
       </w:r>
-      <w:bookmarkStart w:id="6" w:name="_Toc192018157"/>
+      <w:bookmarkStart w:id="6" w:name="_Toc192018783"/>
       <w:r>
         <w:lastRenderedPageBreak/>
         <w:t>Quellen aus dem Internet</w:t>
@@ -4112,7 +4038,7 @@
       <w:pPr>
         <w:pStyle w:val="berschrift2"/>
       </w:pPr>
-      <w:bookmarkStart w:id="7" w:name="_Toc192018158"/>
+      <w:bookmarkStart w:id="7" w:name="_Toc192018784"/>
       <w:r>
         <w:t>Zusammenfassung der Quellen</w:t>
       </w:r>
@@ -4121,42 +4047,16 @@
     <w:p>
       <w:pPr>
         <w:pStyle w:val="berschrift3"/>
-      </w:pPr>
-      <w:bookmarkStart w:id="8" w:name="_Toc192018159"/>
-      <w:r>
-        <w:t xml:space="preserve">DEFINITION: </w:t>
-      </w:r>
-      <w:proofErr w:type="spellStart"/>
-      <w:r>
-        <w:t>beep</w:t>
-      </w:r>
-      <w:proofErr w:type="spellEnd"/>
-      <w:r>
-        <w:t xml:space="preserve"> code; </w:t>
-      </w:r>
-      <w:proofErr w:type="spellStart"/>
-      <w:r>
-        <w:t>What</w:t>
-      </w:r>
-      <w:proofErr w:type="spellEnd"/>
-      <w:r>
-        <w:t xml:space="preserve"> </w:t>
-      </w:r>
-      <w:proofErr w:type="spellStart"/>
-      <w:r>
-        <w:t>is</w:t>
-      </w:r>
-      <w:proofErr w:type="spellEnd"/>
-      <w:r>
-        <w:t xml:space="preserve"> a </w:t>
-      </w:r>
-      <w:proofErr w:type="spellStart"/>
-      <w:r>
-        <w:t>beep</w:t>
-      </w:r>
-      <w:proofErr w:type="spellEnd"/>
-      <w:r>
-        <w:t xml:space="preserve"> code?</w:t>
+        <w:rPr>
+          <w:lang w:val="en-US"/>
+        </w:rPr>
+      </w:pPr>
+      <w:bookmarkStart w:id="8" w:name="_Toc192018785"/>
+      <w:r>
+        <w:rPr>
+          <w:lang w:val="en-US"/>
+        </w:rPr>
+        <w:t>DEFINITION: beep code; What is a beep code?</w:t>
       </w:r>
       <w:r>
         <w:rPr>
@@ -4175,14 +4075,9 @@
       <w:pPr>
         <w:pStyle w:val="berschrift3"/>
       </w:pPr>
-      <w:bookmarkStart w:id="9" w:name="_Toc192018160"/>
-      <w:proofErr w:type="spellStart"/>
-      <w:r>
-        <w:t>What</w:t>
-      </w:r>
-      <w:proofErr w:type="spellEnd"/>
-      <w:r>
-        <w:t xml:space="preserve"> </w:t>
+      <w:bookmarkStart w:id="9" w:name="_Toc192018786"/>
+      <w:r>
+        <w:t xml:space="preserve">What </w:t>
       </w:r>
       <w:proofErr w:type="spellStart"/>
       <w:r>
@@ -4209,41 +4104,27 @@
       <w:pPr>
         <w:pStyle w:val="berschrift3"/>
         <w:rPr>
-          <w:lang w:val="fr-CH"/>
-        </w:rPr>
-      </w:pPr>
-      <w:bookmarkStart w:id="10" w:name="_Toc192018161"/>
-      <w:r>
-        <w:rPr>
-          <w:lang w:val="fr-CH"/>
+          <w:lang w:val="en-US"/>
+        </w:rPr>
+      </w:pPr>
+      <w:bookmarkStart w:id="10" w:name="_Toc192018787"/>
+      <w:r>
+        <w:rPr>
+          <w:lang w:val="en-US"/>
         </w:rPr>
         <w:t>Phoenix</w:t>
       </w:r>
       <w:r>
         <w:rPr>
-          <w:lang w:val="fr-CH"/>
+          <w:lang w:val="en-US"/>
         </w:rPr>
         <w:t xml:space="preserve"> </w:t>
       </w:r>
       <w:r>
         <w:rPr>
-          <w:lang w:val="fr-CH"/>
-        </w:rPr>
-        <w:t xml:space="preserve">BIOS </w:t>
-      </w:r>
-      <w:proofErr w:type="spellStart"/>
-      <w:r>
-        <w:rPr>
-          <w:lang w:val="fr-CH"/>
-        </w:rPr>
-        <w:t>Beep</w:t>
-      </w:r>
-      <w:proofErr w:type="spellEnd"/>
-      <w:r>
-        <w:rPr>
-          <w:lang w:val="fr-CH"/>
-        </w:rPr>
-        <w:t xml:space="preserve"> Code Troubleshooting</w:t>
+          <w:lang w:val="en-US"/>
+        </w:rPr>
+        <w:t>BIOS Beep Code Troubleshooting</w:t>
       </w:r>
       <w:r>
         <w:rPr>
@@ -4533,7 +4414,7 @@
       <w:pPr>
         <w:pStyle w:val="berschrift3"/>
       </w:pPr>
-      <w:bookmarkStart w:id="11" w:name="_Toc192018162"/>
+      <w:bookmarkStart w:id="11" w:name="_Toc192018788"/>
       <w:r>
         <w:t>Liste der BIOS-Signaltöne</w:t>
       </w:r>
@@ -4794,7 +4675,7 @@
       <w:pPr>
         <w:pStyle w:val="berschrift2"/>
       </w:pPr>
-      <w:bookmarkStart w:id="12" w:name="_Toc192018163"/>
+      <w:bookmarkStart w:id="12" w:name="_Toc192018789"/>
       <w:r>
         <w:lastRenderedPageBreak/>
         <w:t>Fazit</w:t>
@@ -4871,7 +4752,7 @@
       <w:pPr>
         <w:pStyle w:val="berschrift1"/>
       </w:pPr>
-      <w:bookmarkStart w:id="13" w:name="_Toc192018164"/>
+      <w:bookmarkStart w:id="13" w:name="_Toc192018790"/>
       <w:r>
         <w:lastRenderedPageBreak/>
         <w:t>Beep Codes verschiedener BIOS</w:t>
@@ -4887,14 +4768,23 @@
         <w:t>In diesem Abschnitt befasse ich mich mit den Beep Codes verschiedener Hersteller, was diese bedeuten, was für verschiedene Töne genutzt werden und ob die Kodierung eindeutig ist.</w:t>
       </w:r>
       <w:r>
-        <w:t xml:space="preserve"> Eine vollständige Liste der untenstehenden Beep Codes kann im Wikipedia-Artikel gefunden werden.</w:t>
+        <w:t xml:space="preserve"> Eine vollständige Liste der untenstehenden Beep Codes kann im Wikipedia-Artikel</w:t>
+      </w:r>
+      <w:r>
+        <w:rPr>
+          <w:rStyle w:val="Funotenzeichen"/>
+        </w:rPr>
+        <w:footnoteReference w:id="5"/>
+      </w:r>
+      <w:r>
+        <w:t xml:space="preserve"> gefunden werden.</w:t>
       </w:r>
     </w:p>
     <w:p>
       <w:pPr>
         <w:pStyle w:val="berschrift2"/>
       </w:pPr>
-      <w:bookmarkStart w:id="14" w:name="_Toc192018165"/>
+      <w:bookmarkStart w:id="14" w:name="_Toc192018791"/>
       <w:r>
         <w:t>AMI BIOS</w:t>
       </w:r>
@@ -4918,7 +4808,7 @@
       <w:pPr>
         <w:pStyle w:val="berschrift3"/>
       </w:pPr>
-      <w:bookmarkStart w:id="15" w:name="_Toc192018166"/>
+      <w:bookmarkStart w:id="15" w:name="_Toc192018792"/>
       <w:r>
         <w:t>Tabelle der Beep Codes</w:t>
       </w:r>
@@ -5327,7 +5217,7 @@
       <w:pPr>
         <w:pStyle w:val="berschrift3"/>
       </w:pPr>
-      <w:bookmarkStart w:id="16" w:name="_Toc192018167"/>
+      <w:bookmarkStart w:id="16" w:name="_Toc192018793"/>
       <w:r>
         <w:t>Eindeutigkeit der Beep Codes</w:t>
       </w:r>
@@ -5374,12 +5264,9 @@
       <w:pPr>
         <w:pStyle w:val="berschrift2"/>
       </w:pPr>
-      <w:bookmarkStart w:id="17" w:name="_Toc192018168"/>
-      <w:r>
-        <w:t xml:space="preserve">Award </w:t>
-      </w:r>
-      <w:r>
-        <w:t>BIOS</w:t>
+      <w:bookmarkStart w:id="17" w:name="_Toc192018794"/>
+      <w:r>
+        <w:t>Award BIOS</w:t>
       </w:r>
       <w:bookmarkEnd w:id="17"/>
     </w:p>
@@ -5392,7 +5279,7 @@
       <w:pPr>
         <w:pStyle w:val="berschrift3"/>
       </w:pPr>
-      <w:bookmarkStart w:id="18" w:name="_Toc192018169"/>
+      <w:bookmarkStart w:id="18" w:name="_Toc192018795"/>
       <w:r>
         <w:t>Tabelle der Beep Codes</w:t>
       </w:r>
@@ -5491,19 +5378,7 @@
               <w:rPr>
                 <w:b w:val="0"/>
               </w:rPr>
-              <w:t>2</w:t>
-            </w:r>
-            <w:r>
-              <w:rPr>
-                <w:b w:val="0"/>
-              </w:rPr>
-              <w:t xml:space="preserve">× </w:t>
-            </w:r>
-            <w:r>
-              <w:rPr>
-                <w:b w:val="0"/>
-              </w:rPr>
-              <w:t>kurz</w:t>
+              <w:t>2× kurz</w:t>
             </w:r>
           </w:p>
         </w:tc>
@@ -5574,19 +5449,7 @@
               <w:rPr>
                 <w:b w:val="0"/>
               </w:rPr>
-              <w:t xml:space="preserve">1× lang </w:t>
-            </w:r>
-            <w:r>
-              <w:rPr>
-                <w:b w:val="0"/>
-              </w:rPr>
-              <w:t>1</w:t>
-            </w:r>
-            <w:r>
-              <w:rPr>
-                <w:b w:val="0"/>
-              </w:rPr>
-              <w:t>× kurz</w:t>
+              <w:t>1× lang 1× kurz</w:t>
             </w:r>
           </w:p>
         </w:tc>
@@ -5852,7 +5715,7 @@
       <w:pPr>
         <w:pStyle w:val="berschrift3"/>
       </w:pPr>
-      <w:bookmarkStart w:id="19" w:name="_Toc192018170"/>
+      <w:bookmarkStart w:id="19" w:name="_Toc192018796"/>
       <w:r>
         <w:t>Eindeutigkeit der Beep Codes</w:t>
       </w:r>
@@ -5875,12 +5738,15 @@
         <w:t xml:space="preserve"> </w:t>
       </w:r>
       <w:r>
-        <w:t>kann derselbe Code auf zwei verschiedene Fehlermeldungen zurückgeführt werden, nämlich entweder auf einen Fehler im Tastaturcontroller (ab Ver. 3.03) oder auf einen Fehler in der Grafikkarte (ab Ver. 4.5).</w:t>
+        <w:t>kann derselbe Code auf zwei verschiedene Fehlermeldungen zu</w:t>
+      </w:r>
+      <w:r>
+        <w:lastRenderedPageBreak/>
+        <w:t>rückgeführt werden, nämlich entweder auf einen Fehler im Tastaturcontroller (ab Ver. 3.03) oder auf einen Fehler in der Grafikkarte (ab Ver. 4.5).</w:t>
       </w:r>
     </w:p>
     <w:p>
       <w:r>
-        <w:lastRenderedPageBreak/>
         <w:t xml:space="preserve">Bezüglich der Anzahl von möglichen Beep Codes bin ich auf </w:t>
       </w:r>
       <w:r>
@@ -5890,16 +5756,7 @@
         <w:t xml:space="preserve"> gekommen. Dieses Resultat habe ich erhalten, da der längste Beep Code 10 Piepse hat.</w:t>
       </w:r>
       <w:r>
-        <w:t xml:space="preserve"> </w:t>
-      </w:r>
-      <w:r>
-        <w:t>2 (Kurz und Lang)</w:t>
-      </w:r>
-      <w:r>
-        <w:t xml:space="preserve"> hoch</w:t>
-      </w:r>
-      <w:r>
-        <w:t xml:space="preserve"> </w:t>
+        <w:t xml:space="preserve"> 2 (Kurz und Lang) hoch </w:t>
       </w:r>
       <w:r>
         <w:t xml:space="preserve">10 Piepse plus den Sirenenton plus den Dauerton plus den Ping-Pong-Beep ergibt </w:t>
@@ -5916,12 +5773,9 @@
         <w:pStyle w:val="berschrift2"/>
         <w:jc w:val="left"/>
       </w:pPr>
-      <w:bookmarkStart w:id="20" w:name="_Toc192018171"/>
-      <w:r>
-        <w:t xml:space="preserve">Phoenix </w:t>
-      </w:r>
-      <w:r>
-        <w:t>BIOS</w:t>
+      <w:bookmarkStart w:id="20" w:name="_Toc192018797"/>
+      <w:r>
+        <w:t>Phoenix BIOS</w:t>
       </w:r>
       <w:bookmarkEnd w:id="20"/>
     </w:p>
@@ -5934,7 +5788,7 @@
       <w:pPr>
         <w:pStyle w:val="berschrift3"/>
       </w:pPr>
-      <w:bookmarkStart w:id="21" w:name="_Toc192018172"/>
+      <w:bookmarkStart w:id="21" w:name="_Toc192018798"/>
       <w:r>
         <w:t>Tabelle der Beep Codes</w:t>
       </w:r>
@@ -6345,7 +6199,7 @@
       <w:pPr>
         <w:pStyle w:val="berschrift3"/>
       </w:pPr>
-      <w:bookmarkStart w:id="22" w:name="_Toc192018173"/>
+      <w:bookmarkStart w:id="22" w:name="_Toc192018799"/>
       <w:r>
         <w:t>Eindeutigkeit der Beep Codes</w:t>
       </w:r>
@@ -6376,25 +6230,7 @@
         <w:rPr>
           <w:i/>
         </w:rPr>
-        <w:t>4</w:t>
-      </w:r>
-      <w:r>
-        <w:rPr>
-          <w:i/>
-        </w:rPr>
-        <w:t xml:space="preserve">× 4× </w:t>
-      </w:r>
-      <w:r>
-        <w:rPr>
-          <w:i/>
-        </w:rPr>
-        <w:t>3</w:t>
-      </w:r>
-      <w:r>
-        <w:rPr>
-          <w:i/>
-        </w:rPr>
-        <w:t>× kurz</w:t>
+        <w:t>4× 4× 3× kurz</w:t>
       </w:r>
       <w:r>
         <w:rPr>
@@ -6413,12 +6249,9 @@
       <w:pPr>
         <w:pStyle w:val="berschrift2"/>
       </w:pPr>
-      <w:bookmarkStart w:id="23" w:name="_Toc192018174"/>
-      <w:r>
-        <w:t xml:space="preserve">IBM </w:t>
-      </w:r>
-      <w:r>
-        <w:t>BIOS</w:t>
+      <w:bookmarkStart w:id="23" w:name="_Toc192018800"/>
+      <w:r>
+        <w:t>IBM BIOS</w:t>
       </w:r>
       <w:bookmarkEnd w:id="23"/>
     </w:p>
@@ -6431,7 +6264,7 @@
       <w:pPr>
         <w:pStyle w:val="berschrift3"/>
       </w:pPr>
-      <w:bookmarkStart w:id="24" w:name="_Toc192018175"/>
+      <w:bookmarkStart w:id="24" w:name="_Toc192018801"/>
       <w:r>
         <w:t>Tabelle der Beep Codes</w:t>
       </w:r>
@@ -6845,7 +6678,7 @@
       <w:pPr>
         <w:pStyle w:val="berschrift3"/>
       </w:pPr>
-      <w:bookmarkStart w:id="25" w:name="_Toc192018176"/>
+      <w:bookmarkStart w:id="25" w:name="_Toc192018802"/>
       <w:r>
         <w:t>Eindeutigkeit der Beep Codes</w:t>
       </w:r>
@@ -6873,6 +6706,7 @@
     </w:p>
     <w:p>
       <w:r>
+        <w:lastRenderedPageBreak/>
         <w:t xml:space="preserve">Bezüglich der Anzahl von möglichen Beep Codes bin ich auf 729 gekommen, da </w:t>
       </w:r>
       <w:r>
@@ -6883,13 +6717,9 @@
       <w:pPr>
         <w:pStyle w:val="berschrift2"/>
       </w:pPr>
-      <w:bookmarkStart w:id="26" w:name="_Toc192018177"/>
-      <w:r>
-        <w:lastRenderedPageBreak/>
-        <w:t xml:space="preserve">MR </w:t>
-      </w:r>
-      <w:r>
-        <w:t>BIOS</w:t>
+      <w:bookmarkStart w:id="26" w:name="_Toc192018803"/>
+      <w:r>
+        <w:t>MR BIOS</w:t>
       </w:r>
       <w:bookmarkEnd w:id="26"/>
       <w:r>
@@ -6905,7 +6735,7 @@
       <w:pPr>
         <w:pStyle w:val="berschrift3"/>
       </w:pPr>
-      <w:bookmarkStart w:id="27" w:name="_Toc192018178"/>
+      <w:bookmarkStart w:id="27" w:name="_Toc192018804"/>
       <w:r>
         <w:t>Tabelle der Beep Codes</w:t>
       </w:r>
@@ -7311,7 +7141,7 @@
       <w:pPr>
         <w:pStyle w:val="berschrift3"/>
       </w:pPr>
-      <w:bookmarkStart w:id="28" w:name="_Toc192018179"/>
+      <w:bookmarkStart w:id="28" w:name="_Toc192018805"/>
       <w:r>
         <w:t>Eindeutigkeit der Beep Codes</w:t>
       </w:r>
@@ -7346,7 +7176,7 @@
       <w:pPr>
         <w:pStyle w:val="berschrift1"/>
       </w:pPr>
-      <w:bookmarkStart w:id="29" w:name="_Toc192018180"/>
+      <w:bookmarkStart w:id="29" w:name="_Toc192018806"/>
       <w:r>
         <w:lastRenderedPageBreak/>
         <w:t>Andere akustische Codes</w:t>
@@ -7362,7 +7192,7 @@
       <w:pPr>
         <w:pStyle w:val="berschrift2"/>
       </w:pPr>
-      <w:bookmarkStart w:id="30" w:name="_Toc192018181"/>
+      <w:bookmarkStart w:id="30" w:name="_Toc192018807"/>
       <w:r>
         <w:t>Im öffentlichen Verkehr</w:t>
       </w:r>
@@ -7377,7 +7207,7 @@
       <w:pPr>
         <w:pStyle w:val="berschrift2"/>
       </w:pPr>
-      <w:bookmarkStart w:id="31" w:name="_Toc192018182"/>
+      <w:bookmarkStart w:id="31" w:name="_Toc192018808"/>
       <w:r>
         <w:t>Blindenampeln</w:t>
       </w:r>
@@ -7401,7 +7231,7 @@
       <w:pPr>
         <w:pStyle w:val="berschrift2"/>
       </w:pPr>
-      <w:bookmarkStart w:id="32" w:name="_Toc192018183"/>
+      <w:bookmarkStart w:id="32" w:name="_Toc192018809"/>
       <w:r>
         <w:t>Morsecode</w:t>
       </w:r>
@@ -7425,7 +7255,7 @@
       <w:pPr>
         <w:pStyle w:val="berschrift1"/>
       </w:pPr>
-      <w:bookmarkStart w:id="33" w:name="_Toc192018184"/>
+      <w:bookmarkStart w:id="33" w:name="_Toc192018810"/>
       <w:r>
         <w:lastRenderedPageBreak/>
         <w:t>Literaturverzeichnis</w:t>
@@ -7448,20 +7278,51 @@
       <w:r>
         <w:fldChar w:fldCharType="separate"/>
       </w:r>
+      <w:proofErr w:type="spellStart"/>
       <w:r>
         <w:rPr>
           <w:lang w:val="en-US"/>
         </w:rPr>
-        <w:t xml:space="preserve">Lifewire. „The Beginner’s Guide to PhoenixBIOS Beep Codes“. </w:t>
+        <w:t>Lifewire</w:t>
+      </w:r>
+      <w:proofErr w:type="spellEnd"/>
+      <w:r>
+        <w:rPr>
+          <w:lang w:val="en-US"/>
+        </w:rPr>
+        <w:t xml:space="preserve">. „The Beginner’s Guide to </w:t>
+      </w:r>
+      <w:proofErr w:type="spellStart"/>
+      <w:r>
+        <w:rPr>
+          <w:lang w:val="en-US"/>
+        </w:rPr>
+        <w:t>PhoenixBIOS</w:t>
+      </w:r>
+      <w:proofErr w:type="spellEnd"/>
+      <w:r>
+        <w:rPr>
+          <w:lang w:val="en-US"/>
+        </w:rPr>
+        <w:t xml:space="preserve"> Beep </w:t>
+      </w:r>
+      <w:proofErr w:type="gramStart"/>
+      <w:r>
+        <w:rPr>
+          <w:lang w:val="en-US"/>
+        </w:rPr>
+        <w:t>Codes“</w:t>
+      </w:r>
+      <w:proofErr w:type="gramEnd"/>
+      <w:r>
+        <w:rPr>
+          <w:lang w:val="en-US"/>
+        </w:rPr>
+        <w:t xml:space="preserve">. </w:t>
       </w:r>
       <w:r>
         <w:t>Zugegriffen 4. März 2025. https://www.lifewire.com/phoenixbios-beep-codes-2624547.</w:t>
       </w:r>
-    </w:p>
-    <w:p>
-      <w:pPr>
-        <w:pStyle w:val="Literaturverzeichnis"/>
-      </w:pPr>
     </w:p>
     <w:p>
       <w:pPr>
@@ -7496,29 +7357,43 @@
     </w:p>
     <w:p>
       <w:pPr>
-        <w:rPr>
-          <w:lang w:val="en-US"/>
-        </w:rPr>
-      </w:pPr>
+        <w:pStyle w:val="Literaturverzeichnis"/>
+      </w:pPr>
+      <w:r>
+        <w:t xml:space="preserve">„What </w:t>
+      </w:r>
+      <w:proofErr w:type="spellStart"/>
+      <w:r>
+        <w:t>is</w:t>
+      </w:r>
+      <w:proofErr w:type="spellEnd"/>
+      <w:r>
+        <w:t xml:space="preserve"> Beep Code?“ Zugegriffen 4. März 2025. https://www.geeksforgeeks.org/what-is-beep-code/.</w:t>
+      </w:r>
     </w:p>
     <w:p>
       <w:pPr>
         <w:pStyle w:val="Literaturverzeichnis"/>
       </w:pPr>
       <w:r>
-        <w:t>„What is Beep Code?“ Zugegriffen 4. März 2025. https://www.geeksforgeeks.org/what-is-beep-code/.</w:t>
-      </w:r>
-    </w:p>
-    <w:p/>
-    <w:p>
-      <w:pPr>
-        <w:pStyle w:val="Literaturverzeichnis"/>
-      </w:pPr>
-      <w:r>
         <w:rPr>
           <w:lang w:val="en-US"/>
         </w:rPr>
-        <w:t xml:space="preserve">„What is beep code? | Definition from TechTarget“. </w:t>
+        <w:t xml:space="preserve">„What is beep code? | Definition from </w:t>
+      </w:r>
+      <w:proofErr w:type="gramStart"/>
+      <w:r>
+        <w:rPr>
+          <w:lang w:val="en-US"/>
+        </w:rPr>
+        <w:t>TechTarget“</w:t>
+      </w:r>
+      <w:proofErr w:type="gramEnd"/>
+      <w:r>
+        <w:rPr>
+          <w:lang w:val="en-US"/>
+        </w:rPr>
+        <w:t xml:space="preserve">. </w:t>
       </w:r>
       <w:r>
         <w:t>Zugegriffen 4. März 2025. https://www.techtarget.com/whatis/definition/beep-code.</w:t>
@@ -7541,8 +7416,8 @@
       </w:pPr>
     </w:p>
     <w:sectPr>
-      <w:headerReference w:type="default" r:id="rId12"/>
-      <w:footerReference w:type="default" r:id="rId13"/>
+      <w:headerReference w:type="default" r:id="rId11"/>
+      <w:footerReference w:type="default" r:id="rId12"/>
       <w:pgSz w:w="11907" w:h="16840" w:code="9"/>
       <w:pgMar w:top="567" w:right="851" w:bottom="567" w:left="1134" w:header="720" w:footer="205" w:gutter="0"/>
       <w:cols w:space="720"/>
@@ -8049,6 +7924,9 @@
     <w:p>
       <w:pPr>
         <w:pStyle w:val="Funotentext"/>
+        <w:rPr>
+          <w:lang w:val="en-US"/>
+        </w:rPr>
       </w:pPr>
       <w:r>
         <w:rPr>
@@ -8057,20 +7935,37 @@
         <w:footnoteRef/>
       </w:r>
       <w:r>
+        <w:rPr>
+          <w:lang w:val="en-US"/>
+        </w:rPr>
         <w:t xml:space="preserve"> </w:t>
       </w:r>
       <w:r>
         <w:fldChar w:fldCharType="begin"/>
       </w:r>
       <w:r>
+        <w:rPr>
+          <w:lang w:val="en-US"/>
+        </w:rPr>
         <w:instrText xml:space="preserve"> ADDIN ZOTERO_ITEM CSL_CITATION {"citationID":"oTMSxegA","properties":{"formattedCitation":"\\uc0\\u8222{}What is Beep Code?\\uc0\\u8220{}","plainCitation":"„What is Beep Code?“","noteIndex":2},"citationItems":[{"id":83,"uris":["http://zotero.org/users/15676172/items/KXH4R2L5"],"itemData":{"id":83,"type":"webpage","title":"What is Beep Code?","URL":"https://www.geeksforgeeks.org/what-is-beep-code/","accessed":{"date-parts":[["2025",3,4]]}}}],"schema":"https://github.com/citation-style-language/schema/raw/master/csl-citation.json"} </w:instrText>
       </w:r>
       <w:r>
         <w:fldChar w:fldCharType="separate"/>
       </w:r>
       <w:r>
-        <w:t>„What is Beep Code?“</w:t>
-      </w:r>
+        <w:rPr>
+          <w:lang w:val="en-US"/>
+        </w:rPr>
+        <w:t xml:space="preserve">„What is Beep </w:t>
+      </w:r>
+      <w:proofErr w:type="gramStart"/>
+      <w:r>
+        <w:rPr>
+          <w:lang w:val="en-US"/>
+        </w:rPr>
+        <w:t>Code?“</w:t>
+      </w:r>
+      <w:proofErr w:type="gramEnd"/>
       <w:r>
         <w:fldChar w:fldCharType="end"/>
       </w:r>
@@ -8112,7 +8007,21 @@
         <w:rPr>
           <w:lang w:val="en-US"/>
         </w:rPr>
-        <w:t>„The Beginner’s Guide to PhoenixBIOS Beep Codes“.</w:t>
+        <w:t xml:space="preserve">„The Beginner’s Guide to PhoenixBIOS Beep </w:t>
+      </w:r>
+      <w:proofErr w:type="gramStart"/>
+      <w:r>
+        <w:rPr>
+          <w:lang w:val="en-US"/>
+        </w:rPr>
+        <w:t>Codes“</w:t>
+      </w:r>
+      <w:proofErr w:type="gramEnd"/>
+      <w:r>
+        <w:rPr>
+          <w:lang w:val="en-US"/>
+        </w:rPr>
+        <w:t>.</w:t>
       </w:r>
       <w:r>
         <w:fldChar w:fldCharType="end"/>
@@ -8138,6 +8047,37 @@
       </w:r>
       <w:r>
         <w:instrText xml:space="preserve"> ADDIN ZOTERO_ITEM CSL_CITATION {"citationID":"VrFF21aL","properties":{"formattedCitation":"\\uc0\\u8222{}Liste der BIOS-Signalt\\uc0\\u246{}ne\\uc0\\u8220{}.","plainCitation":"„Liste der BIOS-Signaltöne“.","noteIndex":4},"citationItems":[{"id":79,"uris":["http://zotero.org/users/15676172/items/M4WY77G2"],"itemData":{"id":79,"type":"entry-encyclopedia","abstract":"Die Liste der BIOS-Signaltöne beschreibt die möglichen Signaltöne, die von einem BIOS eines IBM-kompatiblen x86-PCs ausgegeben werden können.\nBeim Start des Computers führt das BIOS einen Power On Self-Test (POST) durch. Werden dabei Fehler festgestellt, die ein Starten des Computers und eine Bildschirmausgabe eines Fehlertextes unmöglich machen, wird der Fehler durch Signaltöne, einer für den jeweiligen Fehler charakteristischen Folge von Piepstönen, über den Systemlautsprecher (Pieper) kenntlich gemacht.\nDie Form und Bedeutung dieser Töne ist von BIOS zu BIOS unterschiedlich.","container-title":"Wikipedia","language":"de","license":"Creative Commons Attribution-ShareAlike License","note":"Page Version ID: 236048112","source":"Wikipedia","title":"Liste der BIOS-Signaltöne","URL":"https://de.wikipedia.org/w/index.php?title=Liste_der_BIOS-Signalt%C3%B6ne&amp;oldid=236048112","accessed":{"date-parts":[["2025",3,4]]},"issued":{"date-parts":[["2023",8,2]]}}}],"schema":"https://github.com/citation-style-language/schema/raw/master/csl-citation.json"} </w:instrText>
+      </w:r>
+      <w:r>
+        <w:fldChar w:fldCharType="separate"/>
+      </w:r>
+      <w:r>
+        <w:t>„Liste der BIOS-Signaltöne“.</w:t>
+      </w:r>
+      <w:r>
+        <w:fldChar w:fldCharType="end"/>
+      </w:r>
+    </w:p>
+  </w:footnote>
+  <w:footnote w:id="5">
+    <w:p>
+      <w:pPr>
+        <w:pStyle w:val="Funotentext"/>
+      </w:pPr>
+      <w:r>
+        <w:rPr>
+          <w:rStyle w:val="Funotenzeichen"/>
+        </w:rPr>
+        <w:footnoteRef/>
+      </w:r>
+      <w:r>
+        <w:t xml:space="preserve"> </w:t>
+      </w:r>
+      <w:r>
+        <w:fldChar w:fldCharType="begin"/>
+      </w:r>
+      <w:r>
+        <w:instrText xml:space="preserve"> ADDIN ZOTERO_ITEM CSL_CITATION {"citationID":"t71b5njm","properties":{"formattedCitation":"\\uc0\\u8222{}Liste der BIOS-Signalt\\uc0\\u246{}ne\\uc0\\u8220{}.","plainCitation":"„Liste der BIOS-Signaltöne“.","noteIndex":5},"citationItems":[{"id":79,"uris":["http://zotero.org/users/15676172/items/M4WY77G2"],"itemData":{"id":79,"type":"entry-encyclopedia","abstract":"Die Liste der BIOS-Signaltöne beschreibt die möglichen Signaltöne, die von einem BIOS eines IBM-kompatiblen x86-PCs ausgegeben werden können.\nBeim Start des Computers führt das BIOS einen Power On Self-Test (POST) durch. Werden dabei Fehler festgestellt, die ein Starten des Computers und eine Bildschirmausgabe eines Fehlertextes unmöglich machen, wird der Fehler durch Signaltöne, einer für den jeweiligen Fehler charakteristischen Folge von Piepstönen, über den Systemlautsprecher (Pieper) kenntlich gemacht.\nDie Form und Bedeutung dieser Töne ist von BIOS zu BIOS unterschiedlich.","container-title":"Wikipedia","language":"de","license":"Creative Commons Attribution-ShareAlike License","note":"Page Version ID: 236048112","source":"Wikipedia","title":"Liste der BIOS-Signaltöne","URL":"https://de.wikipedia.org/w/index.php?title=Liste_der_BIOS-Signalt%C3%B6ne&amp;oldid=236048112","accessed":{"date-parts":[["2025",3,4]]},"issued":{"date-parts":[["2023",8,2]]}}}],"schema":"https://github.com/citation-style-language/schema/raw/master/csl-citation.json"} </w:instrText>
       </w:r>
       <w:r>
         <w:fldChar w:fldCharType="separate"/>
@@ -11628,6 +11568,7 @@
   <w:style w:type="character" w:default="1" w:styleId="Absatz-Standardschriftart">
     <w:name w:val="Default Paragraph Font"/>
     <w:uiPriority w:val="1"/>
+    <w:semiHidden/>
     <w:unhideWhenUsed/>
   </w:style>
   <w:style w:type="table" w:default="1" w:styleId="NormaleTabelle">
@@ -11837,16 +11778,17 @@
   </w:style>
   <w:style w:type="paragraph" w:styleId="Verzeichnis1">
     <w:name w:val="toc 1"/>
-    <w:basedOn w:val="berschrift1"/>
     <w:next w:val="Standard"/>
     <w:autoRedefine/>
     <w:uiPriority w:val="39"/>
-    <w:rsid w:val="002C6DF1"/>
+    <w:rsid w:val="009B2FF0"/>
     <w:pPr>
       <w:spacing w:after="120"/>
-      <w:jc w:val="left"/>
     </w:pPr>
     <w:rPr>
+      <w:rFonts w:ascii="Verdana" w:hAnsi="Verdana"/>
+      <w:b/>
+      <w:sz w:val="24"/>
       <w:szCs w:val="22"/>
       <w:u w:val="single"/>
     </w:rPr>
@@ -11856,11 +11798,9 @@
     <w:next w:val="Standard"/>
     <w:autoRedefine/>
     <w:uiPriority w:val="39"/>
-    <w:rsid w:val="002C6DF1"/>
+    <w:rsid w:val="009B2FF0"/>
     <w:rPr>
       <w:rFonts w:ascii="Verdana" w:hAnsi="Verdana"/>
-      <w:b/>
-      <w:sz w:val="22"/>
       <w:szCs w:val="22"/>
       <w:lang w:val="de-CH"/>
     </w:rPr>
@@ -11871,7 +11811,7 @@
     <w:next w:val="berschrift3"/>
     <w:autoRedefine/>
     <w:uiPriority w:val="39"/>
-    <w:rsid w:val="002C6DF1"/>
+    <w:rsid w:val="009B2FF0"/>
     <w:pPr>
       <w:spacing w:after="0"/>
       <w:jc w:val="left"/>
@@ -11879,7 +11819,6 @@
     <w:rPr>
       <w:i/>
       <w:smallCaps/>
-      <w:sz w:val="22"/>
       <w:szCs w:val="22"/>
     </w:rPr>
   </w:style>
@@ -13155,12 +13094,9 @@
 </file>
 
 <file path=customXml/item1.xml><?xml version="1.0" encoding="utf-8"?>
-<?mso-contentType ?>
-<FormTemplates xmlns="http://schemas.microsoft.com/sharepoint/v3/contenttype/forms">
-  <Display>DocumentLibraryForm</Display>
-  <Edit>DocumentLibraryForm</Edit>
-  <New>DocumentLibraryForm</New>
-</FormTemplates>
+<p:properties xmlns:p="http://schemas.microsoft.com/office/2006/metadata/properties" xmlns:xsi="http://www.w3.org/2001/XMLSchema-instance" xmlns:pc="http://schemas.microsoft.com/office/infopath/2007/PartnerControls">
+  <documentManagement/>
+</p:properties>
 </file>
 
 <file path=customXml/item2.xml><?xml version="1.0" encoding="utf-8"?>
@@ -13308,9 +13244,12 @@
 </file>
 
 <file path=customXml/item3.xml><?xml version="1.0" encoding="utf-8"?>
-<p:properties xmlns:p="http://schemas.microsoft.com/office/2006/metadata/properties" xmlns:xsi="http://www.w3.org/2001/XMLSchema-instance" xmlns:pc="http://schemas.microsoft.com/office/infopath/2007/PartnerControls">
-  <documentManagement/>
-</p:properties>
+<?mso-contentType ?>
+<FormTemplates xmlns="http://schemas.microsoft.com/sharepoint/v3/contenttype/forms">
+  <Display>DocumentLibraryForm</Display>
+  <Edit>DocumentLibraryForm</Edit>
+  <New>DocumentLibraryForm</New>
+</FormTemplates>
 </file>
 
 <file path=customXml/item4.xml><?xml version="1.0" encoding="utf-8"?>
@@ -13318,9 +13257,10 @@
 </file>
 
 <file path=customXml/itemProps1.xml><?xml version="1.0" encoding="utf-8"?>
-<ds:datastoreItem xmlns:ds="http://schemas.openxmlformats.org/officeDocument/2006/customXml" ds:itemID="{598DFE44-7ABC-4D47-8002-03E2BE3B71FD}">
+<ds:datastoreItem xmlns:ds="http://schemas.openxmlformats.org/officeDocument/2006/customXml" ds:itemID="{D11DF967-7429-4377-A743-8B212279CA77}">
   <ds:schemaRefs>
-    <ds:schemaRef ds:uri="http://schemas.microsoft.com/sharepoint/v3/contenttype/forms"/>
+    <ds:schemaRef ds:uri="http://schemas.microsoft.com/office/2006/metadata/properties"/>
+    <ds:schemaRef ds:uri="http://schemas.microsoft.com/office/infopath/2007/PartnerControls"/>
   </ds:schemaRefs>
 </ds:datastoreItem>
 </file>
@@ -13344,10 +13284,9 @@
 </file>
 
 <file path=customXml/itemProps3.xml><?xml version="1.0" encoding="utf-8"?>
-<ds:datastoreItem xmlns:ds="http://schemas.openxmlformats.org/officeDocument/2006/customXml" ds:itemID="{D11DF967-7429-4377-A743-8B212279CA77}">
+<ds:datastoreItem xmlns:ds="http://schemas.openxmlformats.org/officeDocument/2006/customXml" ds:itemID="{598DFE44-7ABC-4D47-8002-03E2BE3B71FD}">
   <ds:schemaRefs>
-    <ds:schemaRef ds:uri="http://schemas.microsoft.com/office/2006/metadata/properties"/>
-    <ds:schemaRef ds:uri="http://schemas.microsoft.com/office/infopath/2007/PartnerControls"/>
+    <ds:schemaRef ds:uri="http://schemas.microsoft.com/sharepoint/v3/contenttype/forms"/>
   </ds:schemaRefs>
 </ds:datastoreItem>
 </file>

</xml_diff>